<commit_message>
Finished test cases for requirement #1. Found 2 defects.
</commit_message>
<xml_diff>
--- a/CS1632-Deliverable01-ADP59_and_BJH86.docx
+++ b/CS1632-Deliverable01-ADP59_and_BJH86.docx
@@ -253,600 +253,7 @@
           <w:sz w:val="29"/>
           <w:szCs w:val="29"/>
         </w:rPr>
-        <w:t xml:space="preserve">Artisan asymmetrical bicycle </w:t>
-      </w:r>
-      <w:proofErr w:type="gramStart"/>
-      <w:r>
-        <w:rPr>
-          <w:rFonts w:ascii="Helvetica" w:hAnsi="Helvetica"/>
-          <w:color w:val="444444"/>
-          <w:sz w:val="29"/>
-          <w:szCs w:val="29"/>
-        </w:rPr>
-        <w:t>rights,</w:t>
-      </w:r>
-      <w:proofErr w:type="gramEnd"/>
-      <w:r>
-        <w:rPr>
-          <w:rFonts w:ascii="Helvetica" w:hAnsi="Helvetica"/>
-          <w:color w:val="444444"/>
-          <w:sz w:val="29"/>
-          <w:szCs w:val="29"/>
-        </w:rPr>
-        <w:t xml:space="preserve"> trust fund art party ugh hexagon. Green juice </w:t>
-      </w:r>
-      <w:proofErr w:type="spellStart"/>
-      <w:r>
-        <w:rPr>
-          <w:rFonts w:ascii="Helvetica" w:hAnsi="Helvetica"/>
-          <w:color w:val="444444"/>
-          <w:sz w:val="29"/>
-          <w:szCs w:val="29"/>
-        </w:rPr>
-        <w:t>vape</w:t>
-      </w:r>
-      <w:proofErr w:type="spellEnd"/>
-      <w:r>
-        <w:rPr>
-          <w:rFonts w:ascii="Helvetica" w:hAnsi="Helvetica"/>
-          <w:color w:val="444444"/>
-          <w:sz w:val="29"/>
-          <w:szCs w:val="29"/>
-        </w:rPr>
-        <w:t xml:space="preserve"> live-</w:t>
-      </w:r>
-      <w:proofErr w:type="gramStart"/>
-      <w:r>
-        <w:rPr>
-          <w:rFonts w:ascii="Helvetica" w:hAnsi="Helvetica"/>
-          <w:color w:val="444444"/>
-          <w:sz w:val="29"/>
-          <w:szCs w:val="29"/>
-        </w:rPr>
-        <w:t>edge,</w:t>
-      </w:r>
-      <w:proofErr w:type="gramEnd"/>
-      <w:r>
-        <w:rPr>
-          <w:rFonts w:ascii="Helvetica" w:hAnsi="Helvetica"/>
-          <w:color w:val="444444"/>
-          <w:sz w:val="29"/>
-          <w:szCs w:val="29"/>
-        </w:rPr>
-        <w:t xml:space="preserve"> butcher vaporware wolf tote bag drinking vinegar photo booth celiac subway tile direct trade. Crucifix vegan air plant hoodie man braid, </w:t>
-      </w:r>
-      <w:proofErr w:type="spellStart"/>
-      <w:proofErr w:type="gramStart"/>
-      <w:r>
-        <w:rPr>
-          <w:rFonts w:ascii="Helvetica" w:hAnsi="Helvetica"/>
-          <w:color w:val="444444"/>
-          <w:sz w:val="29"/>
-          <w:szCs w:val="29"/>
-        </w:rPr>
-        <w:t>portland</w:t>
-      </w:r>
-      <w:proofErr w:type="spellEnd"/>
-      <w:proofErr w:type="gramEnd"/>
-      <w:r>
-        <w:rPr>
-          <w:rFonts w:ascii="Helvetica" w:hAnsi="Helvetica"/>
-          <w:color w:val="444444"/>
-          <w:sz w:val="29"/>
-          <w:szCs w:val="29"/>
-        </w:rPr>
-        <w:t xml:space="preserve"> disrupt blog </w:t>
-      </w:r>
-      <w:proofErr w:type="spellStart"/>
-      <w:r>
-        <w:rPr>
-          <w:rFonts w:ascii="Helvetica" w:hAnsi="Helvetica"/>
-          <w:color w:val="444444"/>
-          <w:sz w:val="29"/>
-          <w:szCs w:val="29"/>
-        </w:rPr>
-        <w:t>pinterest</w:t>
-      </w:r>
-      <w:proofErr w:type="spellEnd"/>
-      <w:r>
-        <w:rPr>
-          <w:rFonts w:ascii="Helvetica" w:hAnsi="Helvetica"/>
-          <w:color w:val="444444"/>
-          <w:sz w:val="29"/>
-          <w:szCs w:val="29"/>
-        </w:rPr>
-        <w:t xml:space="preserve"> </w:t>
-      </w:r>
-      <w:proofErr w:type="spellStart"/>
-      <w:r>
-        <w:rPr>
-          <w:rFonts w:ascii="Helvetica" w:hAnsi="Helvetica"/>
-          <w:color w:val="444444"/>
-          <w:sz w:val="29"/>
-          <w:szCs w:val="29"/>
-        </w:rPr>
-        <w:t>fingerstache</w:t>
-      </w:r>
-      <w:proofErr w:type="spellEnd"/>
-      <w:r>
-        <w:rPr>
-          <w:rFonts w:ascii="Helvetica" w:hAnsi="Helvetica"/>
-          <w:color w:val="444444"/>
-          <w:sz w:val="29"/>
-          <w:szCs w:val="29"/>
-        </w:rPr>
-        <w:t xml:space="preserve"> </w:t>
-      </w:r>
-      <w:proofErr w:type="spellStart"/>
-      <w:r>
-        <w:rPr>
-          <w:rFonts w:ascii="Helvetica" w:hAnsi="Helvetica"/>
-          <w:color w:val="444444"/>
-          <w:sz w:val="29"/>
-          <w:szCs w:val="29"/>
-        </w:rPr>
-        <w:t>austin</w:t>
-      </w:r>
-      <w:proofErr w:type="spellEnd"/>
-      <w:r>
-        <w:rPr>
-          <w:rFonts w:ascii="Helvetica" w:hAnsi="Helvetica"/>
-          <w:color w:val="444444"/>
-          <w:sz w:val="29"/>
-          <w:szCs w:val="29"/>
-        </w:rPr>
-        <w:t xml:space="preserve"> tacos skateboard street art. </w:t>
-      </w:r>
-      <w:proofErr w:type="spellStart"/>
-      <w:proofErr w:type="gramStart"/>
-      <w:r>
-        <w:rPr>
-          <w:rFonts w:ascii="Helvetica" w:hAnsi="Helvetica"/>
-          <w:color w:val="444444"/>
-          <w:sz w:val="29"/>
-          <w:szCs w:val="29"/>
-        </w:rPr>
-        <w:t>Scenester</w:t>
-      </w:r>
-      <w:proofErr w:type="spellEnd"/>
-      <w:r>
-        <w:rPr>
-          <w:rFonts w:ascii="Helvetica" w:hAnsi="Helvetica"/>
-          <w:color w:val="444444"/>
-          <w:sz w:val="29"/>
-          <w:szCs w:val="29"/>
-        </w:rPr>
-        <w:t xml:space="preserve"> vinyl </w:t>
-      </w:r>
-      <w:proofErr w:type="spellStart"/>
-      <w:r>
-        <w:rPr>
-          <w:rFonts w:ascii="Helvetica" w:hAnsi="Helvetica"/>
-          <w:color w:val="444444"/>
-          <w:sz w:val="29"/>
-          <w:szCs w:val="29"/>
-        </w:rPr>
-        <w:t>jianbing</w:t>
-      </w:r>
-      <w:proofErr w:type="spellEnd"/>
-      <w:r>
-        <w:rPr>
-          <w:rFonts w:ascii="Helvetica" w:hAnsi="Helvetica"/>
-          <w:color w:val="444444"/>
-          <w:sz w:val="29"/>
-          <w:szCs w:val="29"/>
-        </w:rPr>
-        <w:t xml:space="preserve">, </w:t>
-      </w:r>
-      <w:proofErr w:type="spellStart"/>
-      <w:r>
-        <w:rPr>
-          <w:rFonts w:ascii="Helvetica" w:hAnsi="Helvetica"/>
-          <w:color w:val="444444"/>
-          <w:sz w:val="29"/>
-          <w:szCs w:val="29"/>
-        </w:rPr>
-        <w:t>paleo</w:t>
-      </w:r>
-      <w:proofErr w:type="spellEnd"/>
-      <w:r>
-        <w:rPr>
-          <w:rFonts w:ascii="Helvetica" w:hAnsi="Helvetica"/>
-          <w:color w:val="444444"/>
-          <w:sz w:val="29"/>
-          <w:szCs w:val="29"/>
-        </w:rPr>
-        <w:t xml:space="preserve"> vegan </w:t>
-      </w:r>
-      <w:proofErr w:type="spellStart"/>
-      <w:r>
-        <w:rPr>
-          <w:rFonts w:ascii="Helvetica" w:hAnsi="Helvetica"/>
-          <w:color w:val="444444"/>
-          <w:sz w:val="29"/>
-          <w:szCs w:val="29"/>
-        </w:rPr>
-        <w:t>snackwave</w:t>
-      </w:r>
-      <w:proofErr w:type="spellEnd"/>
-      <w:r>
-        <w:rPr>
-          <w:rFonts w:ascii="Helvetica" w:hAnsi="Helvetica"/>
-          <w:color w:val="444444"/>
-          <w:sz w:val="29"/>
-          <w:szCs w:val="29"/>
-        </w:rPr>
-        <w:t xml:space="preserve"> plaid taxidermy.</w:t>
-      </w:r>
-      <w:proofErr w:type="gramEnd"/>
-      <w:r>
-        <w:rPr>
-          <w:rFonts w:ascii="Helvetica" w:hAnsi="Helvetica"/>
-          <w:color w:val="444444"/>
-          <w:sz w:val="29"/>
-          <w:szCs w:val="29"/>
-        </w:rPr>
-        <w:t xml:space="preserve"> Tote bag roof party synth </w:t>
-      </w:r>
-      <w:proofErr w:type="spellStart"/>
-      <w:r>
-        <w:rPr>
-          <w:rFonts w:ascii="Helvetica" w:hAnsi="Helvetica"/>
-          <w:color w:val="444444"/>
-          <w:sz w:val="29"/>
-          <w:szCs w:val="29"/>
-        </w:rPr>
-        <w:t>gochujang</w:t>
-      </w:r>
-      <w:proofErr w:type="spellEnd"/>
-      <w:r>
-        <w:rPr>
-          <w:rFonts w:ascii="Helvetica" w:hAnsi="Helvetica"/>
-          <w:color w:val="444444"/>
-          <w:sz w:val="29"/>
-          <w:szCs w:val="29"/>
-        </w:rPr>
-        <w:t xml:space="preserve">, </w:t>
-      </w:r>
-      <w:proofErr w:type="spellStart"/>
-      <w:r>
-        <w:rPr>
-          <w:rFonts w:ascii="Helvetica" w:hAnsi="Helvetica"/>
-          <w:color w:val="444444"/>
-          <w:sz w:val="29"/>
-          <w:szCs w:val="29"/>
-        </w:rPr>
-        <w:t>yuccie</w:t>
-      </w:r>
-      <w:proofErr w:type="spellEnd"/>
-      <w:r>
-        <w:rPr>
-          <w:rFonts w:ascii="Helvetica" w:hAnsi="Helvetica"/>
-          <w:color w:val="444444"/>
-          <w:sz w:val="29"/>
-          <w:szCs w:val="29"/>
-        </w:rPr>
-        <w:t xml:space="preserve"> </w:t>
-      </w:r>
-      <w:proofErr w:type="gramStart"/>
-      <w:r>
-        <w:rPr>
-          <w:rFonts w:ascii="Helvetica" w:hAnsi="Helvetica"/>
-          <w:color w:val="444444"/>
-          <w:sz w:val="29"/>
-          <w:szCs w:val="29"/>
-        </w:rPr>
-        <w:t>succulents</w:t>
-      </w:r>
-      <w:proofErr w:type="gramEnd"/>
-      <w:r>
-        <w:rPr>
-          <w:rFonts w:ascii="Helvetica" w:hAnsi="Helvetica"/>
-          <w:color w:val="444444"/>
-          <w:sz w:val="29"/>
-          <w:szCs w:val="29"/>
-        </w:rPr>
-        <w:t xml:space="preserve"> bespoke church-key </w:t>
-      </w:r>
-      <w:proofErr w:type="spellStart"/>
-      <w:r>
-        <w:rPr>
-          <w:rFonts w:ascii="Helvetica" w:hAnsi="Helvetica"/>
-          <w:color w:val="444444"/>
-          <w:sz w:val="29"/>
-          <w:szCs w:val="29"/>
-        </w:rPr>
-        <w:t>scenester</w:t>
-      </w:r>
-      <w:proofErr w:type="spellEnd"/>
-      <w:r>
-        <w:rPr>
-          <w:rFonts w:ascii="Helvetica" w:hAnsi="Helvetica"/>
-          <w:color w:val="444444"/>
-          <w:sz w:val="29"/>
-          <w:szCs w:val="29"/>
-        </w:rPr>
-        <w:t xml:space="preserve"> viral. </w:t>
-      </w:r>
-      <w:proofErr w:type="spellStart"/>
-      <w:r>
-        <w:rPr>
-          <w:rFonts w:ascii="Helvetica" w:hAnsi="Helvetica"/>
-          <w:color w:val="444444"/>
-          <w:sz w:val="29"/>
-          <w:szCs w:val="29"/>
-        </w:rPr>
-        <w:t>Yuccie</w:t>
-      </w:r>
-      <w:proofErr w:type="spellEnd"/>
-      <w:r>
-        <w:rPr>
-          <w:rFonts w:ascii="Helvetica" w:hAnsi="Helvetica"/>
-          <w:color w:val="444444"/>
-          <w:sz w:val="29"/>
-          <w:szCs w:val="29"/>
-        </w:rPr>
-        <w:t xml:space="preserve"> master cleanse </w:t>
-      </w:r>
-      <w:proofErr w:type="spellStart"/>
-      <w:r>
-        <w:rPr>
-          <w:rFonts w:ascii="Helvetica" w:hAnsi="Helvetica"/>
-          <w:color w:val="444444"/>
-          <w:sz w:val="29"/>
-          <w:szCs w:val="29"/>
-        </w:rPr>
-        <w:t>humblebrag</w:t>
-      </w:r>
-      <w:proofErr w:type="spellEnd"/>
-      <w:r>
-        <w:rPr>
-          <w:rFonts w:ascii="Helvetica" w:hAnsi="Helvetica"/>
-          <w:color w:val="444444"/>
-          <w:sz w:val="29"/>
-          <w:szCs w:val="29"/>
-        </w:rPr>
-        <w:t xml:space="preserve"> semiotics, vegan typewriter direct trade hoodie </w:t>
-      </w:r>
-      <w:proofErr w:type="spellStart"/>
-      <w:r>
-        <w:rPr>
-          <w:rFonts w:ascii="Helvetica" w:hAnsi="Helvetica"/>
-          <w:color w:val="444444"/>
-          <w:sz w:val="29"/>
-          <w:szCs w:val="29"/>
-        </w:rPr>
-        <w:t>raclette</w:t>
-      </w:r>
-      <w:proofErr w:type="spellEnd"/>
-      <w:r>
-        <w:rPr>
-          <w:rFonts w:ascii="Helvetica" w:hAnsi="Helvetica"/>
-          <w:color w:val="444444"/>
-          <w:sz w:val="29"/>
-          <w:szCs w:val="29"/>
-        </w:rPr>
-        <w:t xml:space="preserve"> skateboard </w:t>
-      </w:r>
-      <w:proofErr w:type="spellStart"/>
-      <w:r>
-        <w:rPr>
-          <w:rFonts w:ascii="Helvetica" w:hAnsi="Helvetica"/>
-          <w:color w:val="444444"/>
-          <w:sz w:val="29"/>
-          <w:szCs w:val="29"/>
-        </w:rPr>
-        <w:t>cornhole</w:t>
-      </w:r>
-      <w:proofErr w:type="spellEnd"/>
-      <w:r>
-        <w:rPr>
-          <w:rFonts w:ascii="Helvetica" w:hAnsi="Helvetica"/>
-          <w:color w:val="444444"/>
-          <w:sz w:val="29"/>
-          <w:szCs w:val="29"/>
-        </w:rPr>
-        <w:t xml:space="preserve"> kinfolk </w:t>
-      </w:r>
-      <w:proofErr w:type="spellStart"/>
-      <w:r>
-        <w:rPr>
-          <w:rFonts w:ascii="Helvetica" w:hAnsi="Helvetica"/>
-          <w:color w:val="444444"/>
-          <w:sz w:val="29"/>
-          <w:szCs w:val="29"/>
-        </w:rPr>
-        <w:t>banh</w:t>
-      </w:r>
-      <w:proofErr w:type="spellEnd"/>
-      <w:r>
-        <w:rPr>
-          <w:rFonts w:ascii="Helvetica" w:hAnsi="Helvetica"/>
-          <w:color w:val="444444"/>
-          <w:sz w:val="29"/>
-          <w:szCs w:val="29"/>
-        </w:rPr>
-        <w:t xml:space="preserve"> mi </w:t>
-      </w:r>
-      <w:proofErr w:type="spellStart"/>
-      <w:r>
-        <w:rPr>
-          <w:rFonts w:ascii="Helvetica" w:hAnsi="Helvetica"/>
-          <w:color w:val="444444"/>
-          <w:sz w:val="29"/>
-          <w:szCs w:val="29"/>
-        </w:rPr>
-        <w:t>fap</w:t>
-      </w:r>
-      <w:proofErr w:type="spellEnd"/>
-      <w:r>
-        <w:rPr>
-          <w:rFonts w:ascii="Helvetica" w:hAnsi="Helvetica"/>
-          <w:color w:val="444444"/>
-          <w:sz w:val="29"/>
-          <w:szCs w:val="29"/>
-        </w:rPr>
-        <w:t xml:space="preserve"> 90's. Next level </w:t>
-      </w:r>
-      <w:proofErr w:type="spellStart"/>
-      <w:r>
-        <w:rPr>
-          <w:rFonts w:ascii="Helvetica" w:hAnsi="Helvetica"/>
-          <w:color w:val="444444"/>
-          <w:sz w:val="29"/>
-          <w:szCs w:val="29"/>
-        </w:rPr>
-        <w:t>poutine</w:t>
-      </w:r>
-      <w:proofErr w:type="spellEnd"/>
-      <w:r>
-        <w:rPr>
-          <w:rFonts w:ascii="Helvetica" w:hAnsi="Helvetica"/>
-          <w:color w:val="444444"/>
-          <w:sz w:val="29"/>
-          <w:szCs w:val="29"/>
-        </w:rPr>
-        <w:t xml:space="preserve"> </w:t>
-      </w:r>
-      <w:proofErr w:type="spellStart"/>
-      <w:r>
-        <w:rPr>
-          <w:rFonts w:ascii="Helvetica" w:hAnsi="Helvetica"/>
-          <w:color w:val="444444"/>
-          <w:sz w:val="29"/>
-          <w:szCs w:val="29"/>
-        </w:rPr>
-        <w:t>hella</w:t>
-      </w:r>
-      <w:proofErr w:type="spellEnd"/>
-      <w:r>
-        <w:rPr>
-          <w:rFonts w:ascii="Helvetica" w:hAnsi="Helvetica"/>
-          <w:color w:val="444444"/>
-          <w:sz w:val="29"/>
-          <w:szCs w:val="29"/>
-        </w:rPr>
-        <w:t xml:space="preserve"> </w:t>
-      </w:r>
-      <w:proofErr w:type="spellStart"/>
-      <w:r>
-        <w:rPr>
-          <w:rFonts w:ascii="Helvetica" w:hAnsi="Helvetica"/>
-          <w:color w:val="444444"/>
-          <w:sz w:val="29"/>
-          <w:szCs w:val="29"/>
-        </w:rPr>
-        <w:t>jianbing</w:t>
-      </w:r>
-      <w:proofErr w:type="spellEnd"/>
-      <w:r>
-        <w:rPr>
-          <w:rFonts w:ascii="Helvetica" w:hAnsi="Helvetica"/>
-          <w:color w:val="444444"/>
-          <w:sz w:val="29"/>
-          <w:szCs w:val="29"/>
-        </w:rPr>
-        <w:t xml:space="preserve">, gluten-free </w:t>
-      </w:r>
-      <w:proofErr w:type="spellStart"/>
-      <w:r>
-        <w:rPr>
-          <w:rFonts w:ascii="Helvetica" w:hAnsi="Helvetica"/>
-          <w:color w:val="444444"/>
-          <w:sz w:val="29"/>
-          <w:szCs w:val="29"/>
-        </w:rPr>
-        <w:t>tbh</w:t>
-      </w:r>
-      <w:proofErr w:type="spellEnd"/>
-      <w:r>
-        <w:rPr>
-          <w:rFonts w:ascii="Helvetica" w:hAnsi="Helvetica"/>
-          <w:color w:val="444444"/>
-          <w:sz w:val="29"/>
-          <w:szCs w:val="29"/>
-        </w:rPr>
-        <w:t xml:space="preserve"> </w:t>
-      </w:r>
-      <w:proofErr w:type="spellStart"/>
-      <w:r>
-        <w:rPr>
-          <w:rFonts w:ascii="Helvetica" w:hAnsi="Helvetica"/>
-          <w:color w:val="444444"/>
-          <w:sz w:val="29"/>
-          <w:szCs w:val="29"/>
-        </w:rPr>
-        <w:t>listicle</w:t>
-      </w:r>
-      <w:proofErr w:type="spellEnd"/>
-      <w:r>
-        <w:rPr>
-          <w:rFonts w:ascii="Helvetica" w:hAnsi="Helvetica"/>
-          <w:color w:val="444444"/>
-          <w:sz w:val="29"/>
-          <w:szCs w:val="29"/>
-        </w:rPr>
-        <w:t xml:space="preserve"> retro </w:t>
-      </w:r>
-      <w:proofErr w:type="spellStart"/>
-      <w:r>
-        <w:rPr>
-          <w:rFonts w:ascii="Helvetica" w:hAnsi="Helvetica"/>
-          <w:color w:val="444444"/>
-          <w:sz w:val="29"/>
-          <w:szCs w:val="29"/>
-        </w:rPr>
-        <w:t>humblebrag</w:t>
-      </w:r>
-      <w:proofErr w:type="spellEnd"/>
-      <w:r>
-        <w:rPr>
-          <w:rFonts w:ascii="Helvetica" w:hAnsi="Helvetica"/>
-          <w:color w:val="444444"/>
-          <w:sz w:val="29"/>
-          <w:szCs w:val="29"/>
-        </w:rPr>
-        <w:t xml:space="preserve"> cred pickled </w:t>
-      </w:r>
-      <w:proofErr w:type="spellStart"/>
-      <w:r>
-        <w:rPr>
-          <w:rFonts w:ascii="Helvetica" w:hAnsi="Helvetica"/>
-          <w:color w:val="444444"/>
-          <w:sz w:val="29"/>
-          <w:szCs w:val="29"/>
-        </w:rPr>
-        <w:t>yuccie</w:t>
-      </w:r>
-      <w:proofErr w:type="spellEnd"/>
-      <w:r>
-        <w:rPr>
-          <w:rFonts w:ascii="Helvetica" w:hAnsi="Helvetica"/>
-          <w:color w:val="444444"/>
-          <w:sz w:val="29"/>
-          <w:szCs w:val="29"/>
-        </w:rPr>
-        <w:t xml:space="preserve"> bitters </w:t>
-      </w:r>
-      <w:proofErr w:type="spellStart"/>
-      <w:r>
-        <w:rPr>
-          <w:rFonts w:ascii="Helvetica" w:hAnsi="Helvetica"/>
-          <w:color w:val="444444"/>
-          <w:sz w:val="29"/>
-          <w:szCs w:val="29"/>
-        </w:rPr>
-        <w:t>bushwick</w:t>
-      </w:r>
-      <w:proofErr w:type="spellEnd"/>
-      <w:r>
-        <w:rPr>
-          <w:rFonts w:ascii="Helvetica" w:hAnsi="Helvetica"/>
-          <w:color w:val="444444"/>
-          <w:sz w:val="29"/>
-          <w:szCs w:val="29"/>
-        </w:rPr>
-        <w:t>.</w:t>
+        <w:t>Artisan asymmetrical bicycle rights, trust fund art party ugh hexagon. Green juice vape live-edge, butcher vaporware wolf tote bag drinking vinegar photo booth celiac subway tile direct trade. Crucifix vegan air plant hoodie man braid, portland disrupt blog pinterest fingerstache austin tacos skateboard street art. Scenester vinyl jianbing, paleo vegan snackwave plaid taxidermy. Tote bag roof party synth gochujang, yuccie succulents bespoke church-key scenester viral. Yuccie master cleanse humblebrag semiotics, vegan typewriter direct trade hoodie raclette skateboard cornhole kinfolk banh mi fap 90's. Next level poutine hella jianbing, gluten-free tbh listicle retro humblebrag cred pickled yuccie bitters bushwick.</w:t>
       </w:r>
     </w:p>
     <w:p>
@@ -861,7 +268,6 @@
           <w:szCs w:val="29"/>
         </w:rPr>
       </w:pPr>
-      <w:proofErr w:type="spellStart"/>
       <w:r>
         <w:rPr>
           <w:rFonts w:ascii="Helvetica" w:hAnsi="Helvetica"/>
@@ -869,679 +275,7 @@
           <w:sz w:val="29"/>
           <w:szCs w:val="29"/>
         </w:rPr>
-        <w:t>Yr</w:t>
-      </w:r>
-      <w:proofErr w:type="spellEnd"/>
-      <w:r>
-        <w:rPr>
-          <w:rFonts w:ascii="Helvetica" w:hAnsi="Helvetica"/>
-          <w:color w:val="444444"/>
-          <w:sz w:val="29"/>
-          <w:szCs w:val="29"/>
-        </w:rPr>
-        <w:t xml:space="preserve"> </w:t>
-      </w:r>
-      <w:proofErr w:type="spellStart"/>
-      <w:r>
-        <w:rPr>
-          <w:rFonts w:ascii="Helvetica" w:hAnsi="Helvetica"/>
-          <w:color w:val="444444"/>
-          <w:sz w:val="29"/>
-          <w:szCs w:val="29"/>
-        </w:rPr>
-        <w:t>normcore</w:t>
-      </w:r>
-      <w:proofErr w:type="spellEnd"/>
-      <w:r>
-        <w:rPr>
-          <w:rFonts w:ascii="Helvetica" w:hAnsi="Helvetica"/>
-          <w:color w:val="444444"/>
-          <w:sz w:val="29"/>
-          <w:szCs w:val="29"/>
-        </w:rPr>
-        <w:t xml:space="preserve"> master cleanse, </w:t>
-      </w:r>
-      <w:proofErr w:type="spellStart"/>
-      <w:r>
-        <w:rPr>
-          <w:rFonts w:ascii="Helvetica" w:hAnsi="Helvetica"/>
-          <w:color w:val="444444"/>
-          <w:sz w:val="29"/>
-          <w:szCs w:val="29"/>
-        </w:rPr>
-        <w:t>fixie</w:t>
-      </w:r>
-      <w:proofErr w:type="spellEnd"/>
-      <w:r>
-        <w:rPr>
-          <w:rFonts w:ascii="Helvetica" w:hAnsi="Helvetica"/>
-          <w:color w:val="444444"/>
-          <w:sz w:val="29"/>
-          <w:szCs w:val="29"/>
-        </w:rPr>
-        <w:t xml:space="preserve"> asymmetrical bicycle rights salvia tofu. Deep v next level </w:t>
-      </w:r>
-      <w:proofErr w:type="gramStart"/>
-      <w:r>
-        <w:rPr>
-          <w:rFonts w:ascii="Helvetica" w:hAnsi="Helvetica"/>
-          <w:color w:val="444444"/>
-          <w:sz w:val="29"/>
-          <w:szCs w:val="29"/>
-        </w:rPr>
-        <w:t>tilde occupy</w:t>
-      </w:r>
-      <w:proofErr w:type="gramEnd"/>
-      <w:r>
-        <w:rPr>
-          <w:rFonts w:ascii="Helvetica" w:hAnsi="Helvetica"/>
-          <w:color w:val="444444"/>
-          <w:sz w:val="29"/>
-          <w:szCs w:val="29"/>
-        </w:rPr>
-        <w:t xml:space="preserve"> pour-over, slow-carb </w:t>
-      </w:r>
-      <w:proofErr w:type="spellStart"/>
-      <w:r>
-        <w:rPr>
-          <w:rFonts w:ascii="Helvetica" w:hAnsi="Helvetica"/>
-          <w:color w:val="444444"/>
-          <w:sz w:val="29"/>
-          <w:szCs w:val="29"/>
-        </w:rPr>
-        <w:t>edison</w:t>
-      </w:r>
-      <w:proofErr w:type="spellEnd"/>
-      <w:r>
-        <w:rPr>
-          <w:rFonts w:ascii="Helvetica" w:hAnsi="Helvetica"/>
-          <w:color w:val="444444"/>
-          <w:sz w:val="29"/>
-          <w:szCs w:val="29"/>
-        </w:rPr>
-        <w:t xml:space="preserve"> bulb </w:t>
-      </w:r>
-      <w:proofErr w:type="spellStart"/>
-      <w:r>
-        <w:rPr>
-          <w:rFonts w:ascii="Helvetica" w:hAnsi="Helvetica"/>
-          <w:color w:val="444444"/>
-          <w:sz w:val="29"/>
-          <w:szCs w:val="29"/>
-        </w:rPr>
-        <w:t>kogi</w:t>
-      </w:r>
-      <w:proofErr w:type="spellEnd"/>
-      <w:r>
-        <w:rPr>
-          <w:rFonts w:ascii="Helvetica" w:hAnsi="Helvetica"/>
-          <w:color w:val="444444"/>
-          <w:sz w:val="29"/>
-          <w:szCs w:val="29"/>
-        </w:rPr>
-        <w:t xml:space="preserve"> taxidermy direct trade </w:t>
-      </w:r>
-      <w:proofErr w:type="spellStart"/>
-      <w:r>
-        <w:rPr>
-          <w:rFonts w:ascii="Helvetica" w:hAnsi="Helvetica"/>
-          <w:color w:val="444444"/>
-          <w:sz w:val="29"/>
-          <w:szCs w:val="29"/>
-        </w:rPr>
-        <w:t>keytar</w:t>
-      </w:r>
-      <w:proofErr w:type="spellEnd"/>
-      <w:r>
-        <w:rPr>
-          <w:rFonts w:ascii="Helvetica" w:hAnsi="Helvetica"/>
-          <w:color w:val="444444"/>
-          <w:sz w:val="29"/>
-          <w:szCs w:val="29"/>
-        </w:rPr>
-        <w:t xml:space="preserve">. </w:t>
-      </w:r>
-      <w:proofErr w:type="spellStart"/>
-      <w:r>
-        <w:rPr>
-          <w:rFonts w:ascii="Helvetica" w:hAnsi="Helvetica"/>
-          <w:color w:val="444444"/>
-          <w:sz w:val="29"/>
-          <w:szCs w:val="29"/>
-        </w:rPr>
-        <w:t>Lyft</w:t>
-      </w:r>
-      <w:proofErr w:type="spellEnd"/>
-      <w:r>
-        <w:rPr>
-          <w:rFonts w:ascii="Helvetica" w:hAnsi="Helvetica"/>
-          <w:color w:val="444444"/>
-          <w:sz w:val="29"/>
-          <w:szCs w:val="29"/>
-        </w:rPr>
-        <w:t xml:space="preserve"> </w:t>
-      </w:r>
-      <w:proofErr w:type="gramStart"/>
-      <w:r>
-        <w:rPr>
-          <w:rFonts w:ascii="Helvetica" w:hAnsi="Helvetica"/>
-          <w:color w:val="444444"/>
-          <w:sz w:val="29"/>
-          <w:szCs w:val="29"/>
-        </w:rPr>
-        <w:t>four dollar</w:t>
-      </w:r>
-      <w:proofErr w:type="gramEnd"/>
-      <w:r>
-        <w:rPr>
-          <w:rFonts w:ascii="Helvetica" w:hAnsi="Helvetica"/>
-          <w:color w:val="444444"/>
-          <w:sz w:val="29"/>
-          <w:szCs w:val="29"/>
-        </w:rPr>
-        <w:t xml:space="preserve"> toast direct trade PBR&amp;B, </w:t>
-      </w:r>
-      <w:proofErr w:type="spellStart"/>
-      <w:r>
-        <w:rPr>
-          <w:rFonts w:ascii="Helvetica" w:hAnsi="Helvetica"/>
-          <w:color w:val="444444"/>
-          <w:sz w:val="29"/>
-          <w:szCs w:val="29"/>
-        </w:rPr>
-        <w:t>etsy</w:t>
-      </w:r>
-      <w:proofErr w:type="spellEnd"/>
-      <w:r>
-        <w:rPr>
-          <w:rFonts w:ascii="Helvetica" w:hAnsi="Helvetica"/>
-          <w:color w:val="444444"/>
-          <w:sz w:val="29"/>
-          <w:szCs w:val="29"/>
-        </w:rPr>
-        <w:t xml:space="preserve"> </w:t>
-      </w:r>
-      <w:proofErr w:type="spellStart"/>
-      <w:r>
-        <w:rPr>
-          <w:rFonts w:ascii="Helvetica" w:hAnsi="Helvetica"/>
-          <w:color w:val="444444"/>
-          <w:sz w:val="29"/>
-          <w:szCs w:val="29"/>
-        </w:rPr>
-        <w:t>lumbersexual</w:t>
-      </w:r>
-      <w:proofErr w:type="spellEnd"/>
-      <w:r>
-        <w:rPr>
-          <w:rFonts w:ascii="Helvetica" w:hAnsi="Helvetica"/>
-          <w:color w:val="444444"/>
-          <w:sz w:val="29"/>
-          <w:szCs w:val="29"/>
-        </w:rPr>
-        <w:t xml:space="preserve"> </w:t>
-      </w:r>
-      <w:proofErr w:type="spellStart"/>
-      <w:r>
-        <w:rPr>
-          <w:rFonts w:ascii="Helvetica" w:hAnsi="Helvetica"/>
-          <w:color w:val="444444"/>
-          <w:sz w:val="29"/>
-          <w:szCs w:val="29"/>
-        </w:rPr>
-        <w:t>fingerstache</w:t>
-      </w:r>
-      <w:proofErr w:type="spellEnd"/>
-      <w:r>
-        <w:rPr>
-          <w:rFonts w:ascii="Helvetica" w:hAnsi="Helvetica"/>
-          <w:color w:val="444444"/>
-          <w:sz w:val="29"/>
-          <w:szCs w:val="29"/>
-        </w:rPr>
-        <w:t xml:space="preserve"> </w:t>
-      </w:r>
-      <w:proofErr w:type="spellStart"/>
-      <w:r>
-        <w:rPr>
-          <w:rFonts w:ascii="Helvetica" w:hAnsi="Helvetica"/>
-          <w:color w:val="444444"/>
-          <w:sz w:val="29"/>
-          <w:szCs w:val="29"/>
-        </w:rPr>
-        <w:t>neutra</w:t>
-      </w:r>
-      <w:proofErr w:type="spellEnd"/>
-      <w:r>
-        <w:rPr>
-          <w:rFonts w:ascii="Helvetica" w:hAnsi="Helvetica"/>
-          <w:color w:val="444444"/>
-          <w:sz w:val="29"/>
-          <w:szCs w:val="29"/>
-        </w:rPr>
-        <w:t xml:space="preserve"> post-ironic put a bird on it VHS. Craft beer vinyl 90's jean shorts, +1 </w:t>
-      </w:r>
-      <w:proofErr w:type="spellStart"/>
-      <w:r>
-        <w:rPr>
-          <w:rFonts w:ascii="Helvetica" w:hAnsi="Helvetica"/>
-          <w:color w:val="444444"/>
-          <w:sz w:val="29"/>
-          <w:szCs w:val="29"/>
-        </w:rPr>
-        <w:t>meggings</w:t>
-      </w:r>
-      <w:proofErr w:type="spellEnd"/>
-      <w:r>
-        <w:rPr>
-          <w:rFonts w:ascii="Helvetica" w:hAnsi="Helvetica"/>
-          <w:color w:val="444444"/>
-          <w:sz w:val="29"/>
-          <w:szCs w:val="29"/>
-        </w:rPr>
-        <w:t xml:space="preserve"> plaid VHS gluten-free four </w:t>
-      </w:r>
-      <w:proofErr w:type="spellStart"/>
-      <w:r>
-        <w:rPr>
-          <w:rFonts w:ascii="Helvetica" w:hAnsi="Helvetica"/>
-          <w:color w:val="444444"/>
-          <w:sz w:val="29"/>
-          <w:szCs w:val="29"/>
-        </w:rPr>
-        <w:t>loko</w:t>
-      </w:r>
-      <w:proofErr w:type="spellEnd"/>
-      <w:r>
-        <w:rPr>
-          <w:rFonts w:ascii="Helvetica" w:hAnsi="Helvetica"/>
-          <w:color w:val="444444"/>
-          <w:sz w:val="29"/>
-          <w:szCs w:val="29"/>
-        </w:rPr>
-        <w:t xml:space="preserve">. Narwhal farm-to-table live-edge, </w:t>
-      </w:r>
-      <w:proofErr w:type="spellStart"/>
-      <w:r>
-        <w:rPr>
-          <w:rFonts w:ascii="Helvetica" w:hAnsi="Helvetica"/>
-          <w:color w:val="444444"/>
-          <w:sz w:val="29"/>
-          <w:szCs w:val="29"/>
-        </w:rPr>
-        <w:t>pok</w:t>
-      </w:r>
-      <w:proofErr w:type="spellEnd"/>
-      <w:r>
-        <w:rPr>
-          <w:rFonts w:ascii="Helvetica" w:hAnsi="Helvetica"/>
-          <w:color w:val="444444"/>
-          <w:sz w:val="29"/>
-          <w:szCs w:val="29"/>
-        </w:rPr>
-        <w:t xml:space="preserve"> </w:t>
-      </w:r>
-      <w:proofErr w:type="spellStart"/>
-      <w:r>
-        <w:rPr>
-          <w:rFonts w:ascii="Helvetica" w:hAnsi="Helvetica"/>
-          <w:color w:val="444444"/>
-          <w:sz w:val="29"/>
-          <w:szCs w:val="29"/>
-        </w:rPr>
-        <w:t>pok</w:t>
-      </w:r>
-      <w:proofErr w:type="spellEnd"/>
-      <w:r>
-        <w:rPr>
-          <w:rFonts w:ascii="Helvetica" w:hAnsi="Helvetica"/>
-          <w:color w:val="444444"/>
-          <w:sz w:val="29"/>
-          <w:szCs w:val="29"/>
-        </w:rPr>
-        <w:t xml:space="preserve"> </w:t>
-      </w:r>
-      <w:proofErr w:type="spellStart"/>
-      <w:r>
-        <w:rPr>
-          <w:rFonts w:ascii="Helvetica" w:hAnsi="Helvetica"/>
-          <w:color w:val="444444"/>
-          <w:sz w:val="29"/>
-          <w:szCs w:val="29"/>
-        </w:rPr>
-        <w:t>kombucha</w:t>
-      </w:r>
-      <w:proofErr w:type="spellEnd"/>
-      <w:r>
-        <w:rPr>
-          <w:rFonts w:ascii="Helvetica" w:hAnsi="Helvetica"/>
-          <w:color w:val="444444"/>
-          <w:sz w:val="29"/>
-          <w:szCs w:val="29"/>
-        </w:rPr>
-        <w:t xml:space="preserve"> asymmetrical four </w:t>
-      </w:r>
-      <w:proofErr w:type="spellStart"/>
-      <w:r>
-        <w:rPr>
-          <w:rFonts w:ascii="Helvetica" w:hAnsi="Helvetica"/>
-          <w:color w:val="444444"/>
-          <w:sz w:val="29"/>
-          <w:szCs w:val="29"/>
-        </w:rPr>
-        <w:t>loko</w:t>
-      </w:r>
-      <w:proofErr w:type="spellEnd"/>
-      <w:r>
-        <w:rPr>
-          <w:rFonts w:ascii="Helvetica" w:hAnsi="Helvetica"/>
-          <w:color w:val="444444"/>
-          <w:sz w:val="29"/>
-          <w:szCs w:val="29"/>
-        </w:rPr>
-        <w:t xml:space="preserve"> wolf </w:t>
-      </w:r>
-      <w:proofErr w:type="spellStart"/>
-      <w:r>
-        <w:rPr>
-          <w:rFonts w:ascii="Helvetica" w:hAnsi="Helvetica"/>
-          <w:color w:val="444444"/>
-          <w:sz w:val="29"/>
-          <w:szCs w:val="29"/>
-        </w:rPr>
-        <w:t>cliche</w:t>
-      </w:r>
-      <w:proofErr w:type="spellEnd"/>
-      <w:r>
-        <w:rPr>
-          <w:rFonts w:ascii="Helvetica" w:hAnsi="Helvetica"/>
-          <w:color w:val="444444"/>
-          <w:sz w:val="29"/>
-          <w:szCs w:val="29"/>
-        </w:rPr>
-        <w:t xml:space="preserve"> </w:t>
-      </w:r>
-      <w:proofErr w:type="spellStart"/>
-      <w:r>
-        <w:rPr>
-          <w:rFonts w:ascii="Helvetica" w:hAnsi="Helvetica"/>
-          <w:color w:val="444444"/>
-          <w:sz w:val="29"/>
-          <w:szCs w:val="29"/>
-        </w:rPr>
-        <w:t>meggings</w:t>
-      </w:r>
-      <w:proofErr w:type="spellEnd"/>
-      <w:r>
-        <w:rPr>
-          <w:rFonts w:ascii="Helvetica" w:hAnsi="Helvetica"/>
-          <w:color w:val="444444"/>
-          <w:sz w:val="29"/>
-          <w:szCs w:val="29"/>
-        </w:rPr>
-        <w:t xml:space="preserve"> craft beer cardigan. </w:t>
-      </w:r>
-      <w:proofErr w:type="spellStart"/>
-      <w:r>
-        <w:rPr>
-          <w:rFonts w:ascii="Helvetica" w:hAnsi="Helvetica"/>
-          <w:color w:val="444444"/>
-          <w:sz w:val="29"/>
-          <w:szCs w:val="29"/>
-        </w:rPr>
-        <w:t>Lyft</w:t>
-      </w:r>
-      <w:proofErr w:type="spellEnd"/>
-      <w:r>
-        <w:rPr>
-          <w:rFonts w:ascii="Helvetica" w:hAnsi="Helvetica"/>
-          <w:color w:val="444444"/>
-          <w:sz w:val="29"/>
-          <w:szCs w:val="29"/>
-        </w:rPr>
-        <w:t xml:space="preserve"> blue bottle literally, </w:t>
-      </w:r>
-      <w:proofErr w:type="spellStart"/>
-      <w:r>
-        <w:rPr>
-          <w:rFonts w:ascii="Helvetica" w:hAnsi="Helvetica"/>
-          <w:color w:val="444444"/>
-          <w:sz w:val="29"/>
-          <w:szCs w:val="29"/>
-        </w:rPr>
-        <w:t>migas</w:t>
-      </w:r>
-      <w:proofErr w:type="spellEnd"/>
-      <w:r>
-        <w:rPr>
-          <w:rFonts w:ascii="Helvetica" w:hAnsi="Helvetica"/>
-          <w:color w:val="444444"/>
-          <w:sz w:val="29"/>
-          <w:szCs w:val="29"/>
-        </w:rPr>
-        <w:t xml:space="preserve"> farm-to-table </w:t>
-      </w:r>
-      <w:proofErr w:type="spellStart"/>
-      <w:r>
-        <w:rPr>
-          <w:rFonts w:ascii="Helvetica" w:hAnsi="Helvetica"/>
-          <w:color w:val="444444"/>
-          <w:sz w:val="29"/>
-          <w:szCs w:val="29"/>
-        </w:rPr>
-        <w:t>thundercats</w:t>
-      </w:r>
-      <w:proofErr w:type="spellEnd"/>
-      <w:r>
-        <w:rPr>
-          <w:rFonts w:ascii="Helvetica" w:hAnsi="Helvetica"/>
-          <w:color w:val="444444"/>
-          <w:sz w:val="29"/>
-          <w:szCs w:val="29"/>
-        </w:rPr>
-        <w:t xml:space="preserve"> craft beer </w:t>
-      </w:r>
-      <w:proofErr w:type="spellStart"/>
-      <w:r>
-        <w:rPr>
-          <w:rFonts w:ascii="Helvetica" w:hAnsi="Helvetica"/>
-          <w:color w:val="444444"/>
-          <w:sz w:val="29"/>
-          <w:szCs w:val="29"/>
-        </w:rPr>
-        <w:t>jianbing</w:t>
-      </w:r>
-      <w:proofErr w:type="spellEnd"/>
-      <w:r>
-        <w:rPr>
-          <w:rFonts w:ascii="Helvetica" w:hAnsi="Helvetica"/>
-          <w:color w:val="444444"/>
-          <w:sz w:val="29"/>
-          <w:szCs w:val="29"/>
-        </w:rPr>
-        <w:t xml:space="preserve"> forage tote bag </w:t>
-      </w:r>
-      <w:proofErr w:type="spellStart"/>
-      <w:proofErr w:type="gramStart"/>
-      <w:r>
-        <w:rPr>
-          <w:rFonts w:ascii="Helvetica" w:hAnsi="Helvetica"/>
-          <w:color w:val="444444"/>
-          <w:sz w:val="29"/>
-          <w:szCs w:val="29"/>
-        </w:rPr>
-        <w:t>fam</w:t>
-      </w:r>
-      <w:proofErr w:type="spellEnd"/>
-      <w:proofErr w:type="gramEnd"/>
-      <w:r>
-        <w:rPr>
-          <w:rFonts w:ascii="Helvetica" w:hAnsi="Helvetica"/>
-          <w:color w:val="444444"/>
-          <w:sz w:val="29"/>
-          <w:szCs w:val="29"/>
-        </w:rPr>
-        <w:t xml:space="preserve"> enamel pin irony </w:t>
-      </w:r>
-      <w:proofErr w:type="spellStart"/>
-      <w:r>
-        <w:rPr>
-          <w:rFonts w:ascii="Helvetica" w:hAnsi="Helvetica"/>
-          <w:color w:val="444444"/>
-          <w:sz w:val="29"/>
-          <w:szCs w:val="29"/>
-        </w:rPr>
-        <w:t>selfies</w:t>
-      </w:r>
-      <w:proofErr w:type="spellEnd"/>
-      <w:r>
-        <w:rPr>
-          <w:rFonts w:ascii="Helvetica" w:hAnsi="Helvetica"/>
-          <w:color w:val="444444"/>
-          <w:sz w:val="29"/>
-          <w:szCs w:val="29"/>
-        </w:rPr>
-        <w:t xml:space="preserve"> </w:t>
-      </w:r>
-      <w:proofErr w:type="spellStart"/>
-      <w:r>
-        <w:rPr>
-          <w:rFonts w:ascii="Helvetica" w:hAnsi="Helvetica"/>
-          <w:color w:val="444444"/>
-          <w:sz w:val="29"/>
-          <w:szCs w:val="29"/>
-        </w:rPr>
-        <w:t>cornhole</w:t>
-      </w:r>
-      <w:proofErr w:type="spellEnd"/>
-      <w:r>
-        <w:rPr>
-          <w:rFonts w:ascii="Helvetica" w:hAnsi="Helvetica"/>
-          <w:color w:val="444444"/>
-          <w:sz w:val="29"/>
-          <w:szCs w:val="29"/>
-        </w:rPr>
-        <w:t xml:space="preserve">. Post-ironic </w:t>
-      </w:r>
-      <w:proofErr w:type="spellStart"/>
-      <w:r>
-        <w:rPr>
-          <w:rFonts w:ascii="Helvetica" w:hAnsi="Helvetica"/>
-          <w:color w:val="444444"/>
-          <w:sz w:val="29"/>
-          <w:szCs w:val="29"/>
-        </w:rPr>
-        <w:t>lumbersexual</w:t>
-      </w:r>
-      <w:proofErr w:type="spellEnd"/>
-      <w:r>
-        <w:rPr>
-          <w:rFonts w:ascii="Helvetica" w:hAnsi="Helvetica"/>
-          <w:color w:val="444444"/>
-          <w:sz w:val="29"/>
-          <w:szCs w:val="29"/>
-        </w:rPr>
-        <w:t xml:space="preserve"> </w:t>
-      </w:r>
-      <w:proofErr w:type="gramStart"/>
-      <w:r>
-        <w:rPr>
-          <w:rFonts w:ascii="Helvetica" w:hAnsi="Helvetica"/>
-          <w:color w:val="444444"/>
-          <w:sz w:val="29"/>
-          <w:szCs w:val="29"/>
-        </w:rPr>
-        <w:t>church-key</w:t>
-      </w:r>
-      <w:proofErr w:type="gramEnd"/>
-      <w:r>
-        <w:rPr>
-          <w:rFonts w:ascii="Helvetica" w:hAnsi="Helvetica"/>
-          <w:color w:val="444444"/>
-          <w:sz w:val="29"/>
-          <w:szCs w:val="29"/>
-        </w:rPr>
-        <w:t xml:space="preserve">, </w:t>
-      </w:r>
-      <w:proofErr w:type="spellStart"/>
-      <w:r>
-        <w:rPr>
-          <w:rFonts w:ascii="Helvetica" w:hAnsi="Helvetica"/>
-          <w:color w:val="444444"/>
-          <w:sz w:val="29"/>
-          <w:szCs w:val="29"/>
-        </w:rPr>
-        <w:t>stumptown</w:t>
-      </w:r>
-      <w:proofErr w:type="spellEnd"/>
-      <w:r>
-        <w:rPr>
-          <w:rFonts w:ascii="Helvetica" w:hAnsi="Helvetica"/>
-          <w:color w:val="444444"/>
-          <w:sz w:val="29"/>
-          <w:szCs w:val="29"/>
-        </w:rPr>
-        <w:t xml:space="preserve"> food truck </w:t>
-      </w:r>
-      <w:proofErr w:type="spellStart"/>
-      <w:r>
-        <w:rPr>
-          <w:rFonts w:ascii="Helvetica" w:hAnsi="Helvetica"/>
-          <w:color w:val="444444"/>
-          <w:sz w:val="29"/>
-          <w:szCs w:val="29"/>
-        </w:rPr>
-        <w:t>edison</w:t>
-      </w:r>
-      <w:proofErr w:type="spellEnd"/>
-      <w:r>
-        <w:rPr>
-          <w:rFonts w:ascii="Helvetica" w:hAnsi="Helvetica"/>
-          <w:color w:val="444444"/>
-          <w:sz w:val="29"/>
-          <w:szCs w:val="29"/>
-        </w:rPr>
-        <w:t xml:space="preserve"> bulb twee enamel pin </w:t>
-      </w:r>
-      <w:proofErr w:type="spellStart"/>
-      <w:r>
-        <w:rPr>
-          <w:rFonts w:ascii="Helvetica" w:hAnsi="Helvetica"/>
-          <w:color w:val="444444"/>
-          <w:sz w:val="29"/>
-          <w:szCs w:val="29"/>
-        </w:rPr>
-        <w:t>humblebrag</w:t>
-      </w:r>
-      <w:proofErr w:type="spellEnd"/>
-      <w:r>
-        <w:rPr>
-          <w:rFonts w:ascii="Helvetica" w:hAnsi="Helvetica"/>
-          <w:color w:val="444444"/>
-          <w:sz w:val="29"/>
-          <w:szCs w:val="29"/>
-        </w:rPr>
-        <w:t xml:space="preserve"> raw denim </w:t>
-      </w:r>
-      <w:proofErr w:type="spellStart"/>
-      <w:r>
-        <w:rPr>
-          <w:rFonts w:ascii="Helvetica" w:hAnsi="Helvetica"/>
-          <w:color w:val="444444"/>
-          <w:sz w:val="29"/>
-          <w:szCs w:val="29"/>
-        </w:rPr>
-        <w:t>fap</w:t>
-      </w:r>
-      <w:proofErr w:type="spellEnd"/>
-      <w:r>
-        <w:rPr>
-          <w:rFonts w:ascii="Helvetica" w:hAnsi="Helvetica"/>
-          <w:color w:val="444444"/>
-          <w:sz w:val="29"/>
-          <w:szCs w:val="29"/>
-        </w:rPr>
-        <w:t>.</w:t>
+        <w:t>Yr normcore master cleanse, fixie asymmetrical bicycle rights salvia tofu. Deep v next level tilde occupy pour-over, slow-carb edison bulb kogi taxidermy direct trade keytar. Lyft four dollar toast direct trade PBR&amp;B, etsy lumbersexual fingerstache neutra post-ironic put a bird on it VHS. Craft beer vinyl 90's jean shorts, +1 meggings plaid VHS gluten-free four loko. Narwhal farm-to-table live-edge, pok pok kombucha asymmetrical four loko wolf cliche meggings craft beer cardigan. Lyft blue bottle literally, migas farm-to-table thundercats craft beer jianbing forage tote bag fam enamel pin irony selfies cornhole. Post-ironic lumbersexual church-key, stumptown food truck edison bulb twee enamel pin humblebrag raw denim fap.</w:t>
       </w:r>
     </w:p>
     <w:p>
@@ -1563,371 +297,7 @@
           <w:sz w:val="29"/>
           <w:szCs w:val="29"/>
         </w:rPr>
-        <w:t xml:space="preserve">Succulents semiotics street art actually. Street art </w:t>
-      </w:r>
-      <w:proofErr w:type="spellStart"/>
-      <w:r>
-        <w:rPr>
-          <w:rFonts w:ascii="Helvetica" w:hAnsi="Helvetica"/>
-          <w:color w:val="444444"/>
-          <w:sz w:val="29"/>
-          <w:szCs w:val="29"/>
-        </w:rPr>
-        <w:t>kombucha</w:t>
-      </w:r>
-      <w:proofErr w:type="spellEnd"/>
-      <w:r>
-        <w:rPr>
-          <w:rFonts w:ascii="Helvetica" w:hAnsi="Helvetica"/>
-          <w:color w:val="444444"/>
-          <w:sz w:val="29"/>
-          <w:szCs w:val="29"/>
-        </w:rPr>
-        <w:t xml:space="preserve"> VHS </w:t>
-      </w:r>
-      <w:proofErr w:type="spellStart"/>
-      <w:r>
-        <w:rPr>
-          <w:rFonts w:ascii="Helvetica" w:hAnsi="Helvetica"/>
-          <w:color w:val="444444"/>
-          <w:sz w:val="29"/>
-          <w:szCs w:val="29"/>
-        </w:rPr>
-        <w:t>cliche</w:t>
-      </w:r>
-      <w:proofErr w:type="spellEnd"/>
-      <w:r>
-        <w:rPr>
-          <w:rFonts w:ascii="Helvetica" w:hAnsi="Helvetica"/>
-          <w:color w:val="444444"/>
-          <w:sz w:val="29"/>
-          <w:szCs w:val="29"/>
-        </w:rPr>
-        <w:t xml:space="preserve"> iPhone. Authentic raw denim </w:t>
-      </w:r>
-      <w:proofErr w:type="spellStart"/>
-      <w:r>
-        <w:rPr>
-          <w:rFonts w:ascii="Helvetica" w:hAnsi="Helvetica"/>
-          <w:color w:val="444444"/>
-          <w:sz w:val="29"/>
-          <w:szCs w:val="29"/>
-        </w:rPr>
-        <w:t>mlkshk</w:t>
-      </w:r>
-      <w:proofErr w:type="spellEnd"/>
-      <w:r>
-        <w:rPr>
-          <w:rFonts w:ascii="Helvetica" w:hAnsi="Helvetica"/>
-          <w:color w:val="444444"/>
-          <w:sz w:val="29"/>
-          <w:szCs w:val="29"/>
-        </w:rPr>
-        <w:t xml:space="preserve">, </w:t>
-      </w:r>
-      <w:proofErr w:type="spellStart"/>
-      <w:r>
-        <w:rPr>
-          <w:rFonts w:ascii="Helvetica" w:hAnsi="Helvetica"/>
-          <w:color w:val="444444"/>
-          <w:sz w:val="29"/>
-          <w:szCs w:val="29"/>
-        </w:rPr>
-        <w:t>kogi</w:t>
-      </w:r>
-      <w:proofErr w:type="spellEnd"/>
-      <w:r>
-        <w:rPr>
-          <w:rFonts w:ascii="Helvetica" w:hAnsi="Helvetica"/>
-          <w:color w:val="444444"/>
-          <w:sz w:val="29"/>
-          <w:szCs w:val="29"/>
-        </w:rPr>
-        <w:t xml:space="preserve"> retro intelligentsia synth next level </w:t>
-      </w:r>
-      <w:proofErr w:type="spellStart"/>
-      <w:r>
-        <w:rPr>
-          <w:rFonts w:ascii="Helvetica" w:hAnsi="Helvetica"/>
-          <w:color w:val="444444"/>
-          <w:sz w:val="29"/>
-          <w:szCs w:val="29"/>
-        </w:rPr>
-        <w:t>schlitz</w:t>
-      </w:r>
-      <w:proofErr w:type="spellEnd"/>
-      <w:r>
-        <w:rPr>
-          <w:rFonts w:ascii="Helvetica" w:hAnsi="Helvetica"/>
-          <w:color w:val="444444"/>
-          <w:sz w:val="29"/>
-          <w:szCs w:val="29"/>
-        </w:rPr>
-        <w:t xml:space="preserve"> YOLO biodiesel. Banjo live-edge ennui coloring book ramps bicycle rights </w:t>
-      </w:r>
-      <w:proofErr w:type="spellStart"/>
-      <w:r>
-        <w:rPr>
-          <w:rFonts w:ascii="Helvetica" w:hAnsi="Helvetica"/>
-          <w:color w:val="444444"/>
-          <w:sz w:val="29"/>
-          <w:szCs w:val="29"/>
-        </w:rPr>
-        <w:t>fingerstache</w:t>
-      </w:r>
-      <w:proofErr w:type="spellEnd"/>
-      <w:r>
-        <w:rPr>
-          <w:rFonts w:ascii="Helvetica" w:hAnsi="Helvetica"/>
-          <w:color w:val="444444"/>
-          <w:sz w:val="29"/>
-          <w:szCs w:val="29"/>
-        </w:rPr>
-        <w:t xml:space="preserve"> </w:t>
-      </w:r>
-      <w:proofErr w:type="spellStart"/>
-      <w:r>
-        <w:rPr>
-          <w:rFonts w:ascii="Helvetica" w:hAnsi="Helvetica"/>
-          <w:color w:val="444444"/>
-          <w:sz w:val="29"/>
-          <w:szCs w:val="29"/>
-        </w:rPr>
-        <w:t>bushwick</w:t>
-      </w:r>
-      <w:proofErr w:type="spellEnd"/>
-      <w:r>
-        <w:rPr>
-          <w:rFonts w:ascii="Helvetica" w:hAnsi="Helvetica"/>
-          <w:color w:val="444444"/>
-          <w:sz w:val="29"/>
-          <w:szCs w:val="29"/>
-        </w:rPr>
-        <w:t xml:space="preserve">. Polaroid woke jean shorts, </w:t>
-      </w:r>
-      <w:proofErr w:type="spellStart"/>
-      <w:r>
-        <w:rPr>
-          <w:rFonts w:ascii="Helvetica" w:hAnsi="Helvetica"/>
-          <w:color w:val="444444"/>
-          <w:sz w:val="29"/>
-          <w:szCs w:val="29"/>
-        </w:rPr>
-        <w:t>mumblecore</w:t>
-      </w:r>
-      <w:proofErr w:type="spellEnd"/>
-      <w:r>
-        <w:rPr>
-          <w:rFonts w:ascii="Helvetica" w:hAnsi="Helvetica"/>
-          <w:color w:val="444444"/>
-          <w:sz w:val="29"/>
-          <w:szCs w:val="29"/>
-        </w:rPr>
-        <w:t xml:space="preserve"> </w:t>
-      </w:r>
-      <w:proofErr w:type="spellStart"/>
-      <w:proofErr w:type="gramStart"/>
-      <w:r>
-        <w:rPr>
-          <w:rFonts w:ascii="Helvetica" w:hAnsi="Helvetica"/>
-          <w:color w:val="444444"/>
-          <w:sz w:val="29"/>
-          <w:szCs w:val="29"/>
-        </w:rPr>
-        <w:t>godard</w:t>
-      </w:r>
-      <w:proofErr w:type="spellEnd"/>
-      <w:proofErr w:type="gramEnd"/>
-      <w:r>
-        <w:rPr>
-          <w:rFonts w:ascii="Helvetica" w:hAnsi="Helvetica"/>
-          <w:color w:val="444444"/>
-          <w:sz w:val="29"/>
-          <w:szCs w:val="29"/>
-        </w:rPr>
-        <w:t xml:space="preserve"> sartorial authentic </w:t>
-      </w:r>
-      <w:proofErr w:type="spellStart"/>
-      <w:r>
-        <w:rPr>
-          <w:rFonts w:ascii="Helvetica" w:hAnsi="Helvetica"/>
-          <w:color w:val="444444"/>
-          <w:sz w:val="29"/>
-          <w:szCs w:val="29"/>
-        </w:rPr>
-        <w:t>tumblr</w:t>
-      </w:r>
-      <w:proofErr w:type="spellEnd"/>
-      <w:r>
-        <w:rPr>
-          <w:rFonts w:ascii="Helvetica" w:hAnsi="Helvetica"/>
-          <w:color w:val="444444"/>
-          <w:sz w:val="29"/>
-          <w:szCs w:val="29"/>
-        </w:rPr>
-        <w:t xml:space="preserve"> live-edge </w:t>
-      </w:r>
-      <w:proofErr w:type="spellStart"/>
-      <w:r>
-        <w:rPr>
-          <w:rFonts w:ascii="Helvetica" w:hAnsi="Helvetica"/>
-          <w:color w:val="444444"/>
-          <w:sz w:val="29"/>
-          <w:szCs w:val="29"/>
-        </w:rPr>
-        <w:t>cornhole</w:t>
-      </w:r>
-      <w:proofErr w:type="spellEnd"/>
-      <w:r>
-        <w:rPr>
-          <w:rFonts w:ascii="Helvetica" w:hAnsi="Helvetica"/>
-          <w:color w:val="444444"/>
-          <w:sz w:val="29"/>
-          <w:szCs w:val="29"/>
-        </w:rPr>
-        <w:t xml:space="preserve"> </w:t>
-      </w:r>
-      <w:proofErr w:type="spellStart"/>
-      <w:r>
-        <w:rPr>
-          <w:rFonts w:ascii="Helvetica" w:hAnsi="Helvetica"/>
-          <w:color w:val="444444"/>
-          <w:sz w:val="29"/>
-          <w:szCs w:val="29"/>
-        </w:rPr>
-        <w:t>austin</w:t>
-      </w:r>
-      <w:proofErr w:type="spellEnd"/>
-      <w:r>
-        <w:rPr>
-          <w:rFonts w:ascii="Helvetica" w:hAnsi="Helvetica"/>
-          <w:color w:val="444444"/>
-          <w:sz w:val="29"/>
-          <w:szCs w:val="29"/>
-        </w:rPr>
-        <w:t xml:space="preserve"> photo booth squid. Banjo roof party aesthetic fanny pack </w:t>
-      </w:r>
-      <w:proofErr w:type="spellStart"/>
-      <w:r>
-        <w:rPr>
-          <w:rFonts w:ascii="Helvetica" w:hAnsi="Helvetica"/>
-          <w:color w:val="444444"/>
-          <w:sz w:val="29"/>
-          <w:szCs w:val="29"/>
-        </w:rPr>
-        <w:t>jianbing</w:t>
-      </w:r>
-      <w:proofErr w:type="spellEnd"/>
-      <w:r>
-        <w:rPr>
-          <w:rFonts w:ascii="Helvetica" w:hAnsi="Helvetica"/>
-          <w:color w:val="444444"/>
-          <w:sz w:val="29"/>
-          <w:szCs w:val="29"/>
-        </w:rPr>
-        <w:t xml:space="preserve">, </w:t>
-      </w:r>
-      <w:proofErr w:type="spellStart"/>
-      <w:proofErr w:type="gramStart"/>
-      <w:r>
-        <w:rPr>
-          <w:rFonts w:ascii="Helvetica" w:hAnsi="Helvetica"/>
-          <w:color w:val="444444"/>
-          <w:sz w:val="29"/>
-          <w:szCs w:val="29"/>
-        </w:rPr>
-        <w:t>brooklyn</w:t>
-      </w:r>
-      <w:proofErr w:type="spellEnd"/>
-      <w:proofErr w:type="gramEnd"/>
-      <w:r>
-        <w:rPr>
-          <w:rFonts w:ascii="Helvetica" w:hAnsi="Helvetica"/>
-          <w:color w:val="444444"/>
-          <w:sz w:val="29"/>
-          <w:szCs w:val="29"/>
-        </w:rPr>
-        <w:t xml:space="preserve"> </w:t>
-      </w:r>
-      <w:proofErr w:type="spellStart"/>
-      <w:r>
-        <w:rPr>
-          <w:rFonts w:ascii="Helvetica" w:hAnsi="Helvetica"/>
-          <w:color w:val="444444"/>
-          <w:sz w:val="29"/>
-          <w:szCs w:val="29"/>
-        </w:rPr>
-        <w:t>chillwave</w:t>
-      </w:r>
-      <w:proofErr w:type="spellEnd"/>
-      <w:r>
-        <w:rPr>
-          <w:rFonts w:ascii="Helvetica" w:hAnsi="Helvetica"/>
-          <w:color w:val="444444"/>
-          <w:sz w:val="29"/>
-          <w:szCs w:val="29"/>
-        </w:rPr>
-        <w:t xml:space="preserve"> poke air plant readymade waistcoat butcher tattooed. </w:t>
-      </w:r>
-      <w:proofErr w:type="spellStart"/>
-      <w:r>
-        <w:rPr>
-          <w:rFonts w:ascii="Helvetica" w:hAnsi="Helvetica"/>
-          <w:color w:val="444444"/>
-          <w:sz w:val="29"/>
-          <w:szCs w:val="29"/>
-        </w:rPr>
-        <w:t>Raclette</w:t>
-      </w:r>
-      <w:proofErr w:type="spellEnd"/>
-      <w:r>
-        <w:rPr>
-          <w:rFonts w:ascii="Helvetica" w:hAnsi="Helvetica"/>
-          <w:color w:val="444444"/>
-          <w:sz w:val="29"/>
-          <w:szCs w:val="29"/>
-        </w:rPr>
-        <w:t xml:space="preserve"> put a bird on it </w:t>
-      </w:r>
-      <w:proofErr w:type="spellStart"/>
-      <w:r>
-        <w:rPr>
-          <w:rFonts w:ascii="Helvetica" w:hAnsi="Helvetica"/>
-          <w:color w:val="444444"/>
-          <w:sz w:val="29"/>
-          <w:szCs w:val="29"/>
-        </w:rPr>
-        <w:t>pok</w:t>
-      </w:r>
-      <w:proofErr w:type="spellEnd"/>
-      <w:r>
-        <w:rPr>
-          <w:rFonts w:ascii="Helvetica" w:hAnsi="Helvetica"/>
-          <w:color w:val="444444"/>
-          <w:sz w:val="29"/>
-          <w:szCs w:val="29"/>
-        </w:rPr>
-        <w:t xml:space="preserve"> </w:t>
-      </w:r>
-      <w:proofErr w:type="spellStart"/>
-      <w:r>
-        <w:rPr>
-          <w:rFonts w:ascii="Helvetica" w:hAnsi="Helvetica"/>
-          <w:color w:val="444444"/>
-          <w:sz w:val="29"/>
-          <w:szCs w:val="29"/>
-        </w:rPr>
-        <w:t>pok</w:t>
-      </w:r>
-      <w:proofErr w:type="spellEnd"/>
-      <w:r>
-        <w:rPr>
-          <w:rFonts w:ascii="Helvetica" w:hAnsi="Helvetica"/>
-          <w:color w:val="444444"/>
-          <w:sz w:val="29"/>
-          <w:szCs w:val="29"/>
-        </w:rPr>
-        <w:t xml:space="preserve"> disrupt aesthetic.</w:t>
+        <w:t>Succulents semiotics street art actually. Street art kombucha VHS cliche iPhone. Authentic raw denim mlkshk, kogi retro intelligentsia synth next level schlitz YOLO biodiesel. Banjo live-edge ennui coloring book ramps bicycle rights fingerstache bushwick. Polaroid woke jean shorts, mumblecore godard sartorial authentic tumblr live-edge cornhole austin photo booth squid. Banjo roof party aesthetic fanny pack jianbing, brooklyn chillwave poke air plant readymade waistcoat butcher tattooed. Raclette put a bird on it pok pok disrupt aesthetic.</w:t>
       </w:r>
     </w:p>
     <w:p>
@@ -2077,86 +447,276 @@
         </w:rPr>
         <w:t xml:space="preserve">IDENTIFIER: </w:t>
       </w:r>
-    </w:p>
-    <w:p>
-      <w:pPr>
-        <w:shd w:val="clear" w:color="auto" w:fill="F7F7F7"/>
-        <w:tabs>
-          <w:tab w:val="left" w:pos="916"/>
-          <w:tab w:val="left" w:pos="1832"/>
-          <w:tab w:val="left" w:pos="2748"/>
-          <w:tab w:val="left" w:pos="3664"/>
-          <w:tab w:val="left" w:pos="4580"/>
-          <w:tab w:val="left" w:pos="5496"/>
-          <w:tab w:val="left" w:pos="6412"/>
-          <w:tab w:val="left" w:pos="7328"/>
-          <w:tab w:val="left" w:pos="8244"/>
-          <w:tab w:val="left" w:pos="9160"/>
-          <w:tab w:val="left" w:pos="10076"/>
-          <w:tab w:val="left" w:pos="10992"/>
-          <w:tab w:val="left" w:pos="11908"/>
-          <w:tab w:val="left" w:pos="12824"/>
-          <w:tab w:val="left" w:pos="13740"/>
-          <w:tab w:val="left" w:pos="14656"/>
-        </w:tabs>
-        <w:rPr>
-          <w:rFonts w:ascii="Consolas" w:hAnsi="Consolas" w:cs="Courier"/>
-          <w:color w:val="333333"/>
-          <w:sz w:val="20"/>
-          <w:szCs w:val="20"/>
-          <w:bdr w:val="none" w:sz="0" w:space="0" w:color="auto" w:frame="1"/>
-        </w:rPr>
-      </w:pPr>
-      <w:r>
-        <w:rPr>
-          <w:rFonts w:ascii="Consolas" w:hAnsi="Consolas" w:cs="Courier"/>
-          <w:color w:val="333333"/>
-          <w:sz w:val="20"/>
-          <w:szCs w:val="20"/>
-          <w:bdr w:val="none" w:sz="0" w:space="0" w:color="auto" w:frame="1"/>
-        </w:rPr>
-        <w:t xml:space="preserve">TEST CASE:  </w:t>
-      </w:r>
-    </w:p>
-    <w:p>
-      <w:pPr>
-        <w:shd w:val="clear" w:color="auto" w:fill="F7F7F7"/>
-        <w:tabs>
-          <w:tab w:val="left" w:pos="916"/>
-          <w:tab w:val="left" w:pos="1832"/>
-          <w:tab w:val="left" w:pos="2748"/>
-          <w:tab w:val="left" w:pos="3664"/>
-          <w:tab w:val="left" w:pos="4580"/>
-          <w:tab w:val="left" w:pos="5496"/>
-          <w:tab w:val="left" w:pos="6412"/>
-          <w:tab w:val="left" w:pos="7328"/>
-          <w:tab w:val="left" w:pos="8244"/>
-          <w:tab w:val="left" w:pos="9160"/>
-          <w:tab w:val="left" w:pos="10076"/>
-          <w:tab w:val="left" w:pos="10992"/>
-          <w:tab w:val="left" w:pos="11908"/>
-          <w:tab w:val="left" w:pos="12824"/>
-          <w:tab w:val="left" w:pos="13740"/>
-          <w:tab w:val="left" w:pos="14656"/>
-        </w:tabs>
-        <w:rPr>
-          <w:rFonts w:ascii="Consolas" w:hAnsi="Consolas" w:cs="Courier"/>
-          <w:color w:val="333333"/>
-          <w:sz w:val="20"/>
-          <w:szCs w:val="20"/>
-          <w:bdr w:val="none" w:sz="0" w:space="0" w:color="auto" w:frame="1"/>
-        </w:rPr>
-      </w:pPr>
-      <w:r>
-        <w:rPr>
-          <w:rFonts w:ascii="Consolas" w:hAnsi="Consolas" w:cs="Courier"/>
-          <w:color w:val="333333"/>
-          <w:sz w:val="20"/>
-          <w:szCs w:val="20"/>
-          <w:bdr w:val="none" w:sz="0" w:space="0" w:color="auto" w:frame="1"/>
-        </w:rPr>
-        <w:t xml:space="preserve">PRECONDITIONS: </w:t>
-      </w:r>
+      <w:r>
+        <w:rPr>
+          <w:rFonts w:ascii="Consolas" w:hAnsi="Consolas" w:cs="Courier"/>
+          <w:color w:val="333333"/>
+          <w:sz w:val="20"/>
+          <w:szCs w:val="20"/>
+          <w:bdr w:val="none" w:sz="0" w:space="0" w:color="auto" w:frame="1"/>
+        </w:rPr>
+        <w:t>TEST-DISPLAY-ON-WUMPUS-INTERCEPT</w:t>
+      </w:r>
+    </w:p>
+    <w:p>
+      <w:pPr>
+        <w:shd w:val="clear" w:color="auto" w:fill="F7F7F7"/>
+        <w:tabs>
+          <w:tab w:val="left" w:pos="916"/>
+          <w:tab w:val="left" w:pos="1832"/>
+          <w:tab w:val="left" w:pos="2748"/>
+          <w:tab w:val="left" w:pos="3664"/>
+          <w:tab w:val="left" w:pos="4580"/>
+          <w:tab w:val="left" w:pos="5496"/>
+          <w:tab w:val="left" w:pos="6412"/>
+          <w:tab w:val="left" w:pos="7328"/>
+          <w:tab w:val="left" w:pos="8244"/>
+          <w:tab w:val="left" w:pos="9160"/>
+          <w:tab w:val="left" w:pos="10076"/>
+          <w:tab w:val="left" w:pos="10992"/>
+          <w:tab w:val="left" w:pos="11908"/>
+          <w:tab w:val="left" w:pos="12824"/>
+          <w:tab w:val="left" w:pos="13740"/>
+          <w:tab w:val="left" w:pos="14656"/>
+        </w:tabs>
+        <w:rPr>
+          <w:rFonts w:ascii="Consolas" w:hAnsi="Consolas" w:cs="Courier"/>
+          <w:color w:val="333333"/>
+          <w:sz w:val="20"/>
+          <w:szCs w:val="20"/>
+          <w:bdr w:val="none" w:sz="0" w:space="0" w:color="auto" w:frame="1"/>
+        </w:rPr>
+      </w:pPr>
+    </w:p>
+    <w:p>
+      <w:pPr>
+        <w:shd w:val="clear" w:color="auto" w:fill="F7F7F7"/>
+        <w:tabs>
+          <w:tab w:val="left" w:pos="916"/>
+          <w:tab w:val="left" w:pos="1832"/>
+          <w:tab w:val="left" w:pos="2748"/>
+          <w:tab w:val="left" w:pos="3664"/>
+          <w:tab w:val="left" w:pos="4580"/>
+          <w:tab w:val="left" w:pos="5496"/>
+          <w:tab w:val="left" w:pos="6412"/>
+          <w:tab w:val="left" w:pos="7328"/>
+          <w:tab w:val="left" w:pos="8244"/>
+          <w:tab w:val="left" w:pos="9160"/>
+          <w:tab w:val="left" w:pos="10076"/>
+          <w:tab w:val="left" w:pos="10992"/>
+          <w:tab w:val="left" w:pos="11908"/>
+          <w:tab w:val="left" w:pos="12824"/>
+          <w:tab w:val="left" w:pos="13740"/>
+          <w:tab w:val="left" w:pos="14656"/>
+        </w:tabs>
+        <w:rPr>
+          <w:rFonts w:ascii="Consolas" w:hAnsi="Consolas" w:cs="Courier"/>
+          <w:color w:val="333333"/>
+          <w:sz w:val="20"/>
+          <w:szCs w:val="20"/>
+          <w:bdr w:val="none" w:sz="0" w:space="0" w:color="auto" w:frame="1"/>
+        </w:rPr>
+      </w:pPr>
+      <w:r>
+        <w:rPr>
+          <w:rFonts w:ascii="Consolas" w:hAnsi="Consolas" w:cs="Courier"/>
+          <w:color w:val="333333"/>
+          <w:sz w:val="20"/>
+          <w:szCs w:val="20"/>
+          <w:bdr w:val="none" w:sz="0" w:space="0" w:color="auto" w:frame="1"/>
+        </w:rPr>
+        <w:t xml:space="preserve">TEST CASE: </w:t>
+      </w:r>
+      <w:r>
+        <w:rPr>
+          <w:rFonts w:ascii="Consolas" w:hAnsi="Consolas" w:cs="Courier"/>
+          <w:color w:val="333333"/>
+          <w:sz w:val="20"/>
+          <w:szCs w:val="20"/>
+          <w:bdr w:val="none" w:sz="0" w:space="0" w:color="auto" w:frame="1"/>
+        </w:rPr>
+        <w:t xml:space="preserve"> </w:t>
+      </w:r>
+      <w:r>
+        <w:rPr>
+          <w:rFonts w:ascii="Consolas" w:hAnsi="Consolas" w:cs="Courier"/>
+          <w:color w:val="333333"/>
+          <w:sz w:val="20"/>
+          <w:szCs w:val="20"/>
+          <w:bdr w:val="none" w:sz="0" w:space="0" w:color="auto" w:frame="1"/>
+        </w:rPr>
+        <w:t>Run the program and intentionally walk into Prof Wumpus’s room to ensure the matrix always displays user’s location at each iteration—even when we are intercepted by Prof Wumpus.</w:t>
+      </w:r>
+    </w:p>
+    <w:p>
+      <w:pPr>
+        <w:shd w:val="clear" w:color="auto" w:fill="F7F7F7"/>
+        <w:tabs>
+          <w:tab w:val="left" w:pos="916"/>
+          <w:tab w:val="left" w:pos="1832"/>
+          <w:tab w:val="left" w:pos="2748"/>
+          <w:tab w:val="left" w:pos="3664"/>
+          <w:tab w:val="left" w:pos="4580"/>
+          <w:tab w:val="left" w:pos="5496"/>
+          <w:tab w:val="left" w:pos="6412"/>
+          <w:tab w:val="left" w:pos="7328"/>
+          <w:tab w:val="left" w:pos="8244"/>
+          <w:tab w:val="left" w:pos="9160"/>
+          <w:tab w:val="left" w:pos="10076"/>
+          <w:tab w:val="left" w:pos="10992"/>
+          <w:tab w:val="left" w:pos="11908"/>
+          <w:tab w:val="left" w:pos="12824"/>
+          <w:tab w:val="left" w:pos="13740"/>
+          <w:tab w:val="left" w:pos="14656"/>
+        </w:tabs>
+        <w:rPr>
+          <w:rFonts w:ascii="Consolas" w:hAnsi="Consolas" w:cs="Courier"/>
+          <w:color w:val="333333"/>
+          <w:sz w:val="20"/>
+          <w:szCs w:val="20"/>
+          <w:bdr w:val="none" w:sz="0" w:space="0" w:color="auto" w:frame="1"/>
+        </w:rPr>
+      </w:pPr>
+    </w:p>
+    <w:p>
+      <w:pPr>
+        <w:shd w:val="clear" w:color="auto" w:fill="F7F7F7"/>
+        <w:tabs>
+          <w:tab w:val="left" w:pos="916"/>
+          <w:tab w:val="left" w:pos="1832"/>
+          <w:tab w:val="left" w:pos="2748"/>
+          <w:tab w:val="left" w:pos="3664"/>
+          <w:tab w:val="left" w:pos="4580"/>
+          <w:tab w:val="left" w:pos="5496"/>
+          <w:tab w:val="left" w:pos="6412"/>
+          <w:tab w:val="left" w:pos="7328"/>
+          <w:tab w:val="left" w:pos="8244"/>
+          <w:tab w:val="left" w:pos="9160"/>
+          <w:tab w:val="left" w:pos="10076"/>
+          <w:tab w:val="left" w:pos="10992"/>
+          <w:tab w:val="left" w:pos="11908"/>
+          <w:tab w:val="left" w:pos="12824"/>
+          <w:tab w:val="left" w:pos="13740"/>
+          <w:tab w:val="left" w:pos="14656"/>
+        </w:tabs>
+        <w:rPr>
+          <w:rFonts w:ascii="Consolas" w:hAnsi="Consolas" w:cs="Courier"/>
+          <w:color w:val="333333"/>
+          <w:sz w:val="20"/>
+          <w:szCs w:val="20"/>
+          <w:bdr w:val="none" w:sz="0" w:space="0" w:color="auto" w:frame="1"/>
+        </w:rPr>
+      </w:pPr>
+      <w:r>
+        <w:rPr>
+          <w:rFonts w:ascii="Consolas" w:hAnsi="Consolas" w:cs="Courier"/>
+          <w:color w:val="333333"/>
+          <w:sz w:val="20"/>
+          <w:szCs w:val="20"/>
+          <w:bdr w:val="none" w:sz="0" w:space="0" w:color="auto" w:frame="1"/>
+        </w:rPr>
+        <w:t>PRECONDITIONS:</w:t>
+      </w:r>
+      <w:r>
+        <w:rPr>
+          <w:rFonts w:ascii="Consolas" w:hAnsi="Consolas" w:cs="Courier"/>
+          <w:color w:val="333333"/>
+          <w:sz w:val="20"/>
+          <w:szCs w:val="20"/>
+          <w:bdr w:val="none" w:sz="0" w:space="0" w:color="auto" w:frame="1"/>
+        </w:rPr>
+        <w:t xml:space="preserve"> </w:t>
+      </w:r>
+      <w:r>
+        <w:rPr>
+          <w:rFonts w:ascii="Consolas" w:hAnsi="Consolas" w:cs="Courier"/>
+          <w:color w:val="333333"/>
+          <w:sz w:val="20"/>
+          <w:szCs w:val="20"/>
+          <w:bdr w:val="none" w:sz="0" w:space="0" w:color="auto" w:frame="1"/>
+        </w:rPr>
+        <w:t xml:space="preserve">Start the program with the command: </w:t>
+      </w:r>
+      <w:r>
+        <w:rPr>
+          <w:rFonts w:ascii="Consolas" w:hAnsi="Consolas" w:cs="Courier"/>
+          <w:color w:val="333333"/>
+          <w:sz w:val="20"/>
+          <w:szCs w:val="20"/>
+          <w:bdr w:val="none" w:sz="0" w:space="0" w:color="auto" w:frame="1"/>
+        </w:rPr>
+        <w:t>java -jar profwumpus.jar 1</w:t>
+      </w:r>
+      <w:r>
+        <w:rPr>
+          <w:rFonts w:ascii="Consolas" w:hAnsi="Consolas" w:cs="Courier"/>
+          <w:color w:val="333333"/>
+          <w:sz w:val="20"/>
+          <w:szCs w:val="20"/>
+          <w:bdr w:val="none" w:sz="0" w:space="0" w:color="auto" w:frame="1"/>
+        </w:rPr>
+        <w:t>.</w:t>
+      </w:r>
+      <w:r>
+        <w:rPr>
+          <w:rFonts w:ascii="Consolas" w:hAnsi="Consolas" w:cs="Courier"/>
+          <w:color w:val="333333"/>
+          <w:sz w:val="20"/>
+          <w:szCs w:val="20"/>
+          <w:bdr w:val="none" w:sz="0" w:space="0" w:color="auto" w:frame="1"/>
+        </w:rPr>
+        <w:t xml:space="preserve"> </w:t>
+      </w:r>
+      <w:r>
+        <w:rPr>
+          <w:rFonts w:ascii="Consolas" w:hAnsi="Consolas" w:cs="Courier"/>
+          <w:color w:val="333333"/>
+          <w:sz w:val="20"/>
+          <w:szCs w:val="20"/>
+          <w:bdr w:val="none" w:sz="0" w:space="0" w:color="auto" w:frame="1"/>
+        </w:rPr>
+        <w:t>With seed 1, Professo</w:t>
+      </w:r>
+      <w:r>
+        <w:rPr>
+          <w:rFonts w:ascii="Consolas" w:hAnsi="Consolas" w:cs="Courier"/>
+          <w:color w:val="333333"/>
+          <w:sz w:val="20"/>
+          <w:szCs w:val="20"/>
+          <w:bdr w:val="none" w:sz="0" w:space="0" w:color="auto" w:frame="1"/>
+        </w:rPr>
+        <w:t xml:space="preserve">r Wumpus will be placed in the room at ROW=1, COL=4 (indexing from 1). </w:t>
+      </w:r>
+    </w:p>
+    <w:p>
+      <w:pPr>
+        <w:shd w:val="clear" w:color="auto" w:fill="F7F7F7"/>
+        <w:tabs>
+          <w:tab w:val="left" w:pos="916"/>
+          <w:tab w:val="left" w:pos="1832"/>
+          <w:tab w:val="left" w:pos="2748"/>
+          <w:tab w:val="left" w:pos="3664"/>
+          <w:tab w:val="left" w:pos="4580"/>
+          <w:tab w:val="left" w:pos="5496"/>
+          <w:tab w:val="left" w:pos="6412"/>
+          <w:tab w:val="left" w:pos="7328"/>
+          <w:tab w:val="left" w:pos="8244"/>
+          <w:tab w:val="left" w:pos="9160"/>
+          <w:tab w:val="left" w:pos="10076"/>
+          <w:tab w:val="left" w:pos="10992"/>
+          <w:tab w:val="left" w:pos="11908"/>
+          <w:tab w:val="left" w:pos="12824"/>
+          <w:tab w:val="left" w:pos="13740"/>
+          <w:tab w:val="left" w:pos="14656"/>
+        </w:tabs>
+        <w:rPr>
+          <w:rFonts w:ascii="Consolas" w:hAnsi="Consolas" w:cs="Courier"/>
+          <w:color w:val="333333"/>
+          <w:sz w:val="20"/>
+          <w:szCs w:val="20"/>
+          <w:bdr w:val="none" w:sz="0" w:space="0" w:color="auto" w:frame="1"/>
+        </w:rPr>
+      </w:pPr>
     </w:p>
     <w:p>
       <w:pPr>
@@ -2197,33 +757,104 @@
         </w:rPr>
         <w:t xml:space="preserve">EXECUTION STEPS: </w:t>
       </w:r>
-    </w:p>
-    <w:p>
-      <w:pPr>
-        <w:shd w:val="clear" w:color="auto" w:fill="F7F7F7"/>
-        <w:tabs>
-          <w:tab w:val="left" w:pos="916"/>
-          <w:tab w:val="left" w:pos="1832"/>
-          <w:tab w:val="left" w:pos="2748"/>
-          <w:tab w:val="left" w:pos="3664"/>
-          <w:tab w:val="left" w:pos="4580"/>
-          <w:tab w:val="left" w:pos="5496"/>
-          <w:tab w:val="left" w:pos="6412"/>
-          <w:tab w:val="left" w:pos="7328"/>
-          <w:tab w:val="left" w:pos="8244"/>
-          <w:tab w:val="left" w:pos="9160"/>
-          <w:tab w:val="left" w:pos="10076"/>
-          <w:tab w:val="left" w:pos="10992"/>
-          <w:tab w:val="left" w:pos="11908"/>
-          <w:tab w:val="left" w:pos="12824"/>
-          <w:tab w:val="left" w:pos="13740"/>
-          <w:tab w:val="left" w:pos="14656"/>
-        </w:tabs>
-        <w:rPr>
-          <w:rFonts w:ascii="Consolas" w:hAnsi="Consolas" w:cs="Courier"/>
-          <w:color w:val="333333"/>
-          <w:sz w:val="20"/>
-          <w:szCs w:val="20"/>
+      <w:r>
+        <w:rPr>
+          <w:rFonts w:ascii="Consolas" w:hAnsi="Consolas" w:cs="Courier"/>
+          <w:color w:val="333333"/>
+          <w:sz w:val="20"/>
+          <w:szCs w:val="20"/>
+          <w:bdr w:val="none" w:sz="0" w:space="0" w:color="auto" w:frame="1"/>
+        </w:rPr>
+        <w:t xml:space="preserve"> </w:t>
+      </w:r>
+      <w:r>
+        <w:rPr>
+          <w:rFonts w:ascii="Consolas" w:hAnsi="Consolas" w:cs="Courier"/>
+          <w:color w:val="333333"/>
+          <w:sz w:val="20"/>
+          <w:szCs w:val="20"/>
+          <w:bdr w:val="none" w:sz="0" w:space="0" w:color="auto" w:frame="1"/>
+        </w:rPr>
+        <w:t xml:space="preserve">Move EAST 4 times. </w:t>
+      </w:r>
+      <w:r>
+        <w:rPr>
+          <w:rFonts w:ascii="Consolas" w:hAnsi="Consolas" w:cs="Courier"/>
+          <w:color w:val="333333"/>
+          <w:sz w:val="20"/>
+          <w:szCs w:val="20"/>
+          <w:bdr w:val="none" w:sz="0" w:space="0" w:color="auto" w:frame="1"/>
+        </w:rPr>
+        <w:t>Press: E, Enter; E, Enter; E, Enter; E, Enter.</w:t>
+      </w:r>
+      <w:r>
+        <w:rPr>
+          <w:rFonts w:ascii="Consolas" w:hAnsi="Consolas" w:cs="Courier"/>
+          <w:color w:val="333333"/>
+          <w:sz w:val="20"/>
+          <w:szCs w:val="20"/>
+          <w:bdr w:val="none" w:sz="0" w:space="0" w:color="auto" w:frame="1"/>
+        </w:rPr>
+        <w:t xml:space="preserve">   </w:t>
+      </w:r>
+    </w:p>
+    <w:p>
+      <w:pPr>
+        <w:shd w:val="clear" w:color="auto" w:fill="F7F7F7"/>
+        <w:tabs>
+          <w:tab w:val="left" w:pos="916"/>
+          <w:tab w:val="left" w:pos="1832"/>
+          <w:tab w:val="left" w:pos="2748"/>
+          <w:tab w:val="left" w:pos="3664"/>
+          <w:tab w:val="left" w:pos="4580"/>
+          <w:tab w:val="left" w:pos="5496"/>
+          <w:tab w:val="left" w:pos="6412"/>
+          <w:tab w:val="left" w:pos="7328"/>
+          <w:tab w:val="left" w:pos="8244"/>
+          <w:tab w:val="left" w:pos="9160"/>
+          <w:tab w:val="left" w:pos="10076"/>
+          <w:tab w:val="left" w:pos="10992"/>
+          <w:tab w:val="left" w:pos="11908"/>
+          <w:tab w:val="left" w:pos="12824"/>
+          <w:tab w:val="left" w:pos="13740"/>
+          <w:tab w:val="left" w:pos="14656"/>
+        </w:tabs>
+        <w:rPr>
+          <w:rFonts w:ascii="Consolas" w:hAnsi="Consolas" w:cs="Courier"/>
+          <w:color w:val="333333"/>
+          <w:sz w:val="20"/>
+          <w:szCs w:val="20"/>
+          <w:bdr w:val="none" w:sz="0" w:space="0" w:color="auto" w:frame="1"/>
+        </w:rPr>
+      </w:pPr>
+    </w:p>
+    <w:p>
+      <w:pPr>
+        <w:shd w:val="clear" w:color="auto" w:fill="F7F7F7"/>
+        <w:tabs>
+          <w:tab w:val="left" w:pos="916"/>
+          <w:tab w:val="left" w:pos="1832"/>
+          <w:tab w:val="left" w:pos="2748"/>
+          <w:tab w:val="left" w:pos="3664"/>
+          <w:tab w:val="left" w:pos="4580"/>
+          <w:tab w:val="left" w:pos="5496"/>
+          <w:tab w:val="left" w:pos="6412"/>
+          <w:tab w:val="left" w:pos="7328"/>
+          <w:tab w:val="left" w:pos="8244"/>
+          <w:tab w:val="left" w:pos="9160"/>
+          <w:tab w:val="left" w:pos="10076"/>
+          <w:tab w:val="left" w:pos="10992"/>
+          <w:tab w:val="left" w:pos="11908"/>
+          <w:tab w:val="left" w:pos="12824"/>
+          <w:tab w:val="left" w:pos="13740"/>
+          <w:tab w:val="left" w:pos="14656"/>
+        </w:tabs>
+        <w:rPr>
+          <w:rFonts w:ascii="Consolas" w:hAnsi="Consolas" w:cs="Courier"/>
+          <w:color w:val="333333"/>
+          <w:sz w:val="20"/>
+          <w:szCs w:val="20"/>
+          <w:bdr w:val="none" w:sz="0" w:space="0" w:color="auto" w:frame="1"/>
         </w:rPr>
       </w:pPr>
       <w:r>
@@ -2235,6 +866,36 @@
           <w:bdr w:val="none" w:sz="0" w:space="0" w:color="auto" w:frame="1"/>
         </w:rPr>
         <w:t>POSTCONDITIONS:</w:t>
+      </w:r>
+      <w:r>
+        <w:rPr>
+          <w:rFonts w:ascii="Consolas" w:hAnsi="Consolas" w:cs="Courier"/>
+          <w:color w:val="333333"/>
+          <w:sz w:val="20"/>
+          <w:szCs w:val="20"/>
+          <w:bdr w:val="none" w:sz="0" w:space="0" w:color="auto" w:frame="1"/>
+        </w:rPr>
+        <w:t xml:space="preserve"> First: The user’s location is displayed in the matrix at ROW=1, COL=4.  Second: Display the message “</w:t>
+      </w:r>
+      <w:r>
+        <w:rPr>
+          <w:rFonts w:ascii="Consolas" w:hAnsi="Consolas" w:cs="Courier"/>
+          <w:color w:val="333333"/>
+          <w:sz w:val="20"/>
+          <w:szCs w:val="20"/>
+          <w:bdr w:val="none" w:sz="0" w:space="0" w:color="auto" w:frame="1"/>
+        </w:rPr>
+        <w:t>Prof Wumpus sees you, but you don't have your assignment. YOU LOSE</w:t>
+      </w:r>
+      <w:r>
+        <w:rPr>
+          <w:rFonts w:ascii="Consolas" w:hAnsi="Consolas" w:cs="Courier"/>
+          <w:color w:val="333333"/>
+          <w:sz w:val="20"/>
+          <w:szCs w:val="20"/>
+          <w:bdr w:val="none" w:sz="0" w:space="0" w:color="auto" w:frame="1"/>
+        </w:rPr>
+        <w:t>!”  Third: Exit program.</w:t>
       </w:r>
     </w:p>
     <w:p/>
@@ -2332,6 +993,46 @@
         </w:rPr>
         <w:t xml:space="preserve">IDENTIFIER: </w:t>
       </w:r>
+      <w:r>
+        <w:rPr>
+          <w:rFonts w:ascii="Consolas" w:hAnsi="Consolas" w:cs="Courier"/>
+          <w:color w:val="333333"/>
+          <w:sz w:val="20"/>
+          <w:szCs w:val="20"/>
+          <w:bdr w:val="none" w:sz="0" w:space="0" w:color="auto" w:frame="1"/>
+        </w:rPr>
+        <w:t>TEST-MATRIX-DIMENSIONS</w:t>
+      </w:r>
+    </w:p>
+    <w:p>
+      <w:pPr>
+        <w:shd w:val="clear" w:color="auto" w:fill="F7F7F7"/>
+        <w:tabs>
+          <w:tab w:val="left" w:pos="916"/>
+          <w:tab w:val="left" w:pos="1832"/>
+          <w:tab w:val="left" w:pos="2748"/>
+          <w:tab w:val="left" w:pos="3664"/>
+          <w:tab w:val="left" w:pos="4580"/>
+          <w:tab w:val="left" w:pos="5496"/>
+          <w:tab w:val="left" w:pos="6412"/>
+          <w:tab w:val="left" w:pos="7328"/>
+          <w:tab w:val="left" w:pos="8244"/>
+          <w:tab w:val="left" w:pos="9160"/>
+          <w:tab w:val="left" w:pos="10076"/>
+          <w:tab w:val="left" w:pos="10992"/>
+          <w:tab w:val="left" w:pos="11908"/>
+          <w:tab w:val="left" w:pos="12824"/>
+          <w:tab w:val="left" w:pos="13740"/>
+          <w:tab w:val="left" w:pos="14656"/>
+        </w:tabs>
+        <w:rPr>
+          <w:rFonts w:ascii="Consolas" w:hAnsi="Consolas" w:cs="Courier"/>
+          <w:color w:val="333333"/>
+          <w:sz w:val="20"/>
+          <w:szCs w:val="20"/>
+          <w:bdr w:val="none" w:sz="0" w:space="0" w:color="auto" w:frame="1"/>
+        </w:rPr>
+      </w:pPr>
     </w:p>
     <w:p>
       <w:pPr>
@@ -2372,86 +1073,196 @@
         </w:rPr>
         <w:t xml:space="preserve">TEST CASE:  </w:t>
       </w:r>
-    </w:p>
-    <w:p>
-      <w:pPr>
-        <w:shd w:val="clear" w:color="auto" w:fill="F7F7F7"/>
-        <w:tabs>
-          <w:tab w:val="left" w:pos="916"/>
-          <w:tab w:val="left" w:pos="1832"/>
-          <w:tab w:val="left" w:pos="2748"/>
-          <w:tab w:val="left" w:pos="3664"/>
-          <w:tab w:val="left" w:pos="4580"/>
-          <w:tab w:val="left" w:pos="5496"/>
-          <w:tab w:val="left" w:pos="6412"/>
-          <w:tab w:val="left" w:pos="7328"/>
-          <w:tab w:val="left" w:pos="8244"/>
-          <w:tab w:val="left" w:pos="9160"/>
-          <w:tab w:val="left" w:pos="10076"/>
-          <w:tab w:val="left" w:pos="10992"/>
-          <w:tab w:val="left" w:pos="11908"/>
-          <w:tab w:val="left" w:pos="12824"/>
-          <w:tab w:val="left" w:pos="13740"/>
-          <w:tab w:val="left" w:pos="14656"/>
-        </w:tabs>
-        <w:rPr>
-          <w:rFonts w:ascii="Consolas" w:hAnsi="Consolas" w:cs="Courier"/>
-          <w:color w:val="333333"/>
-          <w:sz w:val="20"/>
-          <w:szCs w:val="20"/>
-          <w:bdr w:val="none" w:sz="0" w:space="0" w:color="auto" w:frame="1"/>
-        </w:rPr>
-      </w:pPr>
-      <w:r>
-        <w:rPr>
-          <w:rFonts w:ascii="Consolas" w:hAnsi="Consolas" w:cs="Courier"/>
-          <w:color w:val="333333"/>
-          <w:sz w:val="20"/>
-          <w:szCs w:val="20"/>
-          <w:bdr w:val="none" w:sz="0" w:space="0" w:color="auto" w:frame="1"/>
-        </w:rPr>
-        <w:t xml:space="preserve">PRECONDITIONS: </w:t>
-      </w:r>
-    </w:p>
-    <w:p>
-      <w:pPr>
-        <w:shd w:val="clear" w:color="auto" w:fill="F7F7F7"/>
-        <w:tabs>
-          <w:tab w:val="left" w:pos="916"/>
-          <w:tab w:val="left" w:pos="1832"/>
-          <w:tab w:val="left" w:pos="2748"/>
-          <w:tab w:val="left" w:pos="3664"/>
-          <w:tab w:val="left" w:pos="4580"/>
-          <w:tab w:val="left" w:pos="5496"/>
-          <w:tab w:val="left" w:pos="6412"/>
-          <w:tab w:val="left" w:pos="7328"/>
-          <w:tab w:val="left" w:pos="8244"/>
-          <w:tab w:val="left" w:pos="9160"/>
-          <w:tab w:val="left" w:pos="10076"/>
-          <w:tab w:val="left" w:pos="10992"/>
-          <w:tab w:val="left" w:pos="11908"/>
-          <w:tab w:val="left" w:pos="12824"/>
-          <w:tab w:val="left" w:pos="13740"/>
-          <w:tab w:val="left" w:pos="14656"/>
-        </w:tabs>
-        <w:rPr>
-          <w:rFonts w:ascii="Consolas" w:hAnsi="Consolas" w:cs="Courier"/>
-          <w:color w:val="333333"/>
-          <w:sz w:val="20"/>
-          <w:szCs w:val="20"/>
-          <w:bdr w:val="none" w:sz="0" w:space="0" w:color="auto" w:frame="1"/>
-        </w:rPr>
-      </w:pPr>
-      <w:r>
-        <w:rPr>
-          <w:rFonts w:ascii="Consolas" w:hAnsi="Consolas" w:cs="Courier"/>
-          <w:color w:val="333333"/>
-          <w:sz w:val="20"/>
-          <w:szCs w:val="20"/>
-          <w:bdr w:val="none" w:sz="0" w:space="0" w:color="auto" w:frame="1"/>
-        </w:rPr>
-        <w:t xml:space="preserve">EXECUTION STEPS: </w:t>
-      </w:r>
+      <w:r>
+        <w:rPr>
+          <w:rFonts w:ascii="Consolas" w:hAnsi="Consolas" w:cs="Courier"/>
+          <w:color w:val="333333"/>
+          <w:sz w:val="20"/>
+          <w:szCs w:val="20"/>
+          <w:bdr w:val="none" w:sz="0" w:space="0" w:color="auto" w:frame="1"/>
+        </w:rPr>
+        <w:t>Ensure the program displays a matrix with dimensions 6x6 (6 rows, 6 columns)</w:t>
+      </w:r>
+    </w:p>
+    <w:p>
+      <w:pPr>
+        <w:shd w:val="clear" w:color="auto" w:fill="F7F7F7"/>
+        <w:tabs>
+          <w:tab w:val="left" w:pos="916"/>
+          <w:tab w:val="left" w:pos="1832"/>
+          <w:tab w:val="left" w:pos="2748"/>
+          <w:tab w:val="left" w:pos="3664"/>
+          <w:tab w:val="left" w:pos="4580"/>
+          <w:tab w:val="left" w:pos="5496"/>
+          <w:tab w:val="left" w:pos="6412"/>
+          <w:tab w:val="left" w:pos="7328"/>
+          <w:tab w:val="left" w:pos="8244"/>
+          <w:tab w:val="left" w:pos="9160"/>
+          <w:tab w:val="left" w:pos="10076"/>
+          <w:tab w:val="left" w:pos="10992"/>
+          <w:tab w:val="left" w:pos="11908"/>
+          <w:tab w:val="left" w:pos="12824"/>
+          <w:tab w:val="left" w:pos="13740"/>
+          <w:tab w:val="left" w:pos="14656"/>
+        </w:tabs>
+        <w:rPr>
+          <w:rFonts w:ascii="Consolas" w:hAnsi="Consolas" w:cs="Courier"/>
+          <w:color w:val="333333"/>
+          <w:sz w:val="20"/>
+          <w:szCs w:val="20"/>
+          <w:bdr w:val="none" w:sz="0" w:space="0" w:color="auto" w:frame="1"/>
+        </w:rPr>
+      </w:pPr>
+    </w:p>
+    <w:p>
+      <w:pPr>
+        <w:shd w:val="clear" w:color="auto" w:fill="F7F7F7"/>
+        <w:tabs>
+          <w:tab w:val="left" w:pos="916"/>
+          <w:tab w:val="left" w:pos="1832"/>
+          <w:tab w:val="left" w:pos="2748"/>
+          <w:tab w:val="left" w:pos="3664"/>
+          <w:tab w:val="left" w:pos="4580"/>
+          <w:tab w:val="left" w:pos="5496"/>
+          <w:tab w:val="left" w:pos="6412"/>
+          <w:tab w:val="left" w:pos="7328"/>
+          <w:tab w:val="left" w:pos="8244"/>
+          <w:tab w:val="left" w:pos="9160"/>
+          <w:tab w:val="left" w:pos="10076"/>
+          <w:tab w:val="left" w:pos="10992"/>
+          <w:tab w:val="left" w:pos="11908"/>
+          <w:tab w:val="left" w:pos="12824"/>
+          <w:tab w:val="left" w:pos="13740"/>
+          <w:tab w:val="left" w:pos="14656"/>
+        </w:tabs>
+        <w:rPr>
+          <w:rFonts w:ascii="Consolas" w:hAnsi="Consolas" w:cs="Courier"/>
+          <w:color w:val="333333"/>
+          <w:sz w:val="20"/>
+          <w:szCs w:val="20"/>
+          <w:bdr w:val="none" w:sz="0" w:space="0" w:color="auto" w:frame="1"/>
+        </w:rPr>
+      </w:pPr>
+      <w:r>
+        <w:rPr>
+          <w:rFonts w:ascii="Consolas" w:hAnsi="Consolas" w:cs="Courier"/>
+          <w:color w:val="333333"/>
+          <w:sz w:val="20"/>
+          <w:szCs w:val="20"/>
+          <w:bdr w:val="none" w:sz="0" w:space="0" w:color="auto" w:frame="1"/>
+        </w:rPr>
+        <w:t>PRECONDITIONS:</w:t>
+      </w:r>
+      <w:r>
+        <w:rPr>
+          <w:rFonts w:ascii="Consolas" w:hAnsi="Consolas" w:cs="Courier"/>
+          <w:color w:val="333333"/>
+          <w:sz w:val="20"/>
+          <w:szCs w:val="20"/>
+          <w:bdr w:val="none" w:sz="0" w:space="0" w:color="auto" w:frame="1"/>
+        </w:rPr>
+        <w:t xml:space="preserve"> </w:t>
+      </w:r>
+      <w:r>
+        <w:rPr>
+          <w:rFonts w:ascii="Consolas" w:hAnsi="Consolas" w:cs="Courier"/>
+          <w:color w:val="333333"/>
+          <w:sz w:val="20"/>
+          <w:szCs w:val="20"/>
+          <w:bdr w:val="none" w:sz="0" w:space="0" w:color="auto" w:frame="1"/>
+        </w:rPr>
+        <w:t xml:space="preserve">Start the program with the command: </w:t>
+      </w:r>
+      <w:r>
+        <w:rPr>
+          <w:rFonts w:ascii="Consolas" w:hAnsi="Consolas" w:cs="Courier"/>
+          <w:color w:val="333333"/>
+          <w:sz w:val="20"/>
+          <w:szCs w:val="20"/>
+          <w:bdr w:val="none" w:sz="0" w:space="0" w:color="auto" w:frame="1"/>
+        </w:rPr>
+        <w:t>java -jar profwumpus.jar 1</w:t>
+      </w:r>
+    </w:p>
+    <w:p>
+      <w:pPr>
+        <w:shd w:val="clear" w:color="auto" w:fill="F7F7F7"/>
+        <w:tabs>
+          <w:tab w:val="left" w:pos="916"/>
+          <w:tab w:val="left" w:pos="1832"/>
+          <w:tab w:val="left" w:pos="2748"/>
+          <w:tab w:val="left" w:pos="3664"/>
+          <w:tab w:val="left" w:pos="4580"/>
+          <w:tab w:val="left" w:pos="5496"/>
+          <w:tab w:val="left" w:pos="6412"/>
+          <w:tab w:val="left" w:pos="7328"/>
+          <w:tab w:val="left" w:pos="8244"/>
+          <w:tab w:val="left" w:pos="9160"/>
+          <w:tab w:val="left" w:pos="10076"/>
+          <w:tab w:val="left" w:pos="10992"/>
+          <w:tab w:val="left" w:pos="11908"/>
+          <w:tab w:val="left" w:pos="12824"/>
+          <w:tab w:val="left" w:pos="13740"/>
+          <w:tab w:val="left" w:pos="14656"/>
+        </w:tabs>
+        <w:rPr>
+          <w:rFonts w:ascii="Consolas" w:hAnsi="Consolas" w:cs="Courier"/>
+          <w:color w:val="333333"/>
+          <w:sz w:val="20"/>
+          <w:szCs w:val="20"/>
+          <w:bdr w:val="none" w:sz="0" w:space="0" w:color="auto" w:frame="1"/>
+        </w:rPr>
+      </w:pPr>
+      <w:r>
+        <w:rPr>
+          <w:rFonts w:ascii="Consolas" w:hAnsi="Consolas" w:cs="Courier"/>
+          <w:color w:val="333333"/>
+          <w:sz w:val="20"/>
+          <w:szCs w:val="20"/>
+          <w:bdr w:val="none" w:sz="0" w:space="0" w:color="auto" w:frame="1"/>
+        </w:rPr>
+        <w:t>EXECUTION STEPS:</w:t>
+      </w:r>
+      <w:r>
+        <w:rPr>
+          <w:rFonts w:ascii="Consolas" w:hAnsi="Consolas" w:cs="Courier"/>
+          <w:color w:val="333333"/>
+          <w:sz w:val="20"/>
+          <w:szCs w:val="20"/>
+          <w:bdr w:val="none" w:sz="0" w:space="0" w:color="auto" w:frame="1"/>
+        </w:rPr>
+        <w:t xml:space="preserve">  Count the number of COLUMNS in the matrix. Count the number of columns in the matrix, starting at 1. </w:t>
+      </w:r>
+    </w:p>
+    <w:p>
+      <w:pPr>
+        <w:shd w:val="clear" w:color="auto" w:fill="F7F7F7"/>
+        <w:tabs>
+          <w:tab w:val="left" w:pos="916"/>
+          <w:tab w:val="left" w:pos="1832"/>
+          <w:tab w:val="left" w:pos="2748"/>
+          <w:tab w:val="left" w:pos="3664"/>
+          <w:tab w:val="left" w:pos="4580"/>
+          <w:tab w:val="left" w:pos="5496"/>
+          <w:tab w:val="left" w:pos="6412"/>
+          <w:tab w:val="left" w:pos="7328"/>
+          <w:tab w:val="left" w:pos="8244"/>
+          <w:tab w:val="left" w:pos="9160"/>
+          <w:tab w:val="left" w:pos="10076"/>
+          <w:tab w:val="left" w:pos="10992"/>
+          <w:tab w:val="left" w:pos="11908"/>
+          <w:tab w:val="left" w:pos="12824"/>
+          <w:tab w:val="left" w:pos="13740"/>
+          <w:tab w:val="left" w:pos="14656"/>
+        </w:tabs>
+        <w:rPr>
+          <w:rFonts w:ascii="Consolas" w:hAnsi="Consolas" w:cs="Courier"/>
+          <w:color w:val="333333"/>
+          <w:sz w:val="20"/>
+          <w:szCs w:val="20"/>
+          <w:bdr w:val="none" w:sz="0" w:space="0" w:color="auto" w:frame="1"/>
+        </w:rPr>
+      </w:pPr>
     </w:p>
     <w:p>
       <w:pPr>
@@ -2490,6 +1301,16 @@
           <w:bdr w:val="none" w:sz="0" w:space="0" w:color="auto" w:frame="1"/>
         </w:rPr>
         <w:t>POSTCONDITIONS:</w:t>
+      </w:r>
+      <w:r>
+        <w:rPr>
+          <w:rFonts w:ascii="Consolas" w:hAnsi="Consolas" w:cs="Courier"/>
+          <w:color w:val="333333"/>
+          <w:sz w:val="20"/>
+          <w:szCs w:val="20"/>
+          <w:bdr w:val="none" w:sz="0" w:space="0" w:color="auto" w:frame="1"/>
+        </w:rPr>
+        <w:t xml:space="preserve">  You will finish counting at the number 6. </w:t>
       </w:r>
     </w:p>
     <w:p/>
@@ -7652,20 +6473,30 @@
             <w:pPr>
               <w:jc w:val="center"/>
               <w:rPr>
-                <w:rFonts w:ascii="Helvetica" w:hAnsi="Helvetica"/>
+                <w:rFonts w:ascii="Courier" w:hAnsi="Courier"/>
                 <w:color w:val="FFFFFF" w:themeColor="background1"/>
-                <w:sz w:val="29"/>
-                <w:szCs w:val="29"/>
+                <w:sz w:val="20"/>
+                <w:szCs w:val="20"/>
               </w:rPr>
             </w:pPr>
             <w:r>
               <w:rPr>
-                <w:rFonts w:ascii="Helvetica" w:hAnsi="Helvetica"/>
+                <w:rFonts w:ascii="Courier" w:hAnsi="Courier"/>
                 <w:color w:val="FFFFFF" w:themeColor="background1"/>
-                <w:sz w:val="29"/>
-                <w:szCs w:val="29"/>
+                <w:sz w:val="20"/>
+                <w:szCs w:val="20"/>
               </w:rPr>
-              <w:t>1</w:t>
+              <w:t xml:space="preserve">Case 1:  </w:t>
+            </w:r>
+            <w:r>
+              <w:rPr>
+                <w:rFonts w:ascii="Courier" w:hAnsi="Courier" w:cs="Courier"/>
+                <w:color w:val="FFFFFF" w:themeColor="background1"/>
+                <w:sz w:val="20"/>
+                <w:szCs w:val="20"/>
+                <w:bdr w:val="none" w:sz="0" w:space="0" w:color="auto" w:frame="1"/>
+              </w:rPr>
+              <w:t>TEST-DISPLAY-ON-WUMPUS-INTERCEPT</w:t>
             </w:r>
           </w:p>
         </w:tc>
@@ -7673,6 +6504,54 @@
           <w:tcPr>
             <w:tcW w:w="2952" w:type="dxa"/>
           </w:tcPr>
+          <w:p>
+            <w:pPr>
+              <w:tabs>
+                <w:tab w:val="left" w:pos="916"/>
+                <w:tab w:val="left" w:pos="1832"/>
+                <w:tab w:val="left" w:pos="2748"/>
+                <w:tab w:val="left" w:pos="3664"/>
+                <w:tab w:val="left" w:pos="4580"/>
+                <w:tab w:val="left" w:pos="5496"/>
+                <w:tab w:val="left" w:pos="6412"/>
+                <w:tab w:val="left" w:pos="7328"/>
+                <w:tab w:val="left" w:pos="8244"/>
+                <w:tab w:val="left" w:pos="9160"/>
+                <w:tab w:val="left" w:pos="10076"/>
+                <w:tab w:val="left" w:pos="10992"/>
+                <w:tab w:val="left" w:pos="11908"/>
+                <w:tab w:val="left" w:pos="12824"/>
+                <w:tab w:val="left" w:pos="13740"/>
+                <w:tab w:val="left" w:pos="14656"/>
+              </w:tabs>
+              <w:cnfStyle w:val="000000100000" w:firstRow="0" w:lastRow="0" w:firstColumn="0" w:lastColumn="0" w:oddVBand="0" w:evenVBand="0" w:oddHBand="1" w:evenHBand="0" w:firstRowFirstColumn="0" w:firstRowLastColumn="0" w:lastRowFirstColumn="0" w:lastRowLastColumn="0"/>
+              <w:rPr>
+                <w:rFonts w:ascii="Courier" w:hAnsi="Courier" w:cs="Courier"/>
+                <w:color w:val="FFFFFF" w:themeColor="background1"/>
+                <w:sz w:val="20"/>
+                <w:szCs w:val="20"/>
+              </w:rPr>
+            </w:pPr>
+            <w:r>
+              <w:rPr>
+                <w:rFonts w:ascii="Courier" w:hAnsi="Courier" w:cs="Courier"/>
+                <w:color w:val="FFFFFF" w:themeColor="background1"/>
+                <w:sz w:val="20"/>
+                <w:szCs w:val="20"/>
+              </w:rPr>
+              <w:t xml:space="preserve">The game shall consist of a 6 by 6 matrix of rooms, which shall be displayed to the player at each iteration, along with the location of the Student (indicated as an S). </w:t>
+            </w:r>
+          </w:p>
+          <w:p>
+            <w:pPr>
+              <w:cnfStyle w:val="000000100000" w:firstRow="0" w:lastRow="0" w:firstColumn="0" w:lastColumn="0" w:oddVBand="0" w:evenVBand="0" w:oddHBand="1" w:evenHBand="0" w:firstRowFirstColumn="0" w:firstRowLastColumn="0" w:lastRowFirstColumn="0" w:lastRowLastColumn="0"/>
+              <w:rPr>
+                <w:rFonts w:ascii="Times" w:eastAsia="Times New Roman" w:hAnsi="Times" w:cs="Times New Roman"/>
+                <w:sz w:val="20"/>
+                <w:szCs w:val="20"/>
+              </w:rPr>
+            </w:pPr>
+          </w:p>
           <w:p>
             <w:pPr>
               <w:jc w:val="center"/>
@@ -7685,40 +6564,6 @@
                 <w:szCs w:val="29"/>
               </w:rPr>
             </w:pPr>
-            <w:proofErr w:type="spellStart"/>
-            <w:r>
-              <w:rPr>
-                <w:rFonts w:ascii="Helvetica" w:hAnsi="Helvetica"/>
-                <w:b/>
-                <w:color w:val="FFFFFF" w:themeColor="background1"/>
-                <w:sz w:val="29"/>
-                <w:szCs w:val="29"/>
-              </w:rPr>
-              <w:t>Lorem</w:t>
-            </w:r>
-            <w:proofErr w:type="spellEnd"/>
-            <w:r>
-              <w:rPr>
-                <w:rFonts w:ascii="Helvetica" w:hAnsi="Helvetica"/>
-                <w:b/>
-                <w:color w:val="FFFFFF" w:themeColor="background1"/>
-                <w:sz w:val="29"/>
-                <w:szCs w:val="29"/>
-              </w:rPr>
-              <w:t xml:space="preserve"> </w:t>
-            </w:r>
-            <w:proofErr w:type="spellStart"/>
-            <w:r>
-              <w:rPr>
-                <w:rFonts w:ascii="Helvetica" w:hAnsi="Helvetica"/>
-                <w:b/>
-                <w:color w:val="FFFFFF" w:themeColor="background1"/>
-                <w:sz w:val="29"/>
-                <w:szCs w:val="29"/>
-              </w:rPr>
-              <w:t>Ipsum</w:t>
-            </w:r>
-            <w:proofErr w:type="spellEnd"/>
           </w:p>
         </w:tc>
         <w:tc>
@@ -7730,22 +6575,42 @@
               <w:jc w:val="center"/>
               <w:cnfStyle w:val="000000100000" w:firstRow="0" w:lastRow="0" w:firstColumn="0" w:lastColumn="0" w:oddVBand="0" w:evenVBand="0" w:oddHBand="1" w:evenHBand="0" w:firstRowFirstColumn="0" w:firstRowLastColumn="0" w:lastRowFirstColumn="0" w:lastRowLastColumn="0"/>
               <w:rPr>
-                <w:rFonts w:ascii="Helvetica" w:hAnsi="Helvetica"/>
+                <w:rFonts w:ascii="Courier" w:hAnsi="Courier"/>
                 <w:b/>
                 <w:color w:val="FFFFFF" w:themeColor="background1"/>
-                <w:sz w:val="29"/>
-                <w:szCs w:val="29"/>
+                <w:sz w:val="20"/>
+                <w:szCs w:val="20"/>
               </w:rPr>
             </w:pPr>
             <w:r>
               <w:rPr>
-                <w:rFonts w:ascii="Helvetica" w:hAnsi="Helvetica"/>
+                <w:rFonts w:ascii="Courier" w:hAnsi="Courier"/>
                 <w:b/>
                 <w:color w:val="FFFFFF" w:themeColor="background1"/>
-                <w:sz w:val="29"/>
-                <w:szCs w:val="29"/>
+                <w:sz w:val="20"/>
+                <w:szCs w:val="20"/>
               </w:rPr>
-              <w:t>PASS</w:t>
+              <w:t>FAIL</w:t>
+            </w:r>
+            <w:r>
+              <w:rPr>
+                <w:rFonts w:ascii="Courier" w:hAnsi="Courier"/>
+                <w:b/>
+                <w:color w:val="FFFFFF" w:themeColor="background1"/>
+                <w:sz w:val="20"/>
+                <w:szCs w:val="20"/>
+              </w:rPr>
+              <w:t xml:space="preserve">. </w:t>
+            </w:r>
+            <w:r>
+              <w:rPr>
+                <w:rFonts w:ascii="Courier" w:hAnsi="Courier"/>
+                <w:b/>
+                <w:color w:val="FFFFFF" w:themeColor="background1"/>
+                <w:sz w:val="20"/>
+                <w:szCs w:val="20"/>
+              </w:rPr>
+              <w:t xml:space="preserve">This is an EDGE CASE. </w:t>
             </w:r>
           </w:p>
         </w:tc>
@@ -7768,12 +6633,48 @@
             </w:pPr>
             <w:r>
               <w:rPr>
-                <w:rFonts w:ascii="Helvetica" w:hAnsi="Helvetica"/>
+                <w:rFonts w:ascii="Courier" w:hAnsi="Courier"/>
                 <w:color w:val="FFFFFF" w:themeColor="background1"/>
-                <w:sz w:val="29"/>
-                <w:szCs w:val="29"/>
+                <w:sz w:val="20"/>
+                <w:szCs w:val="20"/>
               </w:rPr>
-              <w:t>2</w:t>
+              <w:t>Case 2</w:t>
+            </w:r>
+            <w:r>
+              <w:rPr>
+                <w:rFonts w:ascii="Courier" w:hAnsi="Courier"/>
+                <w:color w:val="FFFFFF" w:themeColor="background1"/>
+                <w:sz w:val="20"/>
+                <w:szCs w:val="20"/>
+              </w:rPr>
+              <w:t xml:space="preserve">: </w:t>
+            </w:r>
+            <w:r>
+              <w:rPr>
+                <w:rFonts w:ascii="Courier" w:hAnsi="Courier"/>
+                <w:color w:val="FFFFFF" w:themeColor="background1"/>
+                <w:sz w:val="20"/>
+                <w:szCs w:val="20"/>
+              </w:rPr>
+              <w:t xml:space="preserve"> </w:t>
+            </w:r>
+            <w:r>
+              <w:rPr>
+                <w:rFonts w:ascii="Courier" w:hAnsi="Courier"/>
+                <w:color w:val="FFFFFF" w:themeColor="background1"/>
+                <w:sz w:val="20"/>
+                <w:szCs w:val="20"/>
+              </w:rPr>
+              <w:t>T</w:t>
+            </w:r>
+            <w:r>
+              <w:rPr>
+                <w:rFonts w:ascii="Courier" w:hAnsi="Courier"/>
+                <w:color w:val="FFFFFF" w:themeColor="background1"/>
+                <w:sz w:val="20"/>
+                <w:szCs w:val="20"/>
+              </w:rPr>
+              <w:t>EST-MATRIX-DIMSIONS</w:t>
             </w:r>
           </w:p>
         </w:tc>
@@ -7781,6 +6682,44 @@
           <w:tcPr>
             <w:tcW w:w="2952" w:type="dxa"/>
           </w:tcPr>
+          <w:p>
+            <w:pPr>
+              <w:tabs>
+                <w:tab w:val="left" w:pos="916"/>
+                <w:tab w:val="left" w:pos="1832"/>
+                <w:tab w:val="left" w:pos="2748"/>
+                <w:tab w:val="left" w:pos="3664"/>
+                <w:tab w:val="left" w:pos="4580"/>
+                <w:tab w:val="left" w:pos="5496"/>
+                <w:tab w:val="left" w:pos="6412"/>
+                <w:tab w:val="left" w:pos="7328"/>
+                <w:tab w:val="left" w:pos="8244"/>
+                <w:tab w:val="left" w:pos="9160"/>
+                <w:tab w:val="left" w:pos="10076"/>
+                <w:tab w:val="left" w:pos="10992"/>
+                <w:tab w:val="left" w:pos="11908"/>
+                <w:tab w:val="left" w:pos="12824"/>
+                <w:tab w:val="left" w:pos="13740"/>
+                <w:tab w:val="left" w:pos="14656"/>
+              </w:tabs>
+              <w:cnfStyle w:val="000000000000" w:firstRow="0" w:lastRow="0" w:firstColumn="0" w:lastColumn="0" w:oddVBand="0" w:evenVBand="0" w:oddHBand="0" w:evenHBand="0" w:firstRowFirstColumn="0" w:firstRowLastColumn="0" w:lastRowFirstColumn="0" w:lastRowLastColumn="0"/>
+              <w:rPr>
+                <w:rFonts w:ascii="Courier" w:hAnsi="Courier" w:cs="Courier"/>
+                <w:color w:val="FFFFFF" w:themeColor="background1"/>
+                <w:sz w:val="20"/>
+                <w:szCs w:val="20"/>
+              </w:rPr>
+            </w:pPr>
+            <w:r>
+              <w:rPr>
+                <w:rFonts w:ascii="Courier" w:hAnsi="Courier" w:cs="Courier"/>
+                <w:color w:val="FFFFFF" w:themeColor="background1"/>
+                <w:sz w:val="20"/>
+                <w:szCs w:val="20"/>
+              </w:rPr>
+              <w:t xml:space="preserve">The game shall consist of a 6 by 6 matrix of rooms, which shall be displayed to the player at each iteration, along with the location of the Student (indicated as an S). </w:t>
+            </w:r>
+          </w:p>
           <w:p>
             <w:pPr>
               <w:jc w:val="center"/>
@@ -7793,28 +6732,6 @@
                 <w:szCs w:val="29"/>
               </w:rPr>
             </w:pPr>
-            <w:r>
-              <w:rPr>
-                <w:rFonts w:ascii="Helvetica" w:hAnsi="Helvetica"/>
-                <w:b/>
-                <w:color w:val="FFFFFF" w:themeColor="background1"/>
-                <w:sz w:val="29"/>
-                <w:szCs w:val="29"/>
-              </w:rPr>
-              <w:t xml:space="preserve">Dolor Sit </w:t>
-            </w:r>
-            <w:proofErr w:type="spellStart"/>
-            <w:r>
-              <w:rPr>
-                <w:rFonts w:ascii="Helvetica" w:hAnsi="Helvetica"/>
-                <w:b/>
-                <w:color w:val="FFFFFF" w:themeColor="background1"/>
-                <w:sz w:val="29"/>
-                <w:szCs w:val="29"/>
-              </w:rPr>
-              <w:t>Amet</w:t>
-            </w:r>
-            <w:proofErr w:type="spellEnd"/>
           </w:p>
         </w:tc>
         <w:tc>
@@ -7835,13 +6752,23 @@
             </w:pPr>
             <w:r>
               <w:rPr>
-                <w:rFonts w:ascii="Helvetica" w:hAnsi="Helvetica"/>
+                <w:rFonts w:ascii="Courier" w:hAnsi="Courier"/>
                 <w:b/>
-                <w:color w:val="FF0000"/>
-                <w:sz w:val="29"/>
-                <w:szCs w:val="29"/>
+                <w:color w:val="FFFFFF" w:themeColor="background1"/>
+                <w:sz w:val="20"/>
+                <w:szCs w:val="20"/>
               </w:rPr>
               <w:t>FAIL</w:t>
+            </w:r>
+            <w:r>
+              <w:rPr>
+                <w:rFonts w:ascii="Courier" w:hAnsi="Courier"/>
+                <w:b/>
+                <w:color w:val="FFFFFF" w:themeColor="background1"/>
+                <w:sz w:val="20"/>
+                <w:szCs w:val="20"/>
+              </w:rPr>
+              <w:t xml:space="preserve">. </w:t>
             </w:r>
           </w:p>
         </w:tc>
@@ -9201,8 +8128,6 @@
           <w:szCs w:val="36"/>
         </w:rPr>
       </w:pPr>
-      <w:bookmarkStart w:id="0" w:name="_GoBack"/>
-      <w:bookmarkEnd w:id="0"/>
     </w:p>
     <w:p>
       <w:pPr>
@@ -9307,8 +8232,48 @@
           <w:szCs w:val="20"/>
           <w:bdr w:val="none" w:sz="0" w:space="0" w:color="auto" w:frame="1"/>
         </w:rPr>
-        <w:t xml:space="preserve">SUMMARY:  </w:t>
-      </w:r>
+        <w:t xml:space="preserve">SUMMARY: </w:t>
+      </w:r>
+      <w:r>
+        <w:rPr>
+          <w:rFonts w:ascii="Consolas" w:hAnsi="Consolas" w:cs="Courier"/>
+          <w:color w:val="333333"/>
+          <w:sz w:val="20"/>
+          <w:szCs w:val="20"/>
+          <w:bdr w:val="none" w:sz="0" w:space="0" w:color="auto" w:frame="1"/>
+        </w:rPr>
+        <w:t xml:space="preserve"> Matrix Display NOT updated when Student is Intercepted by Wumpus</w:t>
+      </w:r>
+    </w:p>
+    <w:p>
+      <w:pPr>
+        <w:shd w:val="clear" w:color="auto" w:fill="F7F7F7"/>
+        <w:tabs>
+          <w:tab w:val="left" w:pos="916"/>
+          <w:tab w:val="left" w:pos="1832"/>
+          <w:tab w:val="left" w:pos="2748"/>
+          <w:tab w:val="left" w:pos="3664"/>
+          <w:tab w:val="left" w:pos="4580"/>
+          <w:tab w:val="left" w:pos="5496"/>
+          <w:tab w:val="left" w:pos="6412"/>
+          <w:tab w:val="left" w:pos="7328"/>
+          <w:tab w:val="left" w:pos="8244"/>
+          <w:tab w:val="left" w:pos="9160"/>
+          <w:tab w:val="left" w:pos="10076"/>
+          <w:tab w:val="left" w:pos="10992"/>
+          <w:tab w:val="left" w:pos="11908"/>
+          <w:tab w:val="left" w:pos="12824"/>
+          <w:tab w:val="left" w:pos="13740"/>
+          <w:tab w:val="left" w:pos="14656"/>
+        </w:tabs>
+        <w:rPr>
+          <w:rFonts w:ascii="Consolas" w:hAnsi="Consolas" w:cs="Courier"/>
+          <w:color w:val="333333"/>
+          <w:sz w:val="20"/>
+          <w:szCs w:val="20"/>
+          <w:bdr w:val="none" w:sz="0" w:space="0" w:color="auto" w:frame="1"/>
+        </w:rPr>
+      </w:pPr>
     </w:p>
     <w:p>
       <w:pPr>
@@ -9349,6 +8314,46 @@
         </w:rPr>
         <w:t xml:space="preserve">DESCRIPTION:  </w:t>
       </w:r>
+      <w:r>
+        <w:rPr>
+          <w:rFonts w:ascii="Consolas" w:hAnsi="Consolas" w:cs="Courier"/>
+          <w:color w:val="333333"/>
+          <w:sz w:val="20"/>
+          <w:szCs w:val="20"/>
+          <w:bdr w:val="none" w:sz="0" w:space="0" w:color="auto" w:frame="1"/>
+        </w:rPr>
+        <w:t>When a user walks into Professor Wumpus, the location is not updated before ending the game.</w:t>
+      </w:r>
+    </w:p>
+    <w:p>
+      <w:pPr>
+        <w:shd w:val="clear" w:color="auto" w:fill="F7F7F7"/>
+        <w:tabs>
+          <w:tab w:val="left" w:pos="916"/>
+          <w:tab w:val="left" w:pos="1832"/>
+          <w:tab w:val="left" w:pos="2748"/>
+          <w:tab w:val="left" w:pos="3664"/>
+          <w:tab w:val="left" w:pos="4580"/>
+          <w:tab w:val="left" w:pos="5496"/>
+          <w:tab w:val="left" w:pos="6412"/>
+          <w:tab w:val="left" w:pos="7328"/>
+          <w:tab w:val="left" w:pos="8244"/>
+          <w:tab w:val="left" w:pos="9160"/>
+          <w:tab w:val="left" w:pos="10076"/>
+          <w:tab w:val="left" w:pos="10992"/>
+          <w:tab w:val="left" w:pos="11908"/>
+          <w:tab w:val="left" w:pos="12824"/>
+          <w:tab w:val="left" w:pos="13740"/>
+          <w:tab w:val="left" w:pos="14656"/>
+        </w:tabs>
+        <w:rPr>
+          <w:rFonts w:ascii="Consolas" w:hAnsi="Consolas" w:cs="Courier"/>
+          <w:color w:val="333333"/>
+          <w:sz w:val="20"/>
+          <w:szCs w:val="20"/>
+          <w:bdr w:val="none" w:sz="0" w:space="0" w:color="auto" w:frame="1"/>
+        </w:rPr>
+      </w:pPr>
     </w:p>
     <w:p>
       <w:pPr>
@@ -9389,6 +8394,96 @@
         </w:rPr>
         <w:t xml:space="preserve">REPRODUCTION STEPS:  </w:t>
       </w:r>
+      <w:r>
+        <w:rPr>
+          <w:rFonts w:ascii="Consolas" w:hAnsi="Consolas" w:cs="Courier"/>
+          <w:color w:val="333333"/>
+          <w:sz w:val="20"/>
+          <w:szCs w:val="20"/>
+          <w:bdr w:val="none" w:sz="0" w:space="0" w:color="auto" w:frame="1"/>
+        </w:rPr>
+        <w:t xml:space="preserve">1) </w:t>
+      </w:r>
+      <w:r>
+        <w:rPr>
+          <w:rFonts w:ascii="Consolas" w:hAnsi="Consolas" w:cs="Courier"/>
+          <w:color w:val="333333"/>
+          <w:sz w:val="20"/>
+          <w:szCs w:val="20"/>
+          <w:bdr w:val="none" w:sz="0" w:space="0" w:color="auto" w:frame="1"/>
+        </w:rPr>
+        <w:t xml:space="preserve">Start the program with the command: </w:t>
+      </w:r>
+      <w:r>
+        <w:rPr>
+          <w:rFonts w:ascii="Consolas" w:hAnsi="Consolas" w:cs="Courier"/>
+          <w:color w:val="333333"/>
+          <w:sz w:val="20"/>
+          <w:szCs w:val="20"/>
+          <w:bdr w:val="none" w:sz="0" w:space="0" w:color="auto" w:frame="1"/>
+        </w:rPr>
+        <w:t>java -jar profwumpus.jar 1</w:t>
+      </w:r>
+      <w:r>
+        <w:rPr>
+          <w:rFonts w:ascii="Consolas" w:hAnsi="Consolas" w:cs="Courier"/>
+          <w:color w:val="333333"/>
+          <w:sz w:val="20"/>
+          <w:szCs w:val="20"/>
+          <w:bdr w:val="none" w:sz="0" w:space="0" w:color="auto" w:frame="1"/>
+        </w:rPr>
+        <w:t>.</w:t>
+      </w:r>
+      <w:r>
+        <w:rPr>
+          <w:rFonts w:ascii="Consolas" w:hAnsi="Consolas" w:cs="Courier"/>
+          <w:color w:val="333333"/>
+          <w:sz w:val="20"/>
+          <w:szCs w:val="20"/>
+          <w:bdr w:val="none" w:sz="0" w:space="0" w:color="auto" w:frame="1"/>
+        </w:rPr>
+        <w:t xml:space="preserve"> 2)</w:t>
+      </w:r>
+      <w:r>
+        <w:rPr>
+          <w:rFonts w:ascii="Consolas" w:hAnsi="Consolas" w:cs="Courier"/>
+          <w:color w:val="333333"/>
+          <w:sz w:val="20"/>
+          <w:szCs w:val="20"/>
+          <w:bdr w:val="none" w:sz="0" w:space="0" w:color="auto" w:frame="1"/>
+        </w:rPr>
+        <w:t xml:space="preserve"> Move EAST 4 times. Press: E, Enter; E, Enter; E, Enter; E, Enter.</w:t>
+      </w:r>
+    </w:p>
+    <w:p>
+      <w:pPr>
+        <w:shd w:val="clear" w:color="auto" w:fill="F7F7F7"/>
+        <w:tabs>
+          <w:tab w:val="left" w:pos="916"/>
+          <w:tab w:val="left" w:pos="1832"/>
+          <w:tab w:val="left" w:pos="2748"/>
+          <w:tab w:val="left" w:pos="3664"/>
+          <w:tab w:val="left" w:pos="4580"/>
+          <w:tab w:val="left" w:pos="5496"/>
+          <w:tab w:val="left" w:pos="6412"/>
+          <w:tab w:val="left" w:pos="7328"/>
+          <w:tab w:val="left" w:pos="8244"/>
+          <w:tab w:val="left" w:pos="9160"/>
+          <w:tab w:val="left" w:pos="10076"/>
+          <w:tab w:val="left" w:pos="10992"/>
+          <w:tab w:val="left" w:pos="11908"/>
+          <w:tab w:val="left" w:pos="12824"/>
+          <w:tab w:val="left" w:pos="13740"/>
+          <w:tab w:val="left" w:pos="14656"/>
+        </w:tabs>
+        <w:rPr>
+          <w:rFonts w:ascii="Consolas" w:hAnsi="Consolas" w:cs="Courier"/>
+          <w:color w:val="333333"/>
+          <w:sz w:val="20"/>
+          <w:szCs w:val="20"/>
+          <w:bdr w:val="none" w:sz="0" w:space="0" w:color="auto" w:frame="1"/>
+        </w:rPr>
+      </w:pPr>
     </w:p>
     <w:p>
       <w:pPr>
@@ -9429,6 +8524,66 @@
         </w:rPr>
         <w:t xml:space="preserve">EXPECTED BEHAVIOR:  </w:t>
       </w:r>
+      <w:r>
+        <w:rPr>
+          <w:rFonts w:ascii="Consolas" w:hAnsi="Consolas" w:cs="Courier"/>
+          <w:color w:val="333333"/>
+          <w:sz w:val="20"/>
+          <w:szCs w:val="20"/>
+          <w:bdr w:val="none" w:sz="0" w:space="0" w:color="auto" w:frame="1"/>
+        </w:rPr>
+        <w:t>First: The user’s location is displayed in the matrix at ROW=1, COL=4.  Second: Display the message “</w:t>
+      </w:r>
+      <w:r>
+        <w:rPr>
+          <w:rFonts w:ascii="Consolas" w:hAnsi="Consolas" w:cs="Courier"/>
+          <w:color w:val="333333"/>
+          <w:sz w:val="20"/>
+          <w:szCs w:val="20"/>
+          <w:bdr w:val="none" w:sz="0" w:space="0" w:color="auto" w:frame="1"/>
+        </w:rPr>
+        <w:t>Prof Wumpus sees you, but you don't have your assignment. YOU LOSE</w:t>
+      </w:r>
+      <w:r>
+        <w:rPr>
+          <w:rFonts w:ascii="Consolas" w:hAnsi="Consolas" w:cs="Courier"/>
+          <w:color w:val="333333"/>
+          <w:sz w:val="20"/>
+          <w:szCs w:val="20"/>
+          <w:bdr w:val="none" w:sz="0" w:space="0" w:color="auto" w:frame="1"/>
+        </w:rPr>
+        <w:t>!”  Third: Exit program.</w:t>
+      </w:r>
+    </w:p>
+    <w:p>
+      <w:pPr>
+        <w:shd w:val="clear" w:color="auto" w:fill="F7F7F7"/>
+        <w:tabs>
+          <w:tab w:val="left" w:pos="916"/>
+          <w:tab w:val="left" w:pos="1832"/>
+          <w:tab w:val="left" w:pos="2748"/>
+          <w:tab w:val="left" w:pos="3664"/>
+          <w:tab w:val="left" w:pos="4580"/>
+          <w:tab w:val="left" w:pos="5496"/>
+          <w:tab w:val="left" w:pos="6412"/>
+          <w:tab w:val="left" w:pos="7328"/>
+          <w:tab w:val="left" w:pos="8244"/>
+          <w:tab w:val="left" w:pos="9160"/>
+          <w:tab w:val="left" w:pos="10076"/>
+          <w:tab w:val="left" w:pos="10992"/>
+          <w:tab w:val="left" w:pos="11908"/>
+          <w:tab w:val="left" w:pos="12824"/>
+          <w:tab w:val="left" w:pos="13740"/>
+          <w:tab w:val="left" w:pos="14656"/>
+        </w:tabs>
+        <w:rPr>
+          <w:rFonts w:ascii="Consolas" w:hAnsi="Consolas" w:cs="Courier"/>
+          <w:color w:val="333333"/>
+          <w:sz w:val="20"/>
+          <w:szCs w:val="20"/>
+          <w:bdr w:val="none" w:sz="0" w:space="0" w:color="auto" w:frame="1"/>
+        </w:rPr>
+      </w:pPr>
     </w:p>
     <w:p>
       <w:pPr>
@@ -9467,6 +8622,16 @@
           <w:bdr w:val="none" w:sz="0" w:space="0" w:color="auto" w:frame="1"/>
         </w:rPr>
         <w:t xml:space="preserve">OBSERVED BEHAVIOR: </w:t>
+      </w:r>
+      <w:r>
+        <w:rPr>
+          <w:rFonts w:ascii="Consolas" w:hAnsi="Consolas" w:cs="Courier"/>
+          <w:color w:val="333333"/>
+          <w:sz w:val="20"/>
+          <w:szCs w:val="20"/>
+          <w:bdr w:val="none" w:sz="0" w:space="0" w:color="auto" w:frame="1"/>
+        </w:rPr>
+        <w:t xml:space="preserve"> The user’s location is NOT updated, and Student remains in the matrix at ROW=1, COL=3—even though s/he has moved into room [1,4]. The correct message displays, and program exits. </w:t>
       </w:r>
     </w:p>
     <w:p>
@@ -9554,6 +8719,46 @@
         </w:rPr>
         <w:t xml:space="preserve">SUMMARY:  </w:t>
       </w:r>
+      <w:r>
+        <w:rPr>
+          <w:rFonts w:ascii="Consolas" w:hAnsi="Consolas" w:cs="Courier"/>
+          <w:color w:val="333333"/>
+          <w:sz w:val="20"/>
+          <w:szCs w:val="20"/>
+          <w:bdr w:val="none" w:sz="0" w:space="0" w:color="auto" w:frame="1"/>
+        </w:rPr>
+        <w:t>Matrix is not 6x6</w:t>
+      </w:r>
+    </w:p>
+    <w:p>
+      <w:pPr>
+        <w:shd w:val="clear" w:color="auto" w:fill="F7F7F7"/>
+        <w:tabs>
+          <w:tab w:val="left" w:pos="916"/>
+          <w:tab w:val="left" w:pos="1832"/>
+          <w:tab w:val="left" w:pos="2748"/>
+          <w:tab w:val="left" w:pos="3664"/>
+          <w:tab w:val="left" w:pos="4580"/>
+          <w:tab w:val="left" w:pos="5496"/>
+          <w:tab w:val="left" w:pos="6412"/>
+          <w:tab w:val="left" w:pos="7328"/>
+          <w:tab w:val="left" w:pos="8244"/>
+          <w:tab w:val="left" w:pos="9160"/>
+          <w:tab w:val="left" w:pos="10076"/>
+          <w:tab w:val="left" w:pos="10992"/>
+          <w:tab w:val="left" w:pos="11908"/>
+          <w:tab w:val="left" w:pos="12824"/>
+          <w:tab w:val="left" w:pos="13740"/>
+          <w:tab w:val="left" w:pos="14656"/>
+        </w:tabs>
+        <w:rPr>
+          <w:rFonts w:ascii="Consolas" w:hAnsi="Consolas" w:cs="Courier"/>
+          <w:color w:val="333333"/>
+          <w:sz w:val="20"/>
+          <w:szCs w:val="20"/>
+          <w:bdr w:val="none" w:sz="0" w:space="0" w:color="auto" w:frame="1"/>
+        </w:rPr>
+      </w:pPr>
     </w:p>
     <w:p>
       <w:pPr>
@@ -9594,6 +8799,78 @@
         </w:rPr>
         <w:t xml:space="preserve">DESCRIPTION:  </w:t>
       </w:r>
+      <w:r>
+        <w:rPr>
+          <w:rFonts w:ascii="Consolas" w:hAnsi="Consolas" w:cs="Courier"/>
+          <w:color w:val="333333"/>
+          <w:sz w:val="20"/>
+          <w:szCs w:val="20"/>
+          <w:bdr w:val="none" w:sz="0" w:space="0" w:color="auto" w:frame="1"/>
+        </w:rPr>
+        <w:t xml:space="preserve"> The Matrix has dimensi</w:t>
+      </w:r>
+      <w:r>
+        <w:rPr>
+          <w:rFonts w:ascii="Consolas" w:hAnsi="Consolas" w:cs="Courier"/>
+          <w:color w:val="333333"/>
+          <w:sz w:val="20"/>
+          <w:szCs w:val="20"/>
+          <w:bdr w:val="none" w:sz="0" w:space="0" w:color="auto" w:frame="1"/>
+        </w:rPr>
+        <w:t>o</w:t>
+      </w:r>
+      <w:r>
+        <w:rPr>
+          <w:rFonts w:ascii="Consolas" w:hAnsi="Consolas" w:cs="Courier"/>
+          <w:color w:val="333333"/>
+          <w:sz w:val="20"/>
+          <w:szCs w:val="20"/>
+          <w:bdr w:val="none" w:sz="0" w:space="0" w:color="auto" w:frame="1"/>
+        </w:rPr>
+        <w:t>n</w:t>
+      </w:r>
+      <w:bookmarkStart w:id="0" w:name="_GoBack"/>
+      <w:bookmarkEnd w:id="0"/>
+      <w:r>
+        <w:rPr>
+          <w:rFonts w:ascii="Consolas" w:hAnsi="Consolas" w:cs="Courier"/>
+          <w:color w:val="333333"/>
+          <w:sz w:val="20"/>
+          <w:szCs w:val="20"/>
+          <w:bdr w:val="none" w:sz="0" w:space="0" w:color="auto" w:frame="1"/>
+        </w:rPr>
+        <w:t>s 5x5, but the requirements specify that dimensions must be 6x6</w:t>
+      </w:r>
+    </w:p>
+    <w:p>
+      <w:pPr>
+        <w:shd w:val="clear" w:color="auto" w:fill="F7F7F7"/>
+        <w:tabs>
+          <w:tab w:val="left" w:pos="916"/>
+          <w:tab w:val="left" w:pos="1832"/>
+          <w:tab w:val="left" w:pos="2748"/>
+          <w:tab w:val="left" w:pos="3664"/>
+          <w:tab w:val="left" w:pos="4580"/>
+          <w:tab w:val="left" w:pos="5496"/>
+          <w:tab w:val="left" w:pos="6412"/>
+          <w:tab w:val="left" w:pos="7328"/>
+          <w:tab w:val="left" w:pos="8244"/>
+          <w:tab w:val="left" w:pos="9160"/>
+          <w:tab w:val="left" w:pos="10076"/>
+          <w:tab w:val="left" w:pos="10992"/>
+          <w:tab w:val="left" w:pos="11908"/>
+          <w:tab w:val="left" w:pos="12824"/>
+          <w:tab w:val="left" w:pos="13740"/>
+          <w:tab w:val="left" w:pos="14656"/>
+        </w:tabs>
+        <w:rPr>
+          <w:rFonts w:ascii="Consolas" w:hAnsi="Consolas" w:cs="Courier"/>
+          <w:color w:val="333333"/>
+          <w:sz w:val="20"/>
+          <w:szCs w:val="20"/>
+          <w:bdr w:val="none" w:sz="0" w:space="0" w:color="auto" w:frame="1"/>
+        </w:rPr>
+      </w:pPr>
     </w:p>
     <w:p>
       <w:pPr>
@@ -9634,6 +8911,96 @@
         </w:rPr>
         <w:t xml:space="preserve">REPRODUCTION STEPS:  </w:t>
       </w:r>
+      <w:r>
+        <w:rPr>
+          <w:rFonts w:ascii="Consolas" w:hAnsi="Consolas" w:cs="Courier"/>
+          <w:color w:val="333333"/>
+          <w:sz w:val="20"/>
+          <w:szCs w:val="20"/>
+          <w:bdr w:val="none" w:sz="0" w:space="0" w:color="auto" w:frame="1"/>
+        </w:rPr>
+        <w:t xml:space="preserve">1) </w:t>
+      </w:r>
+      <w:r>
+        <w:rPr>
+          <w:rFonts w:ascii="Consolas" w:hAnsi="Consolas" w:cs="Courier"/>
+          <w:color w:val="333333"/>
+          <w:sz w:val="20"/>
+          <w:szCs w:val="20"/>
+          <w:bdr w:val="none" w:sz="0" w:space="0" w:color="auto" w:frame="1"/>
+        </w:rPr>
+        <w:t xml:space="preserve">Start the program with the command: </w:t>
+      </w:r>
+      <w:r>
+        <w:rPr>
+          <w:rFonts w:ascii="Consolas" w:hAnsi="Consolas" w:cs="Courier"/>
+          <w:color w:val="333333"/>
+          <w:sz w:val="20"/>
+          <w:szCs w:val="20"/>
+          <w:bdr w:val="none" w:sz="0" w:space="0" w:color="auto" w:frame="1"/>
+        </w:rPr>
+        <w:t>java -jar profwumpus.jar 1</w:t>
+      </w:r>
+      <w:r>
+        <w:rPr>
+          <w:rFonts w:ascii="Consolas" w:hAnsi="Consolas" w:cs="Courier"/>
+          <w:color w:val="333333"/>
+          <w:sz w:val="20"/>
+          <w:szCs w:val="20"/>
+          <w:bdr w:val="none" w:sz="0" w:space="0" w:color="auto" w:frame="1"/>
+        </w:rPr>
+        <w:t>.</w:t>
+      </w:r>
+      <w:r>
+        <w:rPr>
+          <w:rFonts w:ascii="Consolas" w:hAnsi="Consolas" w:cs="Courier"/>
+          <w:color w:val="333333"/>
+          <w:sz w:val="20"/>
+          <w:szCs w:val="20"/>
+          <w:bdr w:val="none" w:sz="0" w:space="0" w:color="auto" w:frame="1"/>
+        </w:rPr>
+        <w:t xml:space="preserve"> 2) Count the number of rows and columns that appear on the screen, starting at 1.</w:t>
+      </w:r>
+    </w:p>
+    <w:p>
+      <w:pPr>
+        <w:shd w:val="clear" w:color="auto" w:fill="F7F7F7"/>
+        <w:tabs>
+          <w:tab w:val="left" w:pos="916"/>
+          <w:tab w:val="left" w:pos="1832"/>
+          <w:tab w:val="left" w:pos="2748"/>
+          <w:tab w:val="left" w:pos="3664"/>
+          <w:tab w:val="left" w:pos="4580"/>
+          <w:tab w:val="left" w:pos="5496"/>
+          <w:tab w:val="left" w:pos="6412"/>
+          <w:tab w:val="left" w:pos="7328"/>
+          <w:tab w:val="left" w:pos="8244"/>
+          <w:tab w:val="left" w:pos="9160"/>
+          <w:tab w:val="left" w:pos="10076"/>
+          <w:tab w:val="left" w:pos="10992"/>
+          <w:tab w:val="left" w:pos="11908"/>
+          <w:tab w:val="left" w:pos="12824"/>
+          <w:tab w:val="left" w:pos="13740"/>
+          <w:tab w:val="left" w:pos="14656"/>
+        </w:tabs>
+        <w:rPr>
+          <w:rFonts w:ascii="Consolas" w:hAnsi="Consolas" w:cs="Courier"/>
+          <w:color w:val="333333"/>
+          <w:sz w:val="20"/>
+          <w:szCs w:val="20"/>
+          <w:bdr w:val="none" w:sz="0" w:space="0" w:color="auto" w:frame="1"/>
+        </w:rPr>
+      </w:pPr>
+      <w:r>
+        <w:rPr>
+          <w:rFonts w:ascii="Consolas" w:hAnsi="Consolas" w:cs="Courier"/>
+          <w:color w:val="333333"/>
+          <w:sz w:val="20"/>
+          <w:szCs w:val="20"/>
+          <w:bdr w:val="none" w:sz="0" w:space="0" w:color="auto" w:frame="1"/>
+        </w:rPr>
+        <w:t xml:space="preserve"> </w:t>
+      </w:r>
     </w:p>
     <w:p>
       <w:pPr>
@@ -9674,6 +9041,46 @@
         </w:rPr>
         <w:t xml:space="preserve">EXPECTED BEHAVIOR:  </w:t>
       </w:r>
+      <w:r>
+        <w:rPr>
+          <w:rFonts w:ascii="Consolas" w:hAnsi="Consolas" w:cs="Courier"/>
+          <w:color w:val="333333"/>
+          <w:sz w:val="20"/>
+          <w:szCs w:val="20"/>
+          <w:bdr w:val="none" w:sz="0" w:space="0" w:color="auto" w:frame="1"/>
+        </w:rPr>
+        <w:t>There will be 6 rows and 6 columns.</w:t>
+      </w:r>
+    </w:p>
+    <w:p>
+      <w:pPr>
+        <w:shd w:val="clear" w:color="auto" w:fill="F7F7F7"/>
+        <w:tabs>
+          <w:tab w:val="left" w:pos="916"/>
+          <w:tab w:val="left" w:pos="1832"/>
+          <w:tab w:val="left" w:pos="2748"/>
+          <w:tab w:val="left" w:pos="3664"/>
+          <w:tab w:val="left" w:pos="4580"/>
+          <w:tab w:val="left" w:pos="5496"/>
+          <w:tab w:val="left" w:pos="6412"/>
+          <w:tab w:val="left" w:pos="7328"/>
+          <w:tab w:val="left" w:pos="8244"/>
+          <w:tab w:val="left" w:pos="9160"/>
+          <w:tab w:val="left" w:pos="10076"/>
+          <w:tab w:val="left" w:pos="10992"/>
+          <w:tab w:val="left" w:pos="11908"/>
+          <w:tab w:val="left" w:pos="12824"/>
+          <w:tab w:val="left" w:pos="13740"/>
+          <w:tab w:val="left" w:pos="14656"/>
+        </w:tabs>
+        <w:rPr>
+          <w:rFonts w:ascii="Consolas" w:hAnsi="Consolas" w:cs="Courier"/>
+          <w:color w:val="333333"/>
+          <w:sz w:val="20"/>
+          <w:szCs w:val="20"/>
+          <w:bdr w:val="none" w:sz="0" w:space="0" w:color="auto" w:frame="1"/>
+        </w:rPr>
+      </w:pPr>
     </w:p>
     <w:p>
       <w:pPr>
@@ -9712,6 +9119,16 @@
           <w:bdr w:val="none" w:sz="0" w:space="0" w:color="auto" w:frame="1"/>
         </w:rPr>
         <w:t xml:space="preserve">OBSERVED BEHAVIOR: </w:t>
+      </w:r>
+      <w:r>
+        <w:rPr>
+          <w:rFonts w:ascii="Consolas" w:hAnsi="Consolas" w:cs="Courier"/>
+          <w:color w:val="333333"/>
+          <w:sz w:val="20"/>
+          <w:szCs w:val="20"/>
+          <w:bdr w:val="none" w:sz="0" w:space="0" w:color="auto" w:frame="1"/>
+        </w:rPr>
+        <w:t xml:space="preserve"> There are 5 rows and 5 columns</w:t>
       </w:r>
     </w:p>
     <w:p>
@@ -12829,7 +12246,7 @@
 </file>
 
 <file path=customXml/itemProps1.xml><?xml version="1.0" encoding="utf-8"?>
-<ds:datastoreItem xmlns:ds="http://schemas.openxmlformats.org/officeDocument/2006/customXml" ds:itemID="{0820E36A-0ADA-1C47-8AA6-FDC5419F4BEA}">
+<ds:datastoreItem xmlns:ds="http://schemas.openxmlformats.org/officeDocument/2006/customXml" ds:itemID="{D5E9F082-70F5-B94E-8CCD-0F52BFBD0764}">
   <ds:schemaRefs>
     <ds:schemaRef ds:uri="http://schemas.openxmlformats.org/officeDocument/2006/bibliography"/>
   </ds:schemaRefs>

</xml_diff>

<commit_message>
Found defect 3. Finished case #4. Completed tests for first 2 requirements.
</commit_message>
<xml_diff>
--- a/CS1632-Deliverable01-ADP59_and_BJH86.docx
+++ b/CS1632-Deliverable01-ADP59_and_BJH86.docx
@@ -128,7 +128,7 @@
         </w:rPr>
         <w:t>Anthony Poerio   (</w:t>
       </w:r>
-      <w:hyperlink r:id="rId8" w:history="1">
+      <w:hyperlink r:id="rId9" w:history="1">
         <w:r>
           <w:rPr>
             <w:rStyle w:val="Hyperlink"/>
@@ -175,7 +175,7 @@
         </w:rPr>
         <w:t xml:space="preserve"> (</w:t>
       </w:r>
-      <w:hyperlink r:id="rId9" w:history="1">
+      <w:hyperlink r:id="rId10" w:history="1">
         <w:r>
           <w:rPr>
             <w:rStyle w:val="Hyperlink"/>
@@ -655,7 +655,77 @@
           <w:szCs w:val="20"/>
           <w:bdr w:val="none" w:sz="0" w:space="0" w:color="auto" w:frame="1"/>
         </w:rPr>
-        <w:t>.</w:t>
+        <w:t xml:space="preserve">. With seed 1, Professor Wumpus will be placed in the room at ROW=1, COL=4 (indexing from 1). </w:t>
+      </w:r>
+    </w:p>
+    <w:p>
+      <w:pPr>
+        <w:shd w:val="clear" w:color="auto" w:fill="F7F7F7"/>
+        <w:tabs>
+          <w:tab w:val="left" w:pos="916"/>
+          <w:tab w:val="left" w:pos="1832"/>
+          <w:tab w:val="left" w:pos="2748"/>
+          <w:tab w:val="left" w:pos="3664"/>
+          <w:tab w:val="left" w:pos="4580"/>
+          <w:tab w:val="left" w:pos="5496"/>
+          <w:tab w:val="left" w:pos="6412"/>
+          <w:tab w:val="left" w:pos="7328"/>
+          <w:tab w:val="left" w:pos="8244"/>
+          <w:tab w:val="left" w:pos="9160"/>
+          <w:tab w:val="left" w:pos="10076"/>
+          <w:tab w:val="left" w:pos="10992"/>
+          <w:tab w:val="left" w:pos="11908"/>
+          <w:tab w:val="left" w:pos="12824"/>
+          <w:tab w:val="left" w:pos="13740"/>
+          <w:tab w:val="left" w:pos="14656"/>
+        </w:tabs>
+        <w:rPr>
+          <w:rFonts w:ascii="Consolas" w:hAnsi="Consolas" w:cs="Courier"/>
+          <w:color w:val="333333"/>
+          <w:sz w:val="20"/>
+          <w:szCs w:val="20"/>
+          <w:bdr w:val="none" w:sz="0" w:space="0" w:color="auto" w:frame="1"/>
+        </w:rPr>
+      </w:pPr>
+    </w:p>
+    <w:p>
+      <w:pPr>
+        <w:shd w:val="clear" w:color="auto" w:fill="F7F7F7"/>
+        <w:tabs>
+          <w:tab w:val="left" w:pos="916"/>
+          <w:tab w:val="left" w:pos="1832"/>
+          <w:tab w:val="left" w:pos="2748"/>
+          <w:tab w:val="left" w:pos="3664"/>
+          <w:tab w:val="left" w:pos="4580"/>
+          <w:tab w:val="left" w:pos="5496"/>
+          <w:tab w:val="left" w:pos="6412"/>
+          <w:tab w:val="left" w:pos="7328"/>
+          <w:tab w:val="left" w:pos="8244"/>
+          <w:tab w:val="left" w:pos="9160"/>
+          <w:tab w:val="left" w:pos="10076"/>
+          <w:tab w:val="left" w:pos="10992"/>
+          <w:tab w:val="left" w:pos="11908"/>
+          <w:tab w:val="left" w:pos="12824"/>
+          <w:tab w:val="left" w:pos="13740"/>
+          <w:tab w:val="left" w:pos="14656"/>
+        </w:tabs>
+        <w:rPr>
+          <w:rFonts w:ascii="Consolas" w:hAnsi="Consolas" w:cs="Courier"/>
+          <w:color w:val="333333"/>
+          <w:sz w:val="20"/>
+          <w:szCs w:val="20"/>
+          <w:bdr w:val="none" w:sz="0" w:space="0" w:color="auto" w:frame="1"/>
+        </w:rPr>
+      </w:pPr>
+      <w:r>
+        <w:rPr>
+          <w:rFonts w:ascii="Consolas" w:hAnsi="Consolas" w:cs="Courier"/>
+          <w:color w:val="333333"/>
+          <w:sz w:val="20"/>
+          <w:szCs w:val="20"/>
+          <w:bdr w:val="none" w:sz="0" w:space="0" w:color="auto" w:frame="1"/>
+        </w:rPr>
+        <w:t xml:space="preserve">EXECUTION STEPS: </w:t>
       </w:r>
       <w:r>
         <w:rPr>
@@ -675,127 +745,7 @@
           <w:szCs w:val="20"/>
           <w:bdr w:val="none" w:sz="0" w:space="0" w:color="auto" w:frame="1"/>
         </w:rPr>
-        <w:t>With seed 1, Professo</w:t>
-      </w:r>
-      <w:r>
-        <w:rPr>
-          <w:rFonts w:ascii="Consolas" w:hAnsi="Consolas" w:cs="Courier"/>
-          <w:color w:val="333333"/>
-          <w:sz w:val="20"/>
-          <w:szCs w:val="20"/>
-          <w:bdr w:val="none" w:sz="0" w:space="0" w:color="auto" w:frame="1"/>
-        </w:rPr>
-        <w:t xml:space="preserve">r Wumpus will be placed in the room at ROW=1, COL=4 (indexing from 1). </w:t>
-      </w:r>
-    </w:p>
-    <w:p>
-      <w:pPr>
-        <w:shd w:val="clear" w:color="auto" w:fill="F7F7F7"/>
-        <w:tabs>
-          <w:tab w:val="left" w:pos="916"/>
-          <w:tab w:val="left" w:pos="1832"/>
-          <w:tab w:val="left" w:pos="2748"/>
-          <w:tab w:val="left" w:pos="3664"/>
-          <w:tab w:val="left" w:pos="4580"/>
-          <w:tab w:val="left" w:pos="5496"/>
-          <w:tab w:val="left" w:pos="6412"/>
-          <w:tab w:val="left" w:pos="7328"/>
-          <w:tab w:val="left" w:pos="8244"/>
-          <w:tab w:val="left" w:pos="9160"/>
-          <w:tab w:val="left" w:pos="10076"/>
-          <w:tab w:val="left" w:pos="10992"/>
-          <w:tab w:val="left" w:pos="11908"/>
-          <w:tab w:val="left" w:pos="12824"/>
-          <w:tab w:val="left" w:pos="13740"/>
-          <w:tab w:val="left" w:pos="14656"/>
-        </w:tabs>
-        <w:rPr>
-          <w:rFonts w:ascii="Consolas" w:hAnsi="Consolas" w:cs="Courier"/>
-          <w:color w:val="333333"/>
-          <w:sz w:val="20"/>
-          <w:szCs w:val="20"/>
-          <w:bdr w:val="none" w:sz="0" w:space="0" w:color="auto" w:frame="1"/>
-        </w:rPr>
-      </w:pPr>
-    </w:p>
-    <w:p>
-      <w:pPr>
-        <w:shd w:val="clear" w:color="auto" w:fill="F7F7F7"/>
-        <w:tabs>
-          <w:tab w:val="left" w:pos="916"/>
-          <w:tab w:val="left" w:pos="1832"/>
-          <w:tab w:val="left" w:pos="2748"/>
-          <w:tab w:val="left" w:pos="3664"/>
-          <w:tab w:val="left" w:pos="4580"/>
-          <w:tab w:val="left" w:pos="5496"/>
-          <w:tab w:val="left" w:pos="6412"/>
-          <w:tab w:val="left" w:pos="7328"/>
-          <w:tab w:val="left" w:pos="8244"/>
-          <w:tab w:val="left" w:pos="9160"/>
-          <w:tab w:val="left" w:pos="10076"/>
-          <w:tab w:val="left" w:pos="10992"/>
-          <w:tab w:val="left" w:pos="11908"/>
-          <w:tab w:val="left" w:pos="12824"/>
-          <w:tab w:val="left" w:pos="13740"/>
-          <w:tab w:val="left" w:pos="14656"/>
-        </w:tabs>
-        <w:rPr>
-          <w:rFonts w:ascii="Consolas" w:hAnsi="Consolas" w:cs="Courier"/>
-          <w:color w:val="333333"/>
-          <w:sz w:val="20"/>
-          <w:szCs w:val="20"/>
-          <w:bdr w:val="none" w:sz="0" w:space="0" w:color="auto" w:frame="1"/>
-        </w:rPr>
-      </w:pPr>
-      <w:r>
-        <w:rPr>
-          <w:rFonts w:ascii="Consolas" w:hAnsi="Consolas" w:cs="Courier"/>
-          <w:color w:val="333333"/>
-          <w:sz w:val="20"/>
-          <w:szCs w:val="20"/>
-          <w:bdr w:val="none" w:sz="0" w:space="0" w:color="auto" w:frame="1"/>
-        </w:rPr>
-        <w:t xml:space="preserve">EXECUTION STEPS: </w:t>
-      </w:r>
-      <w:r>
-        <w:rPr>
-          <w:rFonts w:ascii="Consolas" w:hAnsi="Consolas" w:cs="Courier"/>
-          <w:color w:val="333333"/>
-          <w:sz w:val="20"/>
-          <w:szCs w:val="20"/>
-          <w:bdr w:val="none" w:sz="0" w:space="0" w:color="auto" w:frame="1"/>
-        </w:rPr>
-        <w:t xml:space="preserve"> </w:t>
-      </w:r>
-      <w:r>
-        <w:rPr>
-          <w:rFonts w:ascii="Consolas" w:hAnsi="Consolas" w:cs="Courier"/>
-          <w:color w:val="333333"/>
-          <w:sz w:val="20"/>
-          <w:szCs w:val="20"/>
-          <w:bdr w:val="none" w:sz="0" w:space="0" w:color="auto" w:frame="1"/>
-        </w:rPr>
-        <w:t xml:space="preserve">Move EAST 4 times. </w:t>
-      </w:r>
-      <w:r>
-        <w:rPr>
-          <w:rFonts w:ascii="Consolas" w:hAnsi="Consolas" w:cs="Courier"/>
-          <w:color w:val="333333"/>
-          <w:sz w:val="20"/>
-          <w:szCs w:val="20"/>
-          <w:bdr w:val="none" w:sz="0" w:space="0" w:color="auto" w:frame="1"/>
-        </w:rPr>
-        <w:t>Press: E, Enter; E, Enter; E, Enter; E, Enter.</w:t>
-      </w:r>
-      <w:r>
-        <w:rPr>
-          <w:rFonts w:ascii="Consolas" w:hAnsi="Consolas" w:cs="Courier"/>
-          <w:color w:val="333333"/>
-          <w:sz w:val="20"/>
-          <w:szCs w:val="20"/>
-          <w:bdr w:val="none" w:sz="0" w:space="0" w:color="auto" w:frame="1"/>
-        </w:rPr>
-        <w:t xml:space="preserve">   </w:t>
+        <w:t xml:space="preserve">Move EAST 4 times. Press: E, Enter; E, Enter; E, Enter; E, Enter.   </w:t>
       </w:r>
     </w:p>
     <w:p>
@@ -1161,17 +1111,7 @@
           <w:szCs w:val="20"/>
           <w:bdr w:val="none" w:sz="0" w:space="0" w:color="auto" w:frame="1"/>
         </w:rPr>
-        <w:t xml:space="preserve"> </w:t>
-      </w:r>
-      <w:r>
-        <w:rPr>
-          <w:rFonts w:ascii="Consolas" w:hAnsi="Consolas" w:cs="Courier"/>
-          <w:color w:val="333333"/>
-          <w:sz w:val="20"/>
-          <w:szCs w:val="20"/>
-          <w:bdr w:val="none" w:sz="0" w:space="0" w:color="auto" w:frame="1"/>
-        </w:rPr>
-        <w:t xml:space="preserve">Start the program with the command: </w:t>
+        <w:t xml:space="preserve"> Start the program with the command: </w:t>
       </w:r>
       <w:r>
         <w:rPr>
@@ -1213,6 +1153,36 @@
           <w:bdr w:val="none" w:sz="0" w:space="0" w:color="auto" w:frame="1"/>
         </w:rPr>
       </w:pPr>
+    </w:p>
+    <w:p>
+      <w:pPr>
+        <w:shd w:val="clear" w:color="auto" w:fill="F7F7F7"/>
+        <w:tabs>
+          <w:tab w:val="left" w:pos="916"/>
+          <w:tab w:val="left" w:pos="1832"/>
+          <w:tab w:val="left" w:pos="2748"/>
+          <w:tab w:val="left" w:pos="3664"/>
+          <w:tab w:val="left" w:pos="4580"/>
+          <w:tab w:val="left" w:pos="5496"/>
+          <w:tab w:val="left" w:pos="6412"/>
+          <w:tab w:val="left" w:pos="7328"/>
+          <w:tab w:val="left" w:pos="8244"/>
+          <w:tab w:val="left" w:pos="9160"/>
+          <w:tab w:val="left" w:pos="10076"/>
+          <w:tab w:val="left" w:pos="10992"/>
+          <w:tab w:val="left" w:pos="11908"/>
+          <w:tab w:val="left" w:pos="12824"/>
+          <w:tab w:val="left" w:pos="13740"/>
+          <w:tab w:val="left" w:pos="14656"/>
+        </w:tabs>
+        <w:rPr>
+          <w:rFonts w:ascii="Consolas" w:hAnsi="Consolas" w:cs="Courier"/>
+          <w:color w:val="333333"/>
+          <w:sz w:val="20"/>
+          <w:szCs w:val="20"/>
+          <w:bdr w:val="none" w:sz="0" w:space="0" w:color="auto" w:frame="1"/>
+        </w:rPr>
+      </w:pPr>
       <w:r>
         <w:rPr>
           <w:rFonts w:ascii="Consolas" w:hAnsi="Consolas" w:cs="Courier"/>
@@ -1310,7 +1280,17 @@
           <w:szCs w:val="20"/>
           <w:bdr w:val="none" w:sz="0" w:space="0" w:color="auto" w:frame="1"/>
         </w:rPr>
-        <w:t xml:space="preserve">  You will finish counting at the number 6. </w:t>
+        <w:t xml:space="preserve">  You will finish counting at the</w:t>
+      </w:r>
+      <w:r>
+        <w:rPr>
+          <w:rFonts w:ascii="Consolas" w:hAnsi="Consolas" w:cs="Courier"/>
+          <w:color w:val="333333"/>
+          <w:sz w:val="20"/>
+          <w:szCs w:val="20"/>
+          <w:bdr w:val="none" w:sz="0" w:space="0" w:color="auto" w:frame="1"/>
+        </w:rPr>
+        <w:t xml:space="preserve"> number 6.</w:t>
       </w:r>
     </w:p>
     <w:p/>
@@ -1408,46 +1388,137 @@
         </w:rPr>
         <w:t xml:space="preserve">IDENTIFIER: </w:t>
       </w:r>
-    </w:p>
-    <w:p>
-      <w:pPr>
-        <w:shd w:val="clear" w:color="auto" w:fill="F7F7F7"/>
-        <w:tabs>
-          <w:tab w:val="left" w:pos="916"/>
-          <w:tab w:val="left" w:pos="1832"/>
-          <w:tab w:val="left" w:pos="2748"/>
-          <w:tab w:val="left" w:pos="3664"/>
-          <w:tab w:val="left" w:pos="4580"/>
-          <w:tab w:val="left" w:pos="5496"/>
-          <w:tab w:val="left" w:pos="6412"/>
-          <w:tab w:val="left" w:pos="7328"/>
-          <w:tab w:val="left" w:pos="8244"/>
-          <w:tab w:val="left" w:pos="9160"/>
-          <w:tab w:val="left" w:pos="10076"/>
-          <w:tab w:val="left" w:pos="10992"/>
-          <w:tab w:val="left" w:pos="11908"/>
-          <w:tab w:val="left" w:pos="12824"/>
-          <w:tab w:val="left" w:pos="13740"/>
-          <w:tab w:val="left" w:pos="14656"/>
-        </w:tabs>
-        <w:rPr>
-          <w:rFonts w:ascii="Consolas" w:hAnsi="Consolas" w:cs="Courier"/>
-          <w:color w:val="333333"/>
-          <w:sz w:val="20"/>
-          <w:szCs w:val="20"/>
-          <w:bdr w:val="none" w:sz="0" w:space="0" w:color="auto" w:frame="1"/>
-        </w:rPr>
-      </w:pPr>
-      <w:r>
-        <w:rPr>
-          <w:rFonts w:ascii="Consolas" w:hAnsi="Consolas" w:cs="Courier"/>
-          <w:color w:val="333333"/>
-          <w:sz w:val="20"/>
-          <w:szCs w:val="20"/>
-          <w:bdr w:val="none" w:sz="0" w:space="0" w:color="auto" w:frame="1"/>
-        </w:rPr>
-        <w:t xml:space="preserve">TEST CASE:  </w:t>
-      </w:r>
+      <w:r>
+        <w:rPr>
+          <w:rFonts w:ascii="Consolas" w:hAnsi="Consolas" w:cs="Courier"/>
+          <w:color w:val="333333"/>
+          <w:sz w:val="20"/>
+          <w:szCs w:val="20"/>
+          <w:bdr w:val="none" w:sz="0" w:space="0" w:color="auto" w:frame="1"/>
+        </w:rPr>
+        <w:t xml:space="preserve"> TEST-INVALID-INPUT</w:t>
+      </w:r>
+    </w:p>
+    <w:p>
+      <w:pPr>
+        <w:shd w:val="clear" w:color="auto" w:fill="F7F7F7"/>
+        <w:tabs>
+          <w:tab w:val="left" w:pos="916"/>
+          <w:tab w:val="left" w:pos="1832"/>
+          <w:tab w:val="left" w:pos="2748"/>
+          <w:tab w:val="left" w:pos="3664"/>
+          <w:tab w:val="left" w:pos="4580"/>
+          <w:tab w:val="left" w:pos="5496"/>
+          <w:tab w:val="left" w:pos="6412"/>
+          <w:tab w:val="left" w:pos="7328"/>
+          <w:tab w:val="left" w:pos="8244"/>
+          <w:tab w:val="left" w:pos="9160"/>
+          <w:tab w:val="left" w:pos="10076"/>
+          <w:tab w:val="left" w:pos="10992"/>
+          <w:tab w:val="left" w:pos="11908"/>
+          <w:tab w:val="left" w:pos="12824"/>
+          <w:tab w:val="left" w:pos="13740"/>
+          <w:tab w:val="left" w:pos="14656"/>
+        </w:tabs>
+        <w:rPr>
+          <w:rFonts w:ascii="Consolas" w:hAnsi="Consolas" w:cs="Courier"/>
+          <w:color w:val="333333"/>
+          <w:sz w:val="20"/>
+          <w:szCs w:val="20"/>
+          <w:bdr w:val="none" w:sz="0" w:space="0" w:color="auto" w:frame="1"/>
+        </w:rPr>
+      </w:pPr>
+    </w:p>
+    <w:p>
+      <w:pPr>
+        <w:shd w:val="clear" w:color="auto" w:fill="F7F7F7"/>
+        <w:tabs>
+          <w:tab w:val="left" w:pos="916"/>
+          <w:tab w:val="left" w:pos="1832"/>
+          <w:tab w:val="left" w:pos="2748"/>
+          <w:tab w:val="left" w:pos="3664"/>
+          <w:tab w:val="left" w:pos="4580"/>
+          <w:tab w:val="left" w:pos="5496"/>
+          <w:tab w:val="left" w:pos="6412"/>
+          <w:tab w:val="left" w:pos="7328"/>
+          <w:tab w:val="left" w:pos="8244"/>
+          <w:tab w:val="left" w:pos="9160"/>
+          <w:tab w:val="left" w:pos="10076"/>
+          <w:tab w:val="left" w:pos="10992"/>
+          <w:tab w:val="left" w:pos="11908"/>
+          <w:tab w:val="left" w:pos="12824"/>
+          <w:tab w:val="left" w:pos="13740"/>
+          <w:tab w:val="left" w:pos="14656"/>
+        </w:tabs>
+        <w:rPr>
+          <w:rFonts w:ascii="Consolas" w:hAnsi="Consolas" w:cs="Courier"/>
+          <w:color w:val="333333"/>
+          <w:sz w:val="20"/>
+          <w:szCs w:val="20"/>
+          <w:bdr w:val="none" w:sz="0" w:space="0" w:color="auto" w:frame="1"/>
+        </w:rPr>
+      </w:pPr>
+      <w:r>
+        <w:rPr>
+          <w:rFonts w:ascii="Consolas" w:hAnsi="Consolas" w:cs="Courier"/>
+          <w:color w:val="333333"/>
+          <w:sz w:val="20"/>
+          <w:szCs w:val="20"/>
+          <w:bdr w:val="none" w:sz="0" w:space="0" w:color="auto" w:frame="1"/>
+        </w:rPr>
+        <w:t xml:space="preserve">TEST CASE: </w:t>
+      </w:r>
+      <w:r>
+        <w:rPr>
+          <w:rFonts w:ascii="Consolas" w:hAnsi="Consolas" w:cs="Courier"/>
+          <w:color w:val="333333"/>
+          <w:sz w:val="20"/>
+          <w:szCs w:val="20"/>
+          <w:bdr w:val="none" w:sz="0" w:space="0" w:color="auto" w:frame="1"/>
+        </w:rPr>
+        <w:t>Run the program with invalid input parameters</w:t>
+      </w:r>
+      <w:r>
+        <w:rPr>
+          <w:rFonts w:ascii="Consolas" w:hAnsi="Consolas" w:cs="Courier"/>
+          <w:color w:val="333333"/>
+          <w:sz w:val="20"/>
+          <w:szCs w:val="20"/>
+          <w:bdr w:val="none" w:sz="0" w:space="0" w:color="auto" w:frame="1"/>
+        </w:rPr>
+        <w:t xml:space="preserve"> </w:t>
+      </w:r>
+    </w:p>
+    <w:p>
+      <w:pPr>
+        <w:shd w:val="clear" w:color="auto" w:fill="F7F7F7"/>
+        <w:tabs>
+          <w:tab w:val="left" w:pos="916"/>
+          <w:tab w:val="left" w:pos="1832"/>
+          <w:tab w:val="left" w:pos="2748"/>
+          <w:tab w:val="left" w:pos="3664"/>
+          <w:tab w:val="left" w:pos="4580"/>
+          <w:tab w:val="left" w:pos="5496"/>
+          <w:tab w:val="left" w:pos="6412"/>
+          <w:tab w:val="left" w:pos="7328"/>
+          <w:tab w:val="left" w:pos="8244"/>
+          <w:tab w:val="left" w:pos="9160"/>
+          <w:tab w:val="left" w:pos="10076"/>
+          <w:tab w:val="left" w:pos="10992"/>
+          <w:tab w:val="left" w:pos="11908"/>
+          <w:tab w:val="left" w:pos="12824"/>
+          <w:tab w:val="left" w:pos="13740"/>
+          <w:tab w:val="left" w:pos="14656"/>
+        </w:tabs>
+        <w:rPr>
+          <w:rFonts w:ascii="Consolas" w:hAnsi="Consolas" w:cs="Courier"/>
+          <w:color w:val="333333"/>
+          <w:sz w:val="20"/>
+          <w:szCs w:val="20"/>
+          <w:bdr w:val="none" w:sz="0" w:space="0" w:color="auto" w:frame="1"/>
+          <w:vertAlign w:val="subscript"/>
+        </w:rPr>
+      </w:pPr>
     </w:p>
     <w:p>
       <w:pPr>
@@ -1488,6 +1559,56 @@
         </w:rPr>
         <w:t xml:space="preserve">PRECONDITIONS: </w:t>
       </w:r>
+      <w:r>
+        <w:rPr>
+          <w:rFonts w:ascii="Consolas" w:hAnsi="Consolas" w:cs="Courier"/>
+          <w:color w:val="333333"/>
+          <w:sz w:val="20"/>
+          <w:szCs w:val="20"/>
+          <w:bdr w:val="none" w:sz="0" w:space="0" w:color="auto" w:frame="1"/>
+        </w:rPr>
+        <w:t xml:space="preserve"> Start the program with the command: </w:t>
+      </w:r>
+      <w:r>
+        <w:rPr>
+          <w:rFonts w:ascii="Consolas" w:hAnsi="Consolas" w:cs="Courier"/>
+          <w:color w:val="333333"/>
+          <w:sz w:val="20"/>
+          <w:szCs w:val="20"/>
+          <w:bdr w:val="none" w:sz="0" w:space="0" w:color="auto" w:frame="1"/>
+        </w:rPr>
+        <w:t>java -jar profwumpus.jar 1</w:t>
+      </w:r>
+    </w:p>
+    <w:p>
+      <w:pPr>
+        <w:shd w:val="clear" w:color="auto" w:fill="F7F7F7"/>
+        <w:tabs>
+          <w:tab w:val="left" w:pos="916"/>
+          <w:tab w:val="left" w:pos="1832"/>
+          <w:tab w:val="left" w:pos="2748"/>
+          <w:tab w:val="left" w:pos="3664"/>
+          <w:tab w:val="left" w:pos="4580"/>
+          <w:tab w:val="left" w:pos="5496"/>
+          <w:tab w:val="left" w:pos="6412"/>
+          <w:tab w:val="left" w:pos="7328"/>
+          <w:tab w:val="left" w:pos="8244"/>
+          <w:tab w:val="left" w:pos="9160"/>
+          <w:tab w:val="left" w:pos="10076"/>
+          <w:tab w:val="left" w:pos="10992"/>
+          <w:tab w:val="left" w:pos="11908"/>
+          <w:tab w:val="left" w:pos="12824"/>
+          <w:tab w:val="left" w:pos="13740"/>
+          <w:tab w:val="left" w:pos="14656"/>
+        </w:tabs>
+        <w:rPr>
+          <w:rFonts w:ascii="Consolas" w:hAnsi="Consolas" w:cs="Courier"/>
+          <w:color w:val="333333"/>
+          <w:sz w:val="20"/>
+          <w:szCs w:val="20"/>
+          <w:bdr w:val="none" w:sz="0" w:space="0" w:color="auto" w:frame="1"/>
+        </w:rPr>
+      </w:pPr>
     </w:p>
     <w:p>
       <w:pPr>
@@ -1555,6 +1676,341 @@
           <w:color w:val="333333"/>
           <w:sz w:val="20"/>
           <w:szCs w:val="20"/>
+          <w:bdr w:val="none" w:sz="0" w:space="0" w:color="auto" w:frame="1"/>
+        </w:rPr>
+      </w:pPr>
+      <w:r>
+        <w:rPr>
+          <w:rFonts w:ascii="Consolas" w:hAnsi="Consolas" w:cs="Courier"/>
+          <w:color w:val="333333"/>
+          <w:sz w:val="20"/>
+          <w:szCs w:val="20"/>
+          <w:bdr w:val="none" w:sz="0" w:space="0" w:color="auto" w:frame="1"/>
+        </w:rPr>
+        <w:tab/>
+      </w:r>
+      <w:r>
+        <w:rPr>
+          <w:rFonts w:ascii="Consolas" w:hAnsi="Consolas" w:cs="Courier"/>
+          <w:color w:val="333333"/>
+          <w:sz w:val="20"/>
+          <w:szCs w:val="20"/>
+          <w:bdr w:val="none" w:sz="0" w:space="0" w:color="auto" w:frame="1"/>
+        </w:rPr>
+        <w:t>Pass in</w:t>
+      </w:r>
+      <w:r>
+        <w:rPr>
+          <w:rFonts w:ascii="Consolas" w:hAnsi="Consolas" w:cs="Courier"/>
+          <w:color w:val="333333"/>
+          <w:sz w:val="20"/>
+          <w:szCs w:val="20"/>
+          <w:bdr w:val="none" w:sz="0" w:space="0" w:color="auto" w:frame="1"/>
+        </w:rPr>
+        <w:t xml:space="preserve"> the following invalid inputs: </w:t>
+      </w:r>
+    </w:p>
+    <w:p>
+      <w:pPr>
+        <w:shd w:val="clear" w:color="auto" w:fill="F7F7F7"/>
+        <w:tabs>
+          <w:tab w:val="left" w:pos="916"/>
+          <w:tab w:val="left" w:pos="1832"/>
+          <w:tab w:val="left" w:pos="2748"/>
+          <w:tab w:val="left" w:pos="3664"/>
+          <w:tab w:val="left" w:pos="4580"/>
+          <w:tab w:val="left" w:pos="5496"/>
+          <w:tab w:val="left" w:pos="6412"/>
+          <w:tab w:val="left" w:pos="7328"/>
+          <w:tab w:val="left" w:pos="8244"/>
+          <w:tab w:val="left" w:pos="9160"/>
+          <w:tab w:val="left" w:pos="10076"/>
+          <w:tab w:val="left" w:pos="10992"/>
+          <w:tab w:val="left" w:pos="11908"/>
+          <w:tab w:val="left" w:pos="12824"/>
+          <w:tab w:val="left" w:pos="13740"/>
+          <w:tab w:val="left" w:pos="14656"/>
+        </w:tabs>
+        <w:rPr>
+          <w:rFonts w:ascii="Consolas" w:hAnsi="Consolas" w:cs="Courier"/>
+          <w:color w:val="333333"/>
+          <w:sz w:val="20"/>
+          <w:szCs w:val="20"/>
+          <w:bdr w:val="none" w:sz="0" w:space="0" w:color="auto" w:frame="1"/>
+        </w:rPr>
+      </w:pPr>
+      <w:r>
+        <w:rPr>
+          <w:rFonts w:ascii="Consolas" w:hAnsi="Consolas" w:cs="Courier"/>
+          <w:color w:val="333333"/>
+          <w:sz w:val="20"/>
+          <w:szCs w:val="20"/>
+          <w:bdr w:val="none" w:sz="0" w:space="0" w:color="auto" w:frame="1"/>
+        </w:rPr>
+        <w:tab/>
+      </w:r>
+      <w:r>
+        <w:rPr>
+          <w:rFonts w:ascii="Consolas" w:hAnsi="Consolas" w:cs="Courier"/>
+          <w:color w:val="333333"/>
+          <w:sz w:val="20"/>
+          <w:szCs w:val="20"/>
+          <w:bdr w:val="none" w:sz="0" w:space="0" w:color="auto" w:frame="1"/>
+        </w:rPr>
+        <w:tab/>
+        <w:t xml:space="preserve">1) !  </w:t>
+      </w:r>
+    </w:p>
+    <w:p>
+      <w:pPr>
+        <w:shd w:val="clear" w:color="auto" w:fill="F7F7F7"/>
+        <w:tabs>
+          <w:tab w:val="left" w:pos="916"/>
+          <w:tab w:val="left" w:pos="1832"/>
+          <w:tab w:val="left" w:pos="2748"/>
+          <w:tab w:val="left" w:pos="3664"/>
+          <w:tab w:val="left" w:pos="4580"/>
+          <w:tab w:val="left" w:pos="5496"/>
+          <w:tab w:val="left" w:pos="6412"/>
+          <w:tab w:val="left" w:pos="7328"/>
+          <w:tab w:val="left" w:pos="8244"/>
+          <w:tab w:val="left" w:pos="9160"/>
+          <w:tab w:val="left" w:pos="10076"/>
+          <w:tab w:val="left" w:pos="10992"/>
+          <w:tab w:val="left" w:pos="11908"/>
+          <w:tab w:val="left" w:pos="12824"/>
+          <w:tab w:val="left" w:pos="13740"/>
+          <w:tab w:val="left" w:pos="14656"/>
+        </w:tabs>
+        <w:rPr>
+          <w:rFonts w:ascii="Consolas" w:hAnsi="Consolas" w:cs="Courier"/>
+          <w:color w:val="333333"/>
+          <w:sz w:val="20"/>
+          <w:szCs w:val="20"/>
+          <w:bdr w:val="none" w:sz="0" w:space="0" w:color="auto" w:frame="1"/>
+        </w:rPr>
+      </w:pPr>
+      <w:r>
+        <w:rPr>
+          <w:rFonts w:ascii="Consolas" w:hAnsi="Consolas" w:cs="Courier"/>
+          <w:color w:val="333333"/>
+          <w:sz w:val="20"/>
+          <w:szCs w:val="20"/>
+          <w:bdr w:val="none" w:sz="0" w:space="0" w:color="auto" w:frame="1"/>
+        </w:rPr>
+        <w:tab/>
+      </w:r>
+      <w:r>
+        <w:rPr>
+          <w:rFonts w:ascii="Consolas" w:hAnsi="Consolas" w:cs="Courier"/>
+          <w:color w:val="333333"/>
+          <w:sz w:val="20"/>
+          <w:szCs w:val="20"/>
+          <w:bdr w:val="none" w:sz="0" w:space="0" w:color="auto" w:frame="1"/>
+        </w:rPr>
+        <w:tab/>
+        <w:t xml:space="preserve">2) p  </w:t>
+      </w:r>
+    </w:p>
+    <w:p>
+      <w:pPr>
+        <w:shd w:val="clear" w:color="auto" w:fill="F7F7F7"/>
+        <w:tabs>
+          <w:tab w:val="left" w:pos="916"/>
+          <w:tab w:val="left" w:pos="1832"/>
+          <w:tab w:val="left" w:pos="2748"/>
+          <w:tab w:val="left" w:pos="3664"/>
+          <w:tab w:val="left" w:pos="4580"/>
+          <w:tab w:val="left" w:pos="5496"/>
+          <w:tab w:val="left" w:pos="6412"/>
+          <w:tab w:val="left" w:pos="7328"/>
+          <w:tab w:val="left" w:pos="8244"/>
+          <w:tab w:val="left" w:pos="9160"/>
+          <w:tab w:val="left" w:pos="10076"/>
+          <w:tab w:val="left" w:pos="10992"/>
+          <w:tab w:val="left" w:pos="11908"/>
+          <w:tab w:val="left" w:pos="12824"/>
+          <w:tab w:val="left" w:pos="13740"/>
+          <w:tab w:val="left" w:pos="14656"/>
+        </w:tabs>
+        <w:rPr>
+          <w:rFonts w:ascii="Consolas" w:hAnsi="Consolas" w:cs="Courier"/>
+          <w:color w:val="333333"/>
+          <w:sz w:val="20"/>
+          <w:szCs w:val="20"/>
+          <w:bdr w:val="none" w:sz="0" w:space="0" w:color="auto" w:frame="1"/>
+        </w:rPr>
+      </w:pPr>
+      <w:r>
+        <w:rPr>
+          <w:rFonts w:ascii="Consolas" w:hAnsi="Consolas" w:cs="Courier"/>
+          <w:color w:val="333333"/>
+          <w:sz w:val="20"/>
+          <w:szCs w:val="20"/>
+          <w:bdr w:val="none" w:sz="0" w:space="0" w:color="auto" w:frame="1"/>
+        </w:rPr>
+        <w:tab/>
+      </w:r>
+      <w:r>
+        <w:rPr>
+          <w:rFonts w:ascii="Consolas" w:hAnsi="Consolas" w:cs="Courier"/>
+          <w:color w:val="333333"/>
+          <w:sz w:val="20"/>
+          <w:szCs w:val="20"/>
+          <w:bdr w:val="none" w:sz="0" w:space="0" w:color="auto" w:frame="1"/>
+        </w:rPr>
+        <w:tab/>
+        <w:t>3) 3</w:t>
+      </w:r>
+    </w:p>
+    <w:p>
+      <w:pPr>
+        <w:shd w:val="clear" w:color="auto" w:fill="F7F7F7"/>
+        <w:tabs>
+          <w:tab w:val="left" w:pos="916"/>
+          <w:tab w:val="left" w:pos="1832"/>
+          <w:tab w:val="left" w:pos="2748"/>
+          <w:tab w:val="left" w:pos="3664"/>
+          <w:tab w:val="left" w:pos="4580"/>
+          <w:tab w:val="left" w:pos="5496"/>
+          <w:tab w:val="left" w:pos="6412"/>
+          <w:tab w:val="left" w:pos="7328"/>
+          <w:tab w:val="left" w:pos="8244"/>
+          <w:tab w:val="left" w:pos="9160"/>
+          <w:tab w:val="left" w:pos="10076"/>
+          <w:tab w:val="left" w:pos="10992"/>
+          <w:tab w:val="left" w:pos="11908"/>
+          <w:tab w:val="left" w:pos="12824"/>
+          <w:tab w:val="left" w:pos="13740"/>
+          <w:tab w:val="left" w:pos="14656"/>
+        </w:tabs>
+        <w:rPr>
+          <w:rFonts w:ascii="Consolas" w:hAnsi="Consolas" w:cs="Courier"/>
+          <w:color w:val="333333"/>
+          <w:sz w:val="20"/>
+          <w:szCs w:val="20"/>
+          <w:bdr w:val="none" w:sz="0" w:space="0" w:color="auto" w:frame="1"/>
+        </w:rPr>
+      </w:pPr>
+      <w:r>
+        <w:rPr>
+          <w:rFonts w:ascii="Consolas" w:hAnsi="Consolas" w:cs="Courier"/>
+          <w:color w:val="333333"/>
+          <w:sz w:val="20"/>
+          <w:szCs w:val="20"/>
+          <w:bdr w:val="none" w:sz="0" w:space="0" w:color="auto" w:frame="1"/>
+        </w:rPr>
+        <w:tab/>
+      </w:r>
+      <w:r>
+        <w:rPr>
+          <w:rFonts w:ascii="Consolas" w:hAnsi="Consolas" w:cs="Courier"/>
+          <w:color w:val="333333"/>
+          <w:sz w:val="20"/>
+          <w:szCs w:val="20"/>
+          <w:bdr w:val="none" w:sz="0" w:space="0" w:color="auto" w:frame="1"/>
+        </w:rPr>
+        <w:tab/>
+        <w:t>4) 5f~</w:t>
+      </w:r>
+    </w:p>
+    <w:p>
+      <w:pPr>
+        <w:shd w:val="clear" w:color="auto" w:fill="F7F7F7"/>
+        <w:tabs>
+          <w:tab w:val="left" w:pos="916"/>
+          <w:tab w:val="left" w:pos="1832"/>
+          <w:tab w:val="left" w:pos="2748"/>
+          <w:tab w:val="left" w:pos="3664"/>
+          <w:tab w:val="left" w:pos="4580"/>
+          <w:tab w:val="left" w:pos="5496"/>
+          <w:tab w:val="left" w:pos="6412"/>
+          <w:tab w:val="left" w:pos="7328"/>
+          <w:tab w:val="left" w:pos="8244"/>
+          <w:tab w:val="left" w:pos="9160"/>
+          <w:tab w:val="left" w:pos="10076"/>
+          <w:tab w:val="left" w:pos="10992"/>
+          <w:tab w:val="left" w:pos="11908"/>
+          <w:tab w:val="left" w:pos="12824"/>
+          <w:tab w:val="left" w:pos="13740"/>
+          <w:tab w:val="left" w:pos="14656"/>
+        </w:tabs>
+        <w:rPr>
+          <w:rFonts w:ascii="Consolas" w:hAnsi="Consolas" w:cs="Courier"/>
+          <w:color w:val="333333"/>
+          <w:sz w:val="20"/>
+          <w:szCs w:val="20"/>
+          <w:bdr w:val="none" w:sz="0" w:space="0" w:color="auto" w:frame="1"/>
+        </w:rPr>
+      </w:pPr>
+      <w:r>
+        <w:rPr>
+          <w:rFonts w:ascii="Consolas" w:hAnsi="Consolas" w:cs="Courier"/>
+          <w:color w:val="333333"/>
+          <w:sz w:val="20"/>
+          <w:szCs w:val="20"/>
+          <w:bdr w:val="none" w:sz="0" w:space="0" w:color="auto" w:frame="1"/>
+        </w:rPr>
+        <w:tab/>
+      </w:r>
+    </w:p>
+    <w:p>
+      <w:pPr>
+        <w:shd w:val="clear" w:color="auto" w:fill="F7F7F7"/>
+        <w:tabs>
+          <w:tab w:val="left" w:pos="916"/>
+          <w:tab w:val="left" w:pos="1832"/>
+          <w:tab w:val="left" w:pos="2748"/>
+          <w:tab w:val="left" w:pos="3664"/>
+          <w:tab w:val="left" w:pos="4580"/>
+          <w:tab w:val="left" w:pos="5496"/>
+          <w:tab w:val="left" w:pos="6412"/>
+          <w:tab w:val="left" w:pos="7328"/>
+          <w:tab w:val="left" w:pos="8244"/>
+          <w:tab w:val="left" w:pos="9160"/>
+          <w:tab w:val="left" w:pos="10076"/>
+          <w:tab w:val="left" w:pos="10992"/>
+          <w:tab w:val="left" w:pos="11908"/>
+          <w:tab w:val="left" w:pos="12824"/>
+          <w:tab w:val="left" w:pos="13740"/>
+          <w:tab w:val="left" w:pos="14656"/>
+        </w:tabs>
+        <w:rPr>
+          <w:rFonts w:ascii="Consolas" w:hAnsi="Consolas" w:cs="Courier"/>
+          <w:color w:val="333333"/>
+          <w:sz w:val="20"/>
+          <w:szCs w:val="20"/>
+          <w:bdr w:val="none" w:sz="0" w:space="0" w:color="auto" w:frame="1"/>
+        </w:rPr>
+      </w:pPr>
+    </w:p>
+    <w:p>
+      <w:pPr>
+        <w:shd w:val="clear" w:color="auto" w:fill="F7F7F7"/>
+        <w:tabs>
+          <w:tab w:val="left" w:pos="916"/>
+          <w:tab w:val="left" w:pos="1832"/>
+          <w:tab w:val="left" w:pos="2748"/>
+          <w:tab w:val="left" w:pos="3664"/>
+          <w:tab w:val="left" w:pos="4580"/>
+          <w:tab w:val="left" w:pos="5496"/>
+          <w:tab w:val="left" w:pos="6412"/>
+          <w:tab w:val="left" w:pos="7328"/>
+          <w:tab w:val="left" w:pos="8244"/>
+          <w:tab w:val="left" w:pos="9160"/>
+          <w:tab w:val="left" w:pos="10076"/>
+          <w:tab w:val="left" w:pos="10992"/>
+          <w:tab w:val="left" w:pos="11908"/>
+          <w:tab w:val="left" w:pos="12824"/>
+          <w:tab w:val="left" w:pos="13740"/>
+          <w:tab w:val="left" w:pos="14656"/>
+        </w:tabs>
+        <w:rPr>
+          <w:rFonts w:ascii="Consolas" w:hAnsi="Consolas" w:cs="Courier"/>
+          <w:color w:val="333333"/>
+          <w:sz w:val="20"/>
+          <w:szCs w:val="20"/>
+          <w:bdr w:val="none" w:sz="0" w:space="0" w:color="auto" w:frame="1"/>
         </w:rPr>
       </w:pPr>
       <w:r>
@@ -1566,6 +2022,56 @@
           <w:bdr w:val="none" w:sz="0" w:space="0" w:color="auto" w:frame="1"/>
         </w:rPr>
         <w:t>POSTCONDITIONS:</w:t>
+      </w:r>
+      <w:r>
+        <w:rPr>
+          <w:rFonts w:ascii="Consolas" w:hAnsi="Consolas" w:cs="Courier"/>
+          <w:color w:val="333333"/>
+          <w:sz w:val="20"/>
+          <w:szCs w:val="20"/>
+          <w:bdr w:val="none" w:sz="0" w:space="0" w:color="auto" w:frame="1"/>
+        </w:rPr>
+        <w:t xml:space="preserve">  </w:t>
+      </w:r>
+      <w:r>
+        <w:rPr>
+          <w:rFonts w:ascii="Consolas" w:hAnsi="Consolas" w:cs="Courier"/>
+          <w:color w:val="333333"/>
+          <w:sz w:val="20"/>
+          <w:szCs w:val="20"/>
+          <w:bdr w:val="none" w:sz="0" w:space="0" w:color="auto" w:frame="1"/>
+        </w:rPr>
+        <w:t xml:space="preserve">For each invalid input, the Student marker will not move, and the program will output: </w:t>
+      </w:r>
+      <w:r>
+        <w:rPr>
+          <w:rFonts w:ascii="Consolas" w:hAnsi="Consolas" w:cs="Courier"/>
+          <w:color w:val="333333"/>
+          <w:sz w:val="20"/>
+          <w:szCs w:val="20"/>
+          <w:bdr w:val="none" w:sz="0" w:space="0" w:color="auto" w:frame="1"/>
+        </w:rPr>
+        <w:t>“</w:t>
+      </w:r>
+      <w:r>
+        <w:rPr>
+          <w:rFonts w:ascii="Consolas" w:hAnsi="Consolas" w:cs="Courier"/>
+          <w:color w:val="333333"/>
+          <w:sz w:val="20"/>
+          <w:szCs w:val="20"/>
+          <w:bdr w:val="none" w:sz="0" w:space="0" w:color="auto" w:frame="1"/>
+        </w:rPr>
+        <w:t>Please enter N, S, E, or W</w:t>
+      </w:r>
+      <w:r>
+        <w:rPr>
+          <w:rFonts w:ascii="Consolas" w:hAnsi="Consolas" w:cs="Courier"/>
+          <w:color w:val="333333"/>
+          <w:sz w:val="20"/>
+          <w:szCs w:val="20"/>
+          <w:bdr w:val="none" w:sz="0" w:space="0" w:color="auto" w:frame="1"/>
+        </w:rPr>
+        <w:t>”</w:t>
       </w:r>
     </w:p>
     <w:p/>
@@ -1663,45 +2169,135 @@
         </w:rPr>
         <w:t xml:space="preserve">IDENTIFIER: </w:t>
       </w:r>
-    </w:p>
-    <w:p>
-      <w:pPr>
-        <w:shd w:val="clear" w:color="auto" w:fill="F7F7F7"/>
-        <w:tabs>
-          <w:tab w:val="left" w:pos="916"/>
-          <w:tab w:val="left" w:pos="1832"/>
-          <w:tab w:val="left" w:pos="2748"/>
-          <w:tab w:val="left" w:pos="3664"/>
-          <w:tab w:val="left" w:pos="4580"/>
-          <w:tab w:val="left" w:pos="5496"/>
-          <w:tab w:val="left" w:pos="6412"/>
-          <w:tab w:val="left" w:pos="7328"/>
-          <w:tab w:val="left" w:pos="8244"/>
-          <w:tab w:val="left" w:pos="9160"/>
-          <w:tab w:val="left" w:pos="10076"/>
-          <w:tab w:val="left" w:pos="10992"/>
-          <w:tab w:val="left" w:pos="11908"/>
-          <w:tab w:val="left" w:pos="12824"/>
-          <w:tab w:val="left" w:pos="13740"/>
-          <w:tab w:val="left" w:pos="14656"/>
-        </w:tabs>
-        <w:rPr>
-          <w:rFonts w:ascii="Consolas" w:hAnsi="Consolas" w:cs="Courier"/>
-          <w:color w:val="333333"/>
-          <w:sz w:val="20"/>
-          <w:szCs w:val="20"/>
-          <w:bdr w:val="none" w:sz="0" w:space="0" w:color="auto" w:frame="1"/>
-        </w:rPr>
-      </w:pPr>
-      <w:r>
-        <w:rPr>
-          <w:rFonts w:ascii="Consolas" w:hAnsi="Consolas" w:cs="Courier"/>
-          <w:color w:val="333333"/>
-          <w:sz w:val="20"/>
-          <w:szCs w:val="20"/>
-          <w:bdr w:val="none" w:sz="0" w:space="0" w:color="auto" w:frame="1"/>
-        </w:rPr>
-        <w:t xml:space="preserve">TEST CASE:  </w:t>
+      <w:r>
+        <w:rPr>
+          <w:rFonts w:ascii="Consolas" w:hAnsi="Consolas" w:cs="Courier"/>
+          <w:color w:val="333333"/>
+          <w:sz w:val="20"/>
+          <w:szCs w:val="20"/>
+          <w:bdr w:val="none" w:sz="0" w:space="0" w:color="auto" w:frame="1"/>
+        </w:rPr>
+        <w:t xml:space="preserve"> TEST-LOWERCASE-INPUT</w:t>
+      </w:r>
+    </w:p>
+    <w:p>
+      <w:pPr>
+        <w:shd w:val="clear" w:color="auto" w:fill="F7F7F7"/>
+        <w:tabs>
+          <w:tab w:val="left" w:pos="916"/>
+          <w:tab w:val="left" w:pos="1832"/>
+          <w:tab w:val="left" w:pos="2748"/>
+          <w:tab w:val="left" w:pos="3664"/>
+          <w:tab w:val="left" w:pos="4580"/>
+          <w:tab w:val="left" w:pos="5496"/>
+          <w:tab w:val="left" w:pos="6412"/>
+          <w:tab w:val="left" w:pos="7328"/>
+          <w:tab w:val="left" w:pos="8244"/>
+          <w:tab w:val="left" w:pos="9160"/>
+          <w:tab w:val="left" w:pos="10076"/>
+          <w:tab w:val="left" w:pos="10992"/>
+          <w:tab w:val="left" w:pos="11908"/>
+          <w:tab w:val="left" w:pos="12824"/>
+          <w:tab w:val="left" w:pos="13740"/>
+          <w:tab w:val="left" w:pos="14656"/>
+        </w:tabs>
+        <w:rPr>
+          <w:rFonts w:ascii="Consolas" w:hAnsi="Consolas" w:cs="Courier"/>
+          <w:color w:val="333333"/>
+          <w:sz w:val="20"/>
+          <w:szCs w:val="20"/>
+          <w:bdr w:val="none" w:sz="0" w:space="0" w:color="auto" w:frame="1"/>
+        </w:rPr>
+      </w:pPr>
+    </w:p>
+    <w:p>
+      <w:pPr>
+        <w:shd w:val="clear" w:color="auto" w:fill="F7F7F7"/>
+        <w:tabs>
+          <w:tab w:val="left" w:pos="916"/>
+          <w:tab w:val="left" w:pos="1832"/>
+          <w:tab w:val="left" w:pos="2748"/>
+          <w:tab w:val="left" w:pos="3664"/>
+          <w:tab w:val="left" w:pos="4580"/>
+          <w:tab w:val="left" w:pos="5496"/>
+          <w:tab w:val="left" w:pos="6412"/>
+          <w:tab w:val="left" w:pos="7328"/>
+          <w:tab w:val="left" w:pos="8244"/>
+          <w:tab w:val="left" w:pos="9160"/>
+          <w:tab w:val="left" w:pos="10076"/>
+          <w:tab w:val="left" w:pos="10992"/>
+          <w:tab w:val="left" w:pos="11908"/>
+          <w:tab w:val="left" w:pos="12824"/>
+          <w:tab w:val="left" w:pos="13740"/>
+          <w:tab w:val="left" w:pos="14656"/>
+        </w:tabs>
+        <w:rPr>
+          <w:rFonts w:ascii="Consolas" w:hAnsi="Consolas" w:cs="Courier"/>
+          <w:color w:val="333333"/>
+          <w:sz w:val="20"/>
+          <w:szCs w:val="20"/>
+          <w:bdr w:val="none" w:sz="0" w:space="0" w:color="auto" w:frame="1"/>
+        </w:rPr>
+      </w:pPr>
+      <w:r>
+        <w:rPr>
+          <w:rFonts w:ascii="Consolas" w:hAnsi="Consolas" w:cs="Courier"/>
+          <w:color w:val="333333"/>
+          <w:sz w:val="20"/>
+          <w:szCs w:val="20"/>
+          <w:bdr w:val="none" w:sz="0" w:space="0" w:color="auto" w:frame="1"/>
+        </w:rPr>
+        <w:t>TEST CASE:</w:t>
+      </w:r>
+      <w:r>
+        <w:rPr>
+          <w:rFonts w:ascii="Consolas" w:hAnsi="Consolas" w:cs="Courier"/>
+          <w:color w:val="333333"/>
+          <w:sz w:val="20"/>
+          <w:szCs w:val="20"/>
+          <w:bdr w:val="none" w:sz="0" w:space="0" w:color="auto" w:frame="1"/>
+        </w:rPr>
+        <w:t xml:space="preserve"> Run the program and pass in N,E,S,and W in lowercase form </w:t>
+      </w:r>
+    </w:p>
+    <w:p>
+      <w:pPr>
+        <w:shd w:val="clear" w:color="auto" w:fill="F7F7F7"/>
+        <w:tabs>
+          <w:tab w:val="left" w:pos="916"/>
+          <w:tab w:val="left" w:pos="1832"/>
+          <w:tab w:val="left" w:pos="2748"/>
+          <w:tab w:val="left" w:pos="3664"/>
+          <w:tab w:val="left" w:pos="4580"/>
+          <w:tab w:val="left" w:pos="5496"/>
+          <w:tab w:val="left" w:pos="6412"/>
+          <w:tab w:val="left" w:pos="7328"/>
+          <w:tab w:val="left" w:pos="8244"/>
+          <w:tab w:val="left" w:pos="9160"/>
+          <w:tab w:val="left" w:pos="10076"/>
+          <w:tab w:val="left" w:pos="10992"/>
+          <w:tab w:val="left" w:pos="11908"/>
+          <w:tab w:val="left" w:pos="12824"/>
+          <w:tab w:val="left" w:pos="13740"/>
+          <w:tab w:val="left" w:pos="14656"/>
+        </w:tabs>
+        <w:rPr>
+          <w:rFonts w:ascii="Consolas" w:hAnsi="Consolas" w:cs="Courier"/>
+          <w:color w:val="333333"/>
+          <w:sz w:val="20"/>
+          <w:szCs w:val="20"/>
+          <w:bdr w:val="none" w:sz="0" w:space="0" w:color="auto" w:frame="1"/>
+        </w:rPr>
+      </w:pPr>
+      <w:r>
+        <w:rPr>
+          <w:rFonts w:ascii="Consolas" w:hAnsi="Consolas" w:cs="Courier"/>
+          <w:color w:val="333333"/>
+          <w:sz w:val="20"/>
+          <w:szCs w:val="20"/>
+          <w:bdr w:val="none" w:sz="0" w:space="0" w:color="auto" w:frame="1"/>
+        </w:rPr>
+        <w:t xml:space="preserve">  </w:t>
       </w:r>
     </w:p>
     <w:p>
@@ -1743,6 +2339,56 @@
         </w:rPr>
         <w:t xml:space="preserve">PRECONDITIONS: </w:t>
       </w:r>
+      <w:r>
+        <w:rPr>
+          <w:rFonts w:ascii="Consolas" w:hAnsi="Consolas" w:cs="Courier"/>
+          <w:color w:val="333333"/>
+          <w:sz w:val="20"/>
+          <w:szCs w:val="20"/>
+          <w:bdr w:val="none" w:sz="0" w:space="0" w:color="auto" w:frame="1"/>
+        </w:rPr>
+        <w:t xml:space="preserve">Start the program with the command: </w:t>
+      </w:r>
+      <w:r>
+        <w:rPr>
+          <w:rFonts w:ascii="Consolas" w:hAnsi="Consolas" w:cs="Courier"/>
+          <w:color w:val="333333"/>
+          <w:sz w:val="20"/>
+          <w:szCs w:val="20"/>
+          <w:bdr w:val="none" w:sz="0" w:space="0" w:color="auto" w:frame="1"/>
+        </w:rPr>
+        <w:t>java -jar profwumpus.jar 1</w:t>
+      </w:r>
+    </w:p>
+    <w:p>
+      <w:pPr>
+        <w:shd w:val="clear" w:color="auto" w:fill="F7F7F7"/>
+        <w:tabs>
+          <w:tab w:val="left" w:pos="916"/>
+          <w:tab w:val="left" w:pos="1832"/>
+          <w:tab w:val="left" w:pos="2748"/>
+          <w:tab w:val="left" w:pos="3664"/>
+          <w:tab w:val="left" w:pos="4580"/>
+          <w:tab w:val="left" w:pos="5496"/>
+          <w:tab w:val="left" w:pos="6412"/>
+          <w:tab w:val="left" w:pos="7328"/>
+          <w:tab w:val="left" w:pos="8244"/>
+          <w:tab w:val="left" w:pos="9160"/>
+          <w:tab w:val="left" w:pos="10076"/>
+          <w:tab w:val="left" w:pos="10992"/>
+          <w:tab w:val="left" w:pos="11908"/>
+          <w:tab w:val="left" w:pos="12824"/>
+          <w:tab w:val="left" w:pos="13740"/>
+          <w:tab w:val="left" w:pos="14656"/>
+        </w:tabs>
+        <w:rPr>
+          <w:rFonts w:ascii="Consolas" w:hAnsi="Consolas" w:cs="Courier"/>
+          <w:color w:val="333333"/>
+          <w:sz w:val="20"/>
+          <w:szCs w:val="20"/>
+          <w:bdr w:val="none" w:sz="0" w:space="0" w:color="auto" w:frame="1"/>
+        </w:rPr>
+      </w:pPr>
     </w:p>
     <w:p>
       <w:pPr>
@@ -1810,6 +2456,331 @@
           <w:color w:val="333333"/>
           <w:sz w:val="20"/>
           <w:szCs w:val="20"/>
+          <w:bdr w:val="none" w:sz="0" w:space="0" w:color="auto" w:frame="1"/>
+        </w:rPr>
+      </w:pPr>
+      <w:r>
+        <w:rPr>
+          <w:rFonts w:ascii="Consolas" w:hAnsi="Consolas" w:cs="Courier"/>
+          <w:color w:val="333333"/>
+          <w:sz w:val="20"/>
+          <w:szCs w:val="20"/>
+          <w:bdr w:val="none" w:sz="0" w:space="0" w:color="auto" w:frame="1"/>
+        </w:rPr>
+        <w:tab/>
+        <w:t>Pass in</w:t>
+      </w:r>
+      <w:r>
+        <w:rPr>
+          <w:rFonts w:ascii="Consolas" w:hAnsi="Consolas" w:cs="Courier"/>
+          <w:color w:val="333333"/>
+          <w:sz w:val="20"/>
+          <w:szCs w:val="20"/>
+          <w:bdr w:val="none" w:sz="0" w:space="0" w:color="auto" w:frame="1"/>
+        </w:rPr>
+        <w:t xml:space="preserve"> the following invalid inputs: </w:t>
+      </w:r>
+    </w:p>
+    <w:p>
+      <w:pPr>
+        <w:shd w:val="clear" w:color="auto" w:fill="F7F7F7"/>
+        <w:tabs>
+          <w:tab w:val="left" w:pos="916"/>
+          <w:tab w:val="left" w:pos="1832"/>
+          <w:tab w:val="left" w:pos="2748"/>
+          <w:tab w:val="left" w:pos="3664"/>
+          <w:tab w:val="left" w:pos="4580"/>
+          <w:tab w:val="left" w:pos="5496"/>
+          <w:tab w:val="left" w:pos="6412"/>
+          <w:tab w:val="left" w:pos="7328"/>
+          <w:tab w:val="left" w:pos="8244"/>
+          <w:tab w:val="left" w:pos="9160"/>
+          <w:tab w:val="left" w:pos="10076"/>
+          <w:tab w:val="left" w:pos="10992"/>
+          <w:tab w:val="left" w:pos="11908"/>
+          <w:tab w:val="left" w:pos="12824"/>
+          <w:tab w:val="left" w:pos="13740"/>
+          <w:tab w:val="left" w:pos="14656"/>
+        </w:tabs>
+        <w:rPr>
+          <w:rFonts w:ascii="Consolas" w:hAnsi="Consolas" w:cs="Courier"/>
+          <w:color w:val="333333"/>
+          <w:sz w:val="20"/>
+          <w:szCs w:val="20"/>
+          <w:bdr w:val="none" w:sz="0" w:space="0" w:color="auto" w:frame="1"/>
+        </w:rPr>
+      </w:pPr>
+      <w:r>
+        <w:rPr>
+          <w:rFonts w:ascii="Consolas" w:hAnsi="Consolas" w:cs="Courier"/>
+          <w:color w:val="333333"/>
+          <w:sz w:val="20"/>
+          <w:szCs w:val="20"/>
+          <w:bdr w:val="none" w:sz="0" w:space="0" w:color="auto" w:frame="1"/>
+        </w:rPr>
+        <w:tab/>
+      </w:r>
+      <w:r>
+        <w:rPr>
+          <w:rFonts w:ascii="Consolas" w:hAnsi="Consolas" w:cs="Courier"/>
+          <w:color w:val="333333"/>
+          <w:sz w:val="20"/>
+          <w:szCs w:val="20"/>
+          <w:bdr w:val="none" w:sz="0" w:space="0" w:color="auto" w:frame="1"/>
+        </w:rPr>
+        <w:tab/>
+        <w:t xml:space="preserve">1) n  </w:t>
+      </w:r>
+    </w:p>
+    <w:p>
+      <w:pPr>
+        <w:shd w:val="clear" w:color="auto" w:fill="F7F7F7"/>
+        <w:tabs>
+          <w:tab w:val="left" w:pos="916"/>
+          <w:tab w:val="left" w:pos="1832"/>
+          <w:tab w:val="left" w:pos="2748"/>
+          <w:tab w:val="left" w:pos="3664"/>
+          <w:tab w:val="left" w:pos="4580"/>
+          <w:tab w:val="left" w:pos="5496"/>
+          <w:tab w:val="left" w:pos="6412"/>
+          <w:tab w:val="left" w:pos="7328"/>
+          <w:tab w:val="left" w:pos="8244"/>
+          <w:tab w:val="left" w:pos="9160"/>
+          <w:tab w:val="left" w:pos="10076"/>
+          <w:tab w:val="left" w:pos="10992"/>
+          <w:tab w:val="left" w:pos="11908"/>
+          <w:tab w:val="left" w:pos="12824"/>
+          <w:tab w:val="left" w:pos="13740"/>
+          <w:tab w:val="left" w:pos="14656"/>
+        </w:tabs>
+        <w:rPr>
+          <w:rFonts w:ascii="Consolas" w:hAnsi="Consolas" w:cs="Courier"/>
+          <w:color w:val="333333"/>
+          <w:sz w:val="20"/>
+          <w:szCs w:val="20"/>
+          <w:bdr w:val="none" w:sz="0" w:space="0" w:color="auto" w:frame="1"/>
+        </w:rPr>
+      </w:pPr>
+      <w:r>
+        <w:rPr>
+          <w:rFonts w:ascii="Consolas" w:hAnsi="Consolas" w:cs="Courier"/>
+          <w:color w:val="333333"/>
+          <w:sz w:val="20"/>
+          <w:szCs w:val="20"/>
+          <w:bdr w:val="none" w:sz="0" w:space="0" w:color="auto" w:frame="1"/>
+        </w:rPr>
+        <w:tab/>
+      </w:r>
+      <w:r>
+        <w:rPr>
+          <w:rFonts w:ascii="Consolas" w:hAnsi="Consolas" w:cs="Courier"/>
+          <w:color w:val="333333"/>
+          <w:sz w:val="20"/>
+          <w:szCs w:val="20"/>
+          <w:bdr w:val="none" w:sz="0" w:space="0" w:color="auto" w:frame="1"/>
+        </w:rPr>
+        <w:tab/>
+        <w:t xml:space="preserve">2) e  </w:t>
+      </w:r>
+    </w:p>
+    <w:p>
+      <w:pPr>
+        <w:shd w:val="clear" w:color="auto" w:fill="F7F7F7"/>
+        <w:tabs>
+          <w:tab w:val="left" w:pos="916"/>
+          <w:tab w:val="left" w:pos="1832"/>
+          <w:tab w:val="left" w:pos="2748"/>
+          <w:tab w:val="left" w:pos="3664"/>
+          <w:tab w:val="left" w:pos="4580"/>
+          <w:tab w:val="left" w:pos="5496"/>
+          <w:tab w:val="left" w:pos="6412"/>
+          <w:tab w:val="left" w:pos="7328"/>
+          <w:tab w:val="left" w:pos="8244"/>
+          <w:tab w:val="left" w:pos="9160"/>
+          <w:tab w:val="left" w:pos="10076"/>
+          <w:tab w:val="left" w:pos="10992"/>
+          <w:tab w:val="left" w:pos="11908"/>
+          <w:tab w:val="left" w:pos="12824"/>
+          <w:tab w:val="left" w:pos="13740"/>
+          <w:tab w:val="left" w:pos="14656"/>
+        </w:tabs>
+        <w:rPr>
+          <w:rFonts w:ascii="Consolas" w:hAnsi="Consolas" w:cs="Courier"/>
+          <w:color w:val="333333"/>
+          <w:sz w:val="20"/>
+          <w:szCs w:val="20"/>
+          <w:bdr w:val="none" w:sz="0" w:space="0" w:color="auto" w:frame="1"/>
+        </w:rPr>
+      </w:pPr>
+      <w:r>
+        <w:rPr>
+          <w:rFonts w:ascii="Consolas" w:hAnsi="Consolas" w:cs="Courier"/>
+          <w:color w:val="333333"/>
+          <w:sz w:val="20"/>
+          <w:szCs w:val="20"/>
+          <w:bdr w:val="none" w:sz="0" w:space="0" w:color="auto" w:frame="1"/>
+        </w:rPr>
+        <w:tab/>
+      </w:r>
+      <w:r>
+        <w:rPr>
+          <w:rFonts w:ascii="Consolas" w:hAnsi="Consolas" w:cs="Courier"/>
+          <w:color w:val="333333"/>
+          <w:sz w:val="20"/>
+          <w:szCs w:val="20"/>
+          <w:bdr w:val="none" w:sz="0" w:space="0" w:color="auto" w:frame="1"/>
+        </w:rPr>
+        <w:tab/>
+        <w:t>3) s</w:t>
+      </w:r>
+    </w:p>
+    <w:p>
+      <w:pPr>
+        <w:shd w:val="clear" w:color="auto" w:fill="F7F7F7"/>
+        <w:tabs>
+          <w:tab w:val="left" w:pos="916"/>
+          <w:tab w:val="left" w:pos="1832"/>
+          <w:tab w:val="left" w:pos="2748"/>
+          <w:tab w:val="left" w:pos="3664"/>
+          <w:tab w:val="left" w:pos="4580"/>
+          <w:tab w:val="left" w:pos="5496"/>
+          <w:tab w:val="left" w:pos="6412"/>
+          <w:tab w:val="left" w:pos="7328"/>
+          <w:tab w:val="left" w:pos="8244"/>
+          <w:tab w:val="left" w:pos="9160"/>
+          <w:tab w:val="left" w:pos="10076"/>
+          <w:tab w:val="left" w:pos="10992"/>
+          <w:tab w:val="left" w:pos="11908"/>
+          <w:tab w:val="left" w:pos="12824"/>
+          <w:tab w:val="left" w:pos="13740"/>
+          <w:tab w:val="left" w:pos="14656"/>
+        </w:tabs>
+        <w:rPr>
+          <w:rFonts w:ascii="Consolas" w:hAnsi="Consolas" w:cs="Courier"/>
+          <w:color w:val="333333"/>
+          <w:sz w:val="20"/>
+          <w:szCs w:val="20"/>
+          <w:bdr w:val="none" w:sz="0" w:space="0" w:color="auto" w:frame="1"/>
+        </w:rPr>
+      </w:pPr>
+      <w:r>
+        <w:rPr>
+          <w:rFonts w:ascii="Consolas" w:hAnsi="Consolas" w:cs="Courier"/>
+          <w:color w:val="333333"/>
+          <w:sz w:val="20"/>
+          <w:szCs w:val="20"/>
+          <w:bdr w:val="none" w:sz="0" w:space="0" w:color="auto" w:frame="1"/>
+        </w:rPr>
+        <w:tab/>
+      </w:r>
+      <w:r>
+        <w:rPr>
+          <w:rFonts w:ascii="Consolas" w:hAnsi="Consolas" w:cs="Courier"/>
+          <w:color w:val="333333"/>
+          <w:sz w:val="20"/>
+          <w:szCs w:val="20"/>
+          <w:bdr w:val="none" w:sz="0" w:space="0" w:color="auto" w:frame="1"/>
+        </w:rPr>
+        <w:tab/>
+        <w:t>4) w</w:t>
+      </w:r>
+    </w:p>
+    <w:p>
+      <w:pPr>
+        <w:shd w:val="clear" w:color="auto" w:fill="F7F7F7"/>
+        <w:tabs>
+          <w:tab w:val="left" w:pos="916"/>
+          <w:tab w:val="left" w:pos="1832"/>
+          <w:tab w:val="left" w:pos="2748"/>
+          <w:tab w:val="left" w:pos="3664"/>
+          <w:tab w:val="left" w:pos="4580"/>
+          <w:tab w:val="left" w:pos="5496"/>
+          <w:tab w:val="left" w:pos="6412"/>
+          <w:tab w:val="left" w:pos="7328"/>
+          <w:tab w:val="left" w:pos="8244"/>
+          <w:tab w:val="left" w:pos="9160"/>
+          <w:tab w:val="left" w:pos="10076"/>
+          <w:tab w:val="left" w:pos="10992"/>
+          <w:tab w:val="left" w:pos="11908"/>
+          <w:tab w:val="left" w:pos="12824"/>
+          <w:tab w:val="left" w:pos="13740"/>
+          <w:tab w:val="left" w:pos="14656"/>
+        </w:tabs>
+        <w:rPr>
+          <w:rFonts w:ascii="Consolas" w:hAnsi="Consolas" w:cs="Courier"/>
+          <w:color w:val="333333"/>
+          <w:sz w:val="20"/>
+          <w:szCs w:val="20"/>
+          <w:bdr w:val="none" w:sz="0" w:space="0" w:color="auto" w:frame="1"/>
+        </w:rPr>
+      </w:pPr>
+    </w:p>
+    <w:p>
+      <w:pPr>
+        <w:shd w:val="clear" w:color="auto" w:fill="F7F7F7"/>
+        <w:tabs>
+          <w:tab w:val="left" w:pos="916"/>
+          <w:tab w:val="left" w:pos="1832"/>
+          <w:tab w:val="left" w:pos="2748"/>
+          <w:tab w:val="left" w:pos="3664"/>
+          <w:tab w:val="left" w:pos="4580"/>
+          <w:tab w:val="left" w:pos="5496"/>
+          <w:tab w:val="left" w:pos="6412"/>
+          <w:tab w:val="left" w:pos="7328"/>
+          <w:tab w:val="left" w:pos="8244"/>
+          <w:tab w:val="left" w:pos="9160"/>
+          <w:tab w:val="left" w:pos="10076"/>
+          <w:tab w:val="left" w:pos="10992"/>
+          <w:tab w:val="left" w:pos="11908"/>
+          <w:tab w:val="left" w:pos="12824"/>
+          <w:tab w:val="left" w:pos="13740"/>
+          <w:tab w:val="left" w:pos="14656"/>
+        </w:tabs>
+        <w:rPr>
+          <w:rFonts w:ascii="Consolas" w:hAnsi="Consolas" w:cs="Courier"/>
+          <w:color w:val="333333"/>
+          <w:sz w:val="20"/>
+          <w:szCs w:val="20"/>
+          <w:bdr w:val="none" w:sz="0" w:space="0" w:color="auto" w:frame="1"/>
+        </w:rPr>
+      </w:pPr>
+      <w:r>
+        <w:rPr>
+          <w:rFonts w:ascii="Consolas" w:hAnsi="Consolas" w:cs="Courier"/>
+          <w:color w:val="333333"/>
+          <w:sz w:val="20"/>
+          <w:szCs w:val="20"/>
+          <w:bdr w:val="none" w:sz="0" w:space="0" w:color="auto" w:frame="1"/>
+        </w:rPr>
+        <w:tab/>
+      </w:r>
+    </w:p>
+    <w:p>
+      <w:pPr>
+        <w:shd w:val="clear" w:color="auto" w:fill="F7F7F7"/>
+        <w:tabs>
+          <w:tab w:val="left" w:pos="916"/>
+          <w:tab w:val="left" w:pos="1832"/>
+          <w:tab w:val="left" w:pos="2748"/>
+          <w:tab w:val="left" w:pos="3664"/>
+          <w:tab w:val="left" w:pos="4580"/>
+          <w:tab w:val="left" w:pos="5496"/>
+          <w:tab w:val="left" w:pos="6412"/>
+          <w:tab w:val="left" w:pos="7328"/>
+          <w:tab w:val="left" w:pos="8244"/>
+          <w:tab w:val="left" w:pos="9160"/>
+          <w:tab w:val="left" w:pos="10076"/>
+          <w:tab w:val="left" w:pos="10992"/>
+          <w:tab w:val="left" w:pos="11908"/>
+          <w:tab w:val="left" w:pos="12824"/>
+          <w:tab w:val="left" w:pos="13740"/>
+          <w:tab w:val="left" w:pos="14656"/>
+        </w:tabs>
+        <w:rPr>
+          <w:rFonts w:ascii="Consolas" w:hAnsi="Consolas" w:cs="Courier"/>
+          <w:color w:val="333333"/>
+          <w:sz w:val="20"/>
+          <w:szCs w:val="20"/>
         </w:rPr>
       </w:pPr>
       <w:r>
@@ -1821,6 +2792,36 @@
           <w:bdr w:val="none" w:sz="0" w:space="0" w:color="auto" w:frame="1"/>
         </w:rPr>
         <w:t>POSTCONDITIONS:</w:t>
+      </w:r>
+      <w:r>
+        <w:rPr>
+          <w:rFonts w:ascii="Consolas" w:hAnsi="Consolas" w:cs="Courier"/>
+          <w:color w:val="333333"/>
+          <w:sz w:val="20"/>
+          <w:szCs w:val="20"/>
+          <w:bdr w:val="none" w:sz="0" w:space="0" w:color="auto" w:frame="1"/>
+        </w:rPr>
+        <w:t xml:space="preserve">  For each invalid input, the Student marker will not move, and the program will output: “</w:t>
+      </w:r>
+      <w:r>
+        <w:rPr>
+          <w:rFonts w:ascii="Consolas" w:hAnsi="Consolas" w:cs="Courier"/>
+          <w:color w:val="333333"/>
+          <w:sz w:val="20"/>
+          <w:szCs w:val="20"/>
+          <w:bdr w:val="none" w:sz="0" w:space="0" w:color="auto" w:frame="1"/>
+        </w:rPr>
+        <w:t>Please enter N, S, E, or W</w:t>
+      </w:r>
+      <w:r>
+        <w:rPr>
+          <w:rFonts w:ascii="Consolas" w:hAnsi="Consolas" w:cs="Courier"/>
+          <w:color w:val="333333"/>
+          <w:sz w:val="20"/>
+          <w:szCs w:val="20"/>
+          <w:bdr w:val="none" w:sz="0" w:space="0" w:color="auto" w:frame="1"/>
+        </w:rPr>
+        <w:t>”</w:t>
       </w:r>
     </w:p>
     <w:p/>
@@ -6455,7 +7456,7 @@
                 <w:sz w:val="29"/>
                 <w:szCs w:val="29"/>
               </w:rPr>
-              <w:t>NOTES</w:t>
+              <w:t>PASS/FAIL</w:t>
             </w:r>
           </w:p>
         </w:tc>
@@ -6634,7 +7635,7 @@
             <w:pPr>
               <w:jc w:val="center"/>
               <w:rPr>
-                <w:rFonts w:ascii="Helvetica" w:hAnsi="Helvetica"/>
+                <w:rFonts w:ascii="Courier" w:hAnsi="Courier"/>
                 <w:color w:val="FFFFFF" w:themeColor="background1"/>
                 <w:sz w:val="29"/>
                 <w:szCs w:val="29"/>
@@ -6656,16 +7657,7 @@
                 <w:sz w:val="20"/>
                 <w:szCs w:val="20"/>
               </w:rPr>
-              <w:t xml:space="preserve">: </w:t>
-            </w:r>
-            <w:r>
-              <w:rPr>
-                <w:rFonts w:ascii="Courier" w:hAnsi="Courier"/>
-                <w:color w:val="FFFFFF" w:themeColor="background1"/>
-                <w:sz w:val="20"/>
-                <w:szCs w:val="20"/>
-              </w:rPr>
-              <w:t xml:space="preserve"> </w:t>
+              <w:t xml:space="preserve">:  </w:t>
             </w:r>
             <w:r>
               <w:rPr>
@@ -6728,8 +7720,6 @@
               </w:rPr>
               <w:t xml:space="preserve">1. </w:t>
             </w:r>
-            <w:bookmarkStart w:id="0" w:name="_GoBack"/>
-            <w:bookmarkEnd w:id="0"/>
             <w:r>
               <w:rPr>
                 <w:rFonts w:ascii="Courier" w:hAnsi="Courier" w:cs="Courier"/>
@@ -6745,158 +7735,7 @@
               <w:jc w:val="center"/>
               <w:cnfStyle w:val="000000000000" w:firstRow="0" w:lastRow="0" w:firstColumn="0" w:lastColumn="0" w:oddVBand="0" w:evenVBand="0" w:oddHBand="0" w:evenHBand="0" w:firstRowFirstColumn="0" w:firstRowLastColumn="0" w:lastRowFirstColumn="0" w:lastRowLastColumn="0"/>
               <w:rPr>
-                <w:rFonts w:ascii="Helvetica" w:hAnsi="Helvetica"/>
-                <w:b/>
-                <w:color w:val="FFFFFF" w:themeColor="background1"/>
-                <w:sz w:val="29"/>
-                <w:szCs w:val="29"/>
-              </w:rPr>
-            </w:pPr>
-          </w:p>
-        </w:tc>
-        <w:tc>
-          <w:tcPr>
-            <w:tcW w:w="2952" w:type="dxa"/>
-          </w:tcPr>
-          <w:p>
-            <w:pPr>
-              <w:jc w:val="center"/>
-              <w:cnfStyle w:val="000000000000" w:firstRow="0" w:lastRow="0" w:firstColumn="0" w:lastColumn="0" w:oddVBand="0" w:evenVBand="0" w:oddHBand="0" w:evenHBand="0" w:firstRowFirstColumn="0" w:firstRowLastColumn="0" w:lastRowFirstColumn="0" w:lastRowLastColumn="0"/>
-              <w:rPr>
-                <w:rFonts w:ascii="Helvetica" w:hAnsi="Helvetica"/>
-                <w:b/>
-                <w:color w:val="FF0000"/>
-                <w:sz w:val="29"/>
-                <w:szCs w:val="29"/>
-              </w:rPr>
-            </w:pPr>
-            <w:r>
-              <w:rPr>
                 <w:rFonts w:ascii="Courier" w:hAnsi="Courier"/>
-                <w:b/>
-                <w:color w:val="FFFFFF" w:themeColor="background1"/>
-                <w:sz w:val="20"/>
-                <w:szCs w:val="20"/>
-              </w:rPr>
-              <w:t>FAIL</w:t>
-            </w:r>
-            <w:r>
-              <w:rPr>
-                <w:rFonts w:ascii="Courier" w:hAnsi="Courier"/>
-                <w:b/>
-                <w:color w:val="FFFFFF" w:themeColor="background1"/>
-                <w:sz w:val="20"/>
-                <w:szCs w:val="20"/>
-              </w:rPr>
-              <w:t xml:space="preserve">. </w:t>
-            </w:r>
-          </w:p>
-        </w:tc>
-      </w:tr>
-      <w:tr>
-        <w:trPr>
-          <w:cnfStyle w:val="000000100000" w:firstRow="0" w:lastRow="0" w:firstColumn="0" w:lastColumn="0" w:oddVBand="0" w:evenVBand="0" w:oddHBand="1" w:evenHBand="0" w:firstRowFirstColumn="0" w:firstRowLastColumn="0" w:lastRowFirstColumn="0" w:lastRowLastColumn="0"/>
-        </w:trPr>
-        <w:tc>
-          <w:tcPr>
-            <w:cnfStyle w:val="001000000000" w:firstRow="0" w:lastRow="0" w:firstColumn="1" w:lastColumn="0" w:oddVBand="0" w:evenVBand="0" w:oddHBand="0" w:evenHBand="0" w:firstRowFirstColumn="0" w:firstRowLastColumn="0" w:lastRowFirstColumn="0" w:lastRowLastColumn="0"/>
-            <w:tcW w:w="2952" w:type="dxa"/>
-          </w:tcPr>
-          <w:p>
-            <w:pPr>
-              <w:jc w:val="center"/>
-              <w:rPr>
-                <w:rFonts w:ascii="Helvetica" w:hAnsi="Helvetica"/>
-                <w:color w:val="FFFFFF" w:themeColor="background1"/>
-                <w:sz w:val="29"/>
-                <w:szCs w:val="29"/>
-              </w:rPr>
-            </w:pPr>
-            <w:r>
-              <w:rPr>
-                <w:rFonts w:ascii="Helvetica" w:hAnsi="Helvetica"/>
-                <w:color w:val="FFFFFF" w:themeColor="background1"/>
-                <w:sz w:val="29"/>
-                <w:szCs w:val="29"/>
-              </w:rPr>
-              <w:t>3</w:t>
-            </w:r>
-          </w:p>
-        </w:tc>
-        <w:tc>
-          <w:tcPr>
-            <w:tcW w:w="2952" w:type="dxa"/>
-          </w:tcPr>
-          <w:p>
-            <w:pPr>
-              <w:jc w:val="center"/>
-              <w:cnfStyle w:val="000000100000" w:firstRow="0" w:lastRow="0" w:firstColumn="0" w:lastColumn="0" w:oddVBand="0" w:evenVBand="0" w:oddHBand="1" w:evenHBand="0" w:firstRowFirstColumn="0" w:firstRowLastColumn="0" w:lastRowFirstColumn="0" w:lastRowLastColumn="0"/>
-              <w:rPr>
-                <w:rFonts w:ascii="Helvetica" w:hAnsi="Helvetica"/>
-                <w:b/>
-                <w:color w:val="FFFFFF" w:themeColor="background1"/>
-                <w:sz w:val="29"/>
-                <w:szCs w:val="29"/>
-              </w:rPr>
-            </w:pPr>
-          </w:p>
-        </w:tc>
-        <w:tc>
-          <w:tcPr>
-            <w:tcW w:w="2952" w:type="dxa"/>
-          </w:tcPr>
-          <w:p>
-            <w:pPr>
-              <w:jc w:val="center"/>
-              <w:cnfStyle w:val="000000100000" w:firstRow="0" w:lastRow="0" w:firstColumn="0" w:lastColumn="0" w:oddVBand="0" w:evenVBand="0" w:oddHBand="1" w:evenHBand="0" w:firstRowFirstColumn="0" w:firstRowLastColumn="0" w:lastRowFirstColumn="0" w:lastRowLastColumn="0"/>
-              <w:rPr>
-                <w:rFonts w:ascii="Helvetica" w:hAnsi="Helvetica"/>
-                <w:b/>
-                <w:color w:val="FFFFFF" w:themeColor="background1"/>
-                <w:sz w:val="29"/>
-                <w:szCs w:val="29"/>
-              </w:rPr>
-            </w:pPr>
-          </w:p>
-        </w:tc>
-      </w:tr>
-      <w:tr>
-        <w:tc>
-          <w:tcPr>
-            <w:cnfStyle w:val="001000000000" w:firstRow="0" w:lastRow="0" w:firstColumn="1" w:lastColumn="0" w:oddVBand="0" w:evenVBand="0" w:oddHBand="0" w:evenHBand="0" w:firstRowFirstColumn="0" w:firstRowLastColumn="0" w:lastRowFirstColumn="0" w:lastRowLastColumn="0"/>
-            <w:tcW w:w="2952" w:type="dxa"/>
-          </w:tcPr>
-          <w:p>
-            <w:pPr>
-              <w:jc w:val="center"/>
-              <w:rPr>
-                <w:rFonts w:ascii="Helvetica" w:hAnsi="Helvetica"/>
-                <w:color w:val="FFFFFF" w:themeColor="background1"/>
-                <w:sz w:val="29"/>
-                <w:szCs w:val="29"/>
-              </w:rPr>
-            </w:pPr>
-            <w:r>
-              <w:rPr>
-                <w:rFonts w:ascii="Helvetica" w:hAnsi="Helvetica"/>
-                <w:color w:val="FFFFFF" w:themeColor="background1"/>
-                <w:sz w:val="29"/>
-                <w:szCs w:val="29"/>
-              </w:rPr>
-              <w:t>4</w:t>
-            </w:r>
-          </w:p>
-        </w:tc>
-        <w:tc>
-          <w:tcPr>
-            <w:tcW w:w="2952" w:type="dxa"/>
-          </w:tcPr>
-          <w:p>
-            <w:pPr>
-              <w:jc w:val="center"/>
-              <w:cnfStyle w:val="000000000000" w:firstRow="0" w:lastRow="0" w:firstColumn="0" w:lastColumn="0" w:oddVBand="0" w:evenVBand="0" w:oddHBand="0" w:evenHBand="0" w:firstRowFirstColumn="0" w:firstRowLastColumn="0" w:lastRowFirstColumn="0" w:lastRowLastColumn="0"/>
-              <w:rPr>
-                <w:rFonts w:ascii="Helvetica" w:hAnsi="Helvetica"/>
                 <w:b/>
                 <w:color w:val="FFFFFF" w:themeColor="background1"/>
                 <w:sz w:val="29"/>
@@ -6921,6 +7760,261 @@
                 <w:szCs w:val="29"/>
               </w:rPr>
             </w:pPr>
+            <w:r>
+              <w:rPr>
+                <w:rFonts w:ascii="Courier" w:hAnsi="Courier"/>
+                <w:b/>
+                <w:color w:val="FFFFFF" w:themeColor="background1"/>
+                <w:sz w:val="20"/>
+                <w:szCs w:val="20"/>
+              </w:rPr>
+              <w:t xml:space="preserve">FAIL. </w:t>
+            </w:r>
+          </w:p>
+        </w:tc>
+      </w:tr>
+      <w:tr>
+        <w:trPr>
+          <w:cnfStyle w:val="000000100000" w:firstRow="0" w:lastRow="0" w:firstColumn="0" w:lastColumn="0" w:oddVBand="0" w:evenVBand="0" w:oddHBand="1" w:evenHBand="0" w:firstRowFirstColumn="0" w:firstRowLastColumn="0" w:lastRowFirstColumn="0" w:lastRowLastColumn="0"/>
+        </w:trPr>
+        <w:tc>
+          <w:tcPr>
+            <w:cnfStyle w:val="001000000000" w:firstRow="0" w:lastRow="0" w:firstColumn="1" w:lastColumn="0" w:oddVBand="0" w:evenVBand="0" w:oddHBand="0" w:evenHBand="0" w:firstRowFirstColumn="0" w:firstRowLastColumn="0" w:lastRowFirstColumn="0" w:lastRowLastColumn="0"/>
+            <w:tcW w:w="2952" w:type="dxa"/>
+          </w:tcPr>
+          <w:p>
+            <w:pPr>
+              <w:jc w:val="center"/>
+              <w:rPr>
+                <w:rFonts w:ascii="Courier" w:hAnsi="Courier"/>
+                <w:color w:val="FFFFFF" w:themeColor="background1"/>
+                <w:sz w:val="29"/>
+                <w:szCs w:val="29"/>
+              </w:rPr>
+            </w:pPr>
+            <w:r>
+              <w:rPr>
+                <w:rFonts w:ascii="Courier" w:hAnsi="Courier"/>
+                <w:color w:val="FFFFFF" w:themeColor="background1"/>
+                <w:sz w:val="20"/>
+                <w:szCs w:val="20"/>
+              </w:rPr>
+              <w:t>Case 3</w:t>
+            </w:r>
+            <w:r>
+              <w:rPr>
+                <w:rFonts w:ascii="Courier" w:hAnsi="Courier"/>
+                <w:color w:val="FFFFFF" w:themeColor="background1"/>
+                <w:sz w:val="20"/>
+                <w:szCs w:val="20"/>
+              </w:rPr>
+              <w:t xml:space="preserve">: </w:t>
+            </w:r>
+            <w:r>
+              <w:rPr>
+                <w:rFonts w:ascii="Courier" w:hAnsi="Courier" w:cs="Courier"/>
+                <w:color w:val="FFFFFF" w:themeColor="background1"/>
+                <w:sz w:val="20"/>
+                <w:szCs w:val="20"/>
+                <w:bdr w:val="none" w:sz="0" w:space="0" w:color="auto" w:frame="1"/>
+              </w:rPr>
+              <w:t>TEST-INVALID-INPUT</w:t>
+            </w:r>
+            <w:r>
+              <w:rPr>
+                <w:rFonts w:ascii="Courier" w:hAnsi="Courier"/>
+                <w:color w:val="FFFFFF" w:themeColor="background1"/>
+                <w:sz w:val="29"/>
+                <w:szCs w:val="29"/>
+              </w:rPr>
+              <w:t xml:space="preserve"> </w:t>
+            </w:r>
+          </w:p>
+        </w:tc>
+        <w:tc>
+          <w:tcPr>
+            <w:tcW w:w="2952" w:type="dxa"/>
+          </w:tcPr>
+          <w:p>
+            <w:pPr>
+              <w:pStyle w:val="HTMLPreformatted"/>
+              <w:cnfStyle w:val="000000100000" w:firstRow="0" w:lastRow="0" w:firstColumn="0" w:lastColumn="0" w:oddVBand="0" w:evenVBand="0" w:oddHBand="1" w:evenHBand="0" w:firstRowFirstColumn="0" w:firstRowLastColumn="0" w:lastRowFirstColumn="0" w:lastRowLastColumn="0"/>
+              <w:rPr>
+                <w:color w:val="FFFFFF" w:themeColor="background1"/>
+              </w:rPr>
+            </w:pPr>
+            <w:r>
+              <w:rPr>
+                <w:color w:val="FFFFFF" w:themeColor="background1"/>
+              </w:rPr>
+              <w:t>2. At each iteration, the player shall be able to input the direction they wish the Student to move (N for North, S for South, E for East or W for West).  There are no other options.  If a player enters any command other than N, S, E, or W, or their lowercase equivalents, the game shall display "Please enter N, S, E, or W".</w:t>
+            </w:r>
+          </w:p>
+          <w:p>
+            <w:pPr>
+              <w:jc w:val="center"/>
+              <w:cnfStyle w:val="000000100000" w:firstRow="0" w:lastRow="0" w:firstColumn="0" w:lastColumn="0" w:oddVBand="0" w:evenVBand="0" w:oddHBand="1" w:evenHBand="0" w:firstRowFirstColumn="0" w:firstRowLastColumn="0" w:lastRowFirstColumn="0" w:lastRowLastColumn="0"/>
+              <w:rPr>
+                <w:rFonts w:ascii="Courier" w:hAnsi="Courier"/>
+                <w:b/>
+                <w:color w:val="FFFFFF" w:themeColor="background1"/>
+                <w:sz w:val="29"/>
+                <w:szCs w:val="29"/>
+              </w:rPr>
+            </w:pPr>
+          </w:p>
+        </w:tc>
+        <w:tc>
+          <w:tcPr>
+            <w:tcW w:w="2952" w:type="dxa"/>
+          </w:tcPr>
+          <w:p>
+            <w:pPr>
+              <w:jc w:val="center"/>
+              <w:cnfStyle w:val="000000100000" w:firstRow="0" w:lastRow="0" w:firstColumn="0" w:lastColumn="0" w:oddVBand="0" w:evenVBand="0" w:oddHBand="1" w:evenHBand="0" w:firstRowFirstColumn="0" w:firstRowLastColumn="0" w:lastRowFirstColumn="0" w:lastRowLastColumn="0"/>
+              <w:rPr>
+                <w:rFonts w:ascii="Courier" w:hAnsi="Courier"/>
+                <w:b/>
+                <w:color w:val="FFFFFF" w:themeColor="background1"/>
+                <w:sz w:val="20"/>
+                <w:szCs w:val="20"/>
+              </w:rPr>
+            </w:pPr>
+            <w:r>
+              <w:rPr>
+                <w:rFonts w:ascii="Courier" w:hAnsi="Courier"/>
+                <w:b/>
+                <w:color w:val="FFFFFF" w:themeColor="background1"/>
+                <w:sz w:val="20"/>
+                <w:szCs w:val="20"/>
+              </w:rPr>
+              <w:t>PASS</w:t>
+            </w:r>
+          </w:p>
+        </w:tc>
+      </w:tr>
+      <w:tr>
+        <w:tc>
+          <w:tcPr>
+            <w:tcW w:w="2952" w:type="dxa"/>
+          </w:tcPr>
+          <w:p>
+            <w:pPr>
+              <w:jc w:val="center"/>
+              <w:cnfStyle w:val="001000000000" w:firstRow="0" w:lastRow="0" w:firstColumn="1" w:lastColumn="0" w:oddVBand="0" w:evenVBand="0" w:oddHBand="0" w:evenHBand="0" w:firstRowFirstColumn="0" w:firstRowLastColumn="0" w:lastRowFirstColumn="0" w:lastRowLastColumn="0"/>
+              <w:rPr>
+                <w:rFonts w:ascii="Helvetica" w:hAnsi="Helvetica"/>
+                <w:color w:val="FFFFFF" w:themeColor="background1"/>
+                <w:sz w:val="29"/>
+                <w:szCs w:val="29"/>
+              </w:rPr>
+            </w:pPr>
+            <w:r>
+              <w:rPr>
+                <w:rFonts w:ascii="Courier" w:hAnsi="Courier"/>
+                <w:color w:val="FFFFFF" w:themeColor="background1"/>
+                <w:sz w:val="20"/>
+                <w:szCs w:val="20"/>
+              </w:rPr>
+              <w:t>Case 4</w:t>
+            </w:r>
+            <w:r>
+              <w:rPr>
+                <w:rFonts w:ascii="Courier" w:hAnsi="Courier"/>
+                <w:color w:val="FFFFFF" w:themeColor="background1"/>
+                <w:sz w:val="20"/>
+                <w:szCs w:val="20"/>
+              </w:rPr>
+              <w:t xml:space="preserve">: </w:t>
+            </w:r>
+            <w:r>
+              <w:rPr>
+                <w:rFonts w:ascii="Courier" w:hAnsi="Courier" w:cs="Courier"/>
+                <w:color w:val="FFFFFF" w:themeColor="background1"/>
+                <w:sz w:val="20"/>
+                <w:szCs w:val="20"/>
+                <w:bdr w:val="none" w:sz="0" w:space="0" w:color="auto" w:frame="1"/>
+              </w:rPr>
+              <w:t>TEST-</w:t>
+            </w:r>
+            <w:r>
+              <w:rPr>
+                <w:rFonts w:ascii="Courier" w:hAnsi="Courier" w:cs="Courier"/>
+                <w:color w:val="FFFFFF" w:themeColor="background1"/>
+                <w:sz w:val="20"/>
+                <w:szCs w:val="20"/>
+                <w:bdr w:val="none" w:sz="0" w:space="0" w:color="auto" w:frame="1"/>
+              </w:rPr>
+              <w:t>LOWERCASE</w:t>
+            </w:r>
+            <w:r>
+              <w:rPr>
+                <w:rFonts w:ascii="Courier" w:hAnsi="Courier" w:cs="Courier"/>
+                <w:color w:val="FFFFFF" w:themeColor="background1"/>
+                <w:sz w:val="20"/>
+                <w:szCs w:val="20"/>
+                <w:bdr w:val="none" w:sz="0" w:space="0" w:color="auto" w:frame="1"/>
+              </w:rPr>
+              <w:t>-INPUT</w:t>
+            </w:r>
+          </w:p>
+        </w:tc>
+        <w:tc>
+          <w:tcPr>
+            <w:tcW w:w="2952" w:type="dxa"/>
+          </w:tcPr>
+          <w:p>
+            <w:pPr>
+              <w:pStyle w:val="HTMLPreformatted"/>
+              <w:rPr>
+                <w:color w:val="FFFFFF" w:themeColor="background1"/>
+              </w:rPr>
+            </w:pPr>
+            <w:r>
+              <w:rPr>
+                <w:color w:val="FFFFFF" w:themeColor="background1"/>
+              </w:rPr>
+              <w:t>2. At each iteration, the player shall be able to input the direction they wish the Student to move (N for North, S for South, E for East or W for West).  There are no other options.  If a player enters any command other than N, S, E, or W, or their lowercase equivalents, the game shall display "Please enter N, S, E, or W".</w:t>
+            </w:r>
+          </w:p>
+          <w:p>
+            <w:pPr>
+              <w:jc w:val="center"/>
+              <w:rPr>
+                <w:rFonts w:ascii="Helvetica" w:hAnsi="Helvetica"/>
+                <w:b/>
+                <w:color w:val="FFFFFF" w:themeColor="background1"/>
+                <w:sz w:val="29"/>
+                <w:szCs w:val="29"/>
+              </w:rPr>
+            </w:pPr>
+          </w:p>
+        </w:tc>
+        <w:tc>
+          <w:tcPr>
+            <w:tcW w:w="2952" w:type="dxa"/>
+          </w:tcPr>
+          <w:p>
+            <w:pPr>
+              <w:jc w:val="center"/>
+              <w:rPr>
+                <w:rFonts w:ascii="Courier" w:hAnsi="Courier"/>
+                <w:b/>
+                <w:color w:val="FFFFFF" w:themeColor="background1"/>
+                <w:sz w:val="20"/>
+                <w:szCs w:val="20"/>
+              </w:rPr>
+            </w:pPr>
+            <w:r>
+              <w:rPr>
+                <w:rFonts w:ascii="Courier" w:hAnsi="Courier"/>
+                <w:b/>
+                <w:color w:val="FFFFFF" w:themeColor="background1"/>
+                <w:sz w:val="20"/>
+                <w:szCs w:val="20"/>
+              </w:rPr>
+              <w:t>FAIL</w:t>
+            </w:r>
           </w:p>
         </w:tc>
       </w:tr>
@@ -8262,7 +9356,47 @@
           <w:szCs w:val="20"/>
           <w:bdr w:val="none" w:sz="0" w:space="0" w:color="auto" w:frame="1"/>
         </w:rPr>
-        <w:t xml:space="preserve"> Matrix Display NOT updated when Student is Intercepted by Wumpus</w:t>
+        <w:t xml:space="preserve"> Matrix Display NOT updated w</w:t>
+      </w:r>
+      <w:r>
+        <w:rPr>
+          <w:rFonts w:ascii="Consolas" w:hAnsi="Consolas" w:cs="Courier"/>
+          <w:color w:val="333333"/>
+          <w:sz w:val="20"/>
+          <w:szCs w:val="20"/>
+          <w:bdr w:val="none" w:sz="0" w:space="0" w:color="auto" w:frame="1"/>
+        </w:rPr>
+        <w:t>hen Student is i</w:t>
+      </w:r>
+      <w:r>
+        <w:rPr>
+          <w:rFonts w:ascii="Consolas" w:hAnsi="Consolas" w:cs="Courier"/>
+          <w:color w:val="333333"/>
+          <w:sz w:val="20"/>
+          <w:szCs w:val="20"/>
+          <w:bdr w:val="none" w:sz="0" w:space="0" w:color="auto" w:frame="1"/>
+        </w:rPr>
+        <w:t>ntercepted by</w:t>
+      </w:r>
+      <w:r>
+        <w:rPr>
+          <w:rFonts w:ascii="Consolas" w:hAnsi="Consolas" w:cs="Courier"/>
+          <w:color w:val="333333"/>
+          <w:sz w:val="20"/>
+          <w:szCs w:val="20"/>
+          <w:bdr w:val="none" w:sz="0" w:space="0" w:color="auto" w:frame="1"/>
+        </w:rPr>
+        <w:t xml:space="preserve"> Prf</w:t>
+      </w:r>
+      <w:r>
+        <w:rPr>
+          <w:rFonts w:ascii="Consolas" w:hAnsi="Consolas" w:cs="Courier"/>
+          <w:color w:val="333333"/>
+          <w:sz w:val="20"/>
+          <w:szCs w:val="20"/>
+          <w:bdr w:val="none" w:sz="0" w:space="0" w:color="auto" w:frame="1"/>
+        </w:rPr>
+        <w:t xml:space="preserve"> Wumpus</w:t>
       </w:r>
     </w:p>
     <w:p>
@@ -8343,6 +9477,16 @@
           <w:bdr w:val="none" w:sz="0" w:space="0" w:color="auto" w:frame="1"/>
         </w:rPr>
         <w:t>When a user walks into Professor Wumpus, the location is not updated before ending the game.</w:t>
+      </w:r>
+      <w:r>
+        <w:rPr>
+          <w:rFonts w:ascii="Consolas" w:hAnsi="Consolas" w:cs="Courier"/>
+          <w:color w:val="333333"/>
+          <w:sz w:val="20"/>
+          <w:szCs w:val="20"/>
+          <w:bdr w:val="none" w:sz="0" w:space="0" w:color="auto" w:frame="1"/>
+        </w:rPr>
+        <w:t xml:space="preserve"> -- MINOR</w:t>
       </w:r>
     </w:p>
     <w:p>
@@ -8859,6 +10003,16 @@
         </w:rPr>
         <w:t>s 5x5, but the requirements specify that dimensions must be 6x6</w:t>
       </w:r>
+      <w:r>
+        <w:rPr>
+          <w:rFonts w:ascii="Consolas" w:hAnsi="Consolas" w:cs="Courier"/>
+          <w:color w:val="333333"/>
+          <w:sz w:val="20"/>
+          <w:szCs w:val="20"/>
+          <w:bdr w:val="none" w:sz="0" w:space="0" w:color="auto" w:frame="1"/>
+        </w:rPr>
+        <w:t xml:space="preserve"> -- MAJOR</w:t>
+      </w:r>
     </w:p>
     <w:p>
       <w:pPr>
@@ -8937,17 +10091,7 @@
           <w:szCs w:val="20"/>
           <w:bdr w:val="none" w:sz="0" w:space="0" w:color="auto" w:frame="1"/>
         </w:rPr>
-        <w:t xml:space="preserve">1) </w:t>
-      </w:r>
-      <w:r>
-        <w:rPr>
-          <w:rFonts w:ascii="Consolas" w:hAnsi="Consolas" w:cs="Courier"/>
-          <w:color w:val="333333"/>
-          <w:sz w:val="20"/>
-          <w:szCs w:val="20"/>
-          <w:bdr w:val="none" w:sz="0" w:space="0" w:color="auto" w:frame="1"/>
-        </w:rPr>
-        <w:t xml:space="preserve">Start the program with the command: </w:t>
+        <w:t xml:space="preserve">1) Start the program with the command: </w:t>
       </w:r>
       <w:r>
         <w:rPr>
@@ -8967,17 +10111,7 @@
           <w:szCs w:val="20"/>
           <w:bdr w:val="none" w:sz="0" w:space="0" w:color="auto" w:frame="1"/>
         </w:rPr>
-        <w:t>.</w:t>
-      </w:r>
-      <w:r>
-        <w:rPr>
-          <w:rFonts w:ascii="Consolas" w:hAnsi="Consolas" w:cs="Courier"/>
-          <w:color w:val="333333"/>
-          <w:sz w:val="20"/>
-          <w:szCs w:val="20"/>
-          <w:bdr w:val="none" w:sz="0" w:space="0" w:color="auto" w:frame="1"/>
-        </w:rPr>
-        <w:t xml:space="preserve"> 2) Count the number of rows and columns that appear on the screen, starting at 1.</w:t>
+        <w:t>. 2) Count the number of rows and columns that appear on the screen, starting at 1.</w:t>
       </w:r>
     </w:p>
     <w:p>
@@ -9224,6 +10358,7 @@
           <w:tab w:val="left" w:pos="13740"/>
           <w:tab w:val="left" w:pos="14656"/>
         </w:tabs>
+        <w:spacing w:line="480" w:lineRule="auto"/>
         <w:rPr>
           <w:rFonts w:ascii="Consolas" w:hAnsi="Consolas" w:cs="Courier"/>
           <w:color w:val="333333"/>
@@ -9242,6 +10377,36 @@
         </w:rPr>
         <w:t xml:space="preserve">SUMMARY:  </w:t>
       </w:r>
+      <w:r>
+        <w:rPr>
+          <w:rFonts w:ascii="Consolas" w:hAnsi="Consolas" w:cs="Courier"/>
+          <w:color w:val="333333"/>
+          <w:sz w:val="20"/>
+          <w:szCs w:val="20"/>
+          <w:bdr w:val="none" w:sz="0" w:space="0" w:color="auto" w:frame="1"/>
+        </w:rPr>
+        <w:t xml:space="preserve">User can move </w:t>
+      </w:r>
+      <w:r>
+        <w:rPr>
+          <w:rFonts w:ascii="Consolas" w:hAnsi="Consolas" w:cs="Courier"/>
+          <w:color w:val="333333"/>
+          <w:sz w:val="20"/>
+          <w:szCs w:val="20"/>
+          <w:bdr w:val="none" w:sz="0" w:space="0" w:color="auto" w:frame="1"/>
+        </w:rPr>
+        <w:t>with</w:t>
+      </w:r>
+      <w:r>
+        <w:rPr>
+          <w:rFonts w:ascii="Consolas" w:hAnsi="Consolas" w:cs="Courier"/>
+          <w:color w:val="333333"/>
+          <w:sz w:val="20"/>
+          <w:szCs w:val="20"/>
+          <w:bdr w:val="none" w:sz="0" w:space="0" w:color="auto" w:frame="1"/>
+        </w:rPr>
+        <w:t xml:space="preserve"> lowercase input</w:t>
+      </w:r>
     </w:p>
     <w:p>
       <w:pPr>
@@ -9282,6 +10447,46 @@
         </w:rPr>
         <w:t xml:space="preserve">DESCRIPTION:  </w:t>
       </w:r>
+      <w:r>
+        <w:rPr>
+          <w:rFonts w:ascii="Consolas" w:hAnsi="Consolas" w:cs="Courier"/>
+          <w:color w:val="333333"/>
+          <w:sz w:val="20"/>
+          <w:szCs w:val="20"/>
+          <w:bdr w:val="none" w:sz="0" w:space="0" w:color="auto" w:frame="1"/>
+        </w:rPr>
+        <w:t xml:space="preserve">The user can move in any valid direction using a lowercase letter:  ‘n’, ‘e’, ‘s’, or ‘w’.  </w:t>
+      </w:r>
+    </w:p>
+    <w:p>
+      <w:pPr>
+        <w:shd w:val="clear" w:color="auto" w:fill="F7F7F7"/>
+        <w:tabs>
+          <w:tab w:val="left" w:pos="916"/>
+          <w:tab w:val="left" w:pos="1832"/>
+          <w:tab w:val="left" w:pos="2748"/>
+          <w:tab w:val="left" w:pos="3664"/>
+          <w:tab w:val="left" w:pos="4580"/>
+          <w:tab w:val="left" w:pos="5496"/>
+          <w:tab w:val="left" w:pos="6412"/>
+          <w:tab w:val="left" w:pos="7328"/>
+          <w:tab w:val="left" w:pos="8244"/>
+          <w:tab w:val="left" w:pos="9160"/>
+          <w:tab w:val="left" w:pos="10076"/>
+          <w:tab w:val="left" w:pos="10992"/>
+          <w:tab w:val="left" w:pos="11908"/>
+          <w:tab w:val="left" w:pos="12824"/>
+          <w:tab w:val="left" w:pos="13740"/>
+          <w:tab w:val="left" w:pos="14656"/>
+        </w:tabs>
+        <w:rPr>
+          <w:rFonts w:ascii="Consolas" w:hAnsi="Consolas" w:cs="Courier"/>
+          <w:color w:val="333333"/>
+          <w:sz w:val="20"/>
+          <w:szCs w:val="20"/>
+          <w:bdr w:val="none" w:sz="0" w:space="0" w:color="auto" w:frame="1"/>
+        </w:rPr>
+      </w:pPr>
     </w:p>
     <w:p>
       <w:pPr>
@@ -9322,6 +10527,56 @@
         </w:rPr>
         <w:t xml:space="preserve">REPRODUCTION STEPS:  </w:t>
       </w:r>
+      <w:r>
+        <w:rPr>
+          <w:rFonts w:ascii="Consolas" w:hAnsi="Consolas" w:cs="Courier"/>
+          <w:color w:val="333333"/>
+          <w:sz w:val="20"/>
+          <w:szCs w:val="20"/>
+          <w:bdr w:val="none" w:sz="0" w:space="0" w:color="auto" w:frame="1"/>
+        </w:rPr>
+        <w:t xml:space="preserve">1) Start the program with the command: </w:t>
+      </w:r>
+      <w:r>
+        <w:rPr>
+          <w:rFonts w:ascii="Consolas" w:hAnsi="Consolas" w:cs="Courier"/>
+          <w:color w:val="333333"/>
+          <w:sz w:val="20"/>
+          <w:szCs w:val="20"/>
+          <w:bdr w:val="none" w:sz="0" w:space="0" w:color="auto" w:frame="1"/>
+        </w:rPr>
+        <w:t xml:space="preserve">java -jar profwumpus.jar 2) Type in ‘s’, and press enter. </w:t>
+      </w:r>
+    </w:p>
+    <w:p>
+      <w:pPr>
+        <w:shd w:val="clear" w:color="auto" w:fill="F7F7F7"/>
+        <w:tabs>
+          <w:tab w:val="left" w:pos="916"/>
+          <w:tab w:val="left" w:pos="1832"/>
+          <w:tab w:val="left" w:pos="2748"/>
+          <w:tab w:val="left" w:pos="3664"/>
+          <w:tab w:val="left" w:pos="4580"/>
+          <w:tab w:val="left" w:pos="5496"/>
+          <w:tab w:val="left" w:pos="6412"/>
+          <w:tab w:val="left" w:pos="7328"/>
+          <w:tab w:val="left" w:pos="8244"/>
+          <w:tab w:val="left" w:pos="9160"/>
+          <w:tab w:val="left" w:pos="10076"/>
+          <w:tab w:val="left" w:pos="10992"/>
+          <w:tab w:val="left" w:pos="11908"/>
+          <w:tab w:val="left" w:pos="12824"/>
+          <w:tab w:val="left" w:pos="13740"/>
+          <w:tab w:val="left" w:pos="14656"/>
+        </w:tabs>
+        <w:rPr>
+          <w:rFonts w:ascii="Consolas" w:hAnsi="Consolas" w:cs="Courier"/>
+          <w:color w:val="333333"/>
+          <w:sz w:val="20"/>
+          <w:szCs w:val="20"/>
+          <w:bdr w:val="none" w:sz="0" w:space="0" w:color="auto" w:frame="1"/>
+        </w:rPr>
+      </w:pPr>
     </w:p>
     <w:p>
       <w:pPr>
@@ -9362,6 +10617,66 @@
         </w:rPr>
         <w:t xml:space="preserve">EXPECTED BEHAVIOR:  </w:t>
       </w:r>
+      <w:r>
+        <w:rPr>
+          <w:rFonts w:ascii="Consolas" w:hAnsi="Consolas" w:cs="Courier"/>
+          <w:color w:val="333333"/>
+          <w:sz w:val="20"/>
+          <w:szCs w:val="20"/>
+          <w:bdr w:val="none" w:sz="0" w:space="0" w:color="auto" w:frame="1"/>
+        </w:rPr>
+        <w:t>The S marker does not move, and the program outputs: “</w:t>
+      </w:r>
+      <w:r>
+        <w:rPr>
+          <w:rFonts w:ascii="Consolas" w:hAnsi="Consolas" w:cs="Courier"/>
+          <w:color w:val="333333"/>
+          <w:sz w:val="20"/>
+          <w:szCs w:val="20"/>
+          <w:bdr w:val="none" w:sz="0" w:space="0" w:color="auto" w:frame="1"/>
+        </w:rPr>
+        <w:t>Please enter N, S, E, or W</w:t>
+      </w:r>
+      <w:r>
+        <w:rPr>
+          <w:rFonts w:ascii="Consolas" w:hAnsi="Consolas" w:cs="Courier"/>
+          <w:color w:val="333333"/>
+          <w:sz w:val="20"/>
+          <w:szCs w:val="20"/>
+          <w:bdr w:val="none" w:sz="0" w:space="0" w:color="auto" w:frame="1"/>
+        </w:rPr>
+        <w:t xml:space="preserve">” </w:t>
+      </w:r>
+    </w:p>
+    <w:p>
+      <w:pPr>
+        <w:shd w:val="clear" w:color="auto" w:fill="F7F7F7"/>
+        <w:tabs>
+          <w:tab w:val="left" w:pos="916"/>
+          <w:tab w:val="left" w:pos="1832"/>
+          <w:tab w:val="left" w:pos="2748"/>
+          <w:tab w:val="left" w:pos="3664"/>
+          <w:tab w:val="left" w:pos="4580"/>
+          <w:tab w:val="left" w:pos="5496"/>
+          <w:tab w:val="left" w:pos="6412"/>
+          <w:tab w:val="left" w:pos="7328"/>
+          <w:tab w:val="left" w:pos="8244"/>
+          <w:tab w:val="left" w:pos="9160"/>
+          <w:tab w:val="left" w:pos="10076"/>
+          <w:tab w:val="left" w:pos="10992"/>
+          <w:tab w:val="left" w:pos="11908"/>
+          <w:tab w:val="left" w:pos="12824"/>
+          <w:tab w:val="left" w:pos="13740"/>
+          <w:tab w:val="left" w:pos="14656"/>
+        </w:tabs>
+        <w:rPr>
+          <w:rFonts w:ascii="Consolas" w:hAnsi="Consolas" w:cs="Courier"/>
+          <w:color w:val="333333"/>
+          <w:sz w:val="20"/>
+          <w:szCs w:val="20"/>
+          <w:bdr w:val="none" w:sz="0" w:space="0" w:color="auto" w:frame="1"/>
+        </w:rPr>
+      </w:pPr>
     </w:p>
     <w:p>
       <w:pPr>
@@ -9401,6 +10716,28 @@
         </w:rPr>
         <w:t xml:space="preserve">OBSERVED BEHAVIOR: </w:t>
       </w:r>
+      <w:r>
+        <w:rPr>
+          <w:rFonts w:ascii="Consolas" w:hAnsi="Consolas" w:cs="Courier"/>
+          <w:color w:val="333333"/>
+          <w:sz w:val="20"/>
+          <w:szCs w:val="20"/>
+          <w:bdr w:val="none" w:sz="0" w:space="0" w:color="auto" w:frame="1"/>
+        </w:rPr>
+        <w:t xml:space="preserve">The </w:t>
+      </w:r>
+      <w:r>
+        <w:rPr>
+          <w:rFonts w:ascii="Consolas" w:hAnsi="Consolas" w:cs="Courier"/>
+          <w:color w:val="333333"/>
+          <w:sz w:val="20"/>
+          <w:szCs w:val="20"/>
+          <w:bdr w:val="none" w:sz="0" w:space="0" w:color="auto" w:frame="1"/>
+        </w:rPr>
+        <w:t>student moves South, and the program accepts the lowercase letters as valid input.</w:t>
+      </w:r>
+      <w:bookmarkStart w:id="0" w:name="_GoBack"/>
+      <w:bookmarkEnd w:id="0"/>
     </w:p>
     <w:p>
       <w:pPr>
@@ -9418,8 +10755,8 @@
     <w:p/>
     <w:p/>
     <w:sectPr>
-      <w:headerReference w:type="even" r:id="rId10"/>
-      <w:headerReference w:type="default" r:id="rId11"/>
+      <w:headerReference w:type="even" r:id="rId11"/>
+      <w:headerReference w:type="default" r:id="rId12"/>
       <w:pgSz w:w="12240" w:h="15840"/>
       <w:pgMar w:top="1440" w:right="1800" w:bottom="1440" w:left="1800" w:header="720" w:footer="720" w:gutter="0"/>
       <w:cols w:space="720"/>
@@ -9525,6 +10862,100 @@
     </w:pPr>
   </w:p>
 </w:hdr>
+</file>
+
+<file path=word/numbering.xml><?xml version="1.0" encoding="utf-8"?>
+<w:numbering xmlns:wpc="http://schemas.microsoft.com/office/word/2010/wordprocessingCanvas" xmlns:mo="http://schemas.microsoft.com/office/mac/office/2008/main" xmlns:mc="http://schemas.openxmlformats.org/markup-compatibility/2006" xmlns:mv="urn:schemas-microsoft-com:mac:vml" xmlns:o="urn:schemas-microsoft-com:office:office" xmlns:r="http://schemas.openxmlformats.org/officeDocument/2006/relationships" xmlns:m="http://schemas.openxmlformats.org/officeDocument/2006/math" xmlns:v="urn:schemas-microsoft-com:vml" xmlns:wp14="http://schemas.microsoft.com/office/word/2010/wordprocessingDrawing" xmlns:wp="http://schemas.openxmlformats.org/drawingml/2006/wordprocessingDrawing" xmlns:w10="urn:schemas-microsoft-com:office:word" xmlns:w="http://schemas.openxmlformats.org/wordprocessingml/2006/main" xmlns:w14="http://schemas.microsoft.com/office/word/2010/wordml" xmlns:wpg="http://schemas.microsoft.com/office/word/2010/wordprocessingGroup" xmlns:wpi="http://schemas.microsoft.com/office/word/2010/wordprocessingInk" xmlns:wne="http://schemas.microsoft.com/office/word/2006/wordml" xmlns:wps="http://schemas.microsoft.com/office/word/2010/wordprocessingShape" mc:Ignorable="w14 wp14">
+  <w:abstractNum w:abstractNumId="0">
+    <w:nsid w:val="510C79F6"/>
+    <w:multiLevelType w:val="hybridMultilevel"/>
+    <w:tmpl w:val="5A16516C"/>
+    <w:lvl w:ilvl="0" w:tplc="0409000F">
+      <w:start w:val="1"/>
+      <w:numFmt w:val="decimal"/>
+      <w:lvlText w:val="%1."/>
+      <w:lvlJc w:val="left"/>
+      <w:pPr>
+        <w:ind w:left="720" w:hanging="360"/>
+      </w:pPr>
+    </w:lvl>
+    <w:lvl w:ilvl="1" w:tplc="04090019" w:tentative="1">
+      <w:start w:val="1"/>
+      <w:numFmt w:val="lowerLetter"/>
+      <w:lvlText w:val="%2."/>
+      <w:lvlJc w:val="left"/>
+      <w:pPr>
+        <w:ind w:left="1440" w:hanging="360"/>
+      </w:pPr>
+    </w:lvl>
+    <w:lvl w:ilvl="2" w:tplc="0409001B" w:tentative="1">
+      <w:start w:val="1"/>
+      <w:numFmt w:val="lowerRoman"/>
+      <w:lvlText w:val="%3."/>
+      <w:lvlJc w:val="right"/>
+      <w:pPr>
+        <w:ind w:left="2160" w:hanging="180"/>
+      </w:pPr>
+    </w:lvl>
+    <w:lvl w:ilvl="3" w:tplc="0409000F" w:tentative="1">
+      <w:start w:val="1"/>
+      <w:numFmt w:val="decimal"/>
+      <w:lvlText w:val="%4."/>
+      <w:lvlJc w:val="left"/>
+      <w:pPr>
+        <w:ind w:left="2880" w:hanging="360"/>
+      </w:pPr>
+    </w:lvl>
+    <w:lvl w:ilvl="4" w:tplc="04090019" w:tentative="1">
+      <w:start w:val="1"/>
+      <w:numFmt w:val="lowerLetter"/>
+      <w:lvlText w:val="%5."/>
+      <w:lvlJc w:val="left"/>
+      <w:pPr>
+        <w:ind w:left="3600" w:hanging="360"/>
+      </w:pPr>
+    </w:lvl>
+    <w:lvl w:ilvl="5" w:tplc="0409001B" w:tentative="1">
+      <w:start w:val="1"/>
+      <w:numFmt w:val="lowerRoman"/>
+      <w:lvlText w:val="%6."/>
+      <w:lvlJc w:val="right"/>
+      <w:pPr>
+        <w:ind w:left="4320" w:hanging="180"/>
+      </w:pPr>
+    </w:lvl>
+    <w:lvl w:ilvl="6" w:tplc="0409000F" w:tentative="1">
+      <w:start w:val="1"/>
+      <w:numFmt w:val="decimal"/>
+      <w:lvlText w:val="%7."/>
+      <w:lvlJc w:val="left"/>
+      <w:pPr>
+        <w:ind w:left="5040" w:hanging="360"/>
+      </w:pPr>
+    </w:lvl>
+    <w:lvl w:ilvl="7" w:tplc="04090019" w:tentative="1">
+      <w:start w:val="1"/>
+      <w:numFmt w:val="lowerLetter"/>
+      <w:lvlText w:val="%8."/>
+      <w:lvlJc w:val="left"/>
+      <w:pPr>
+        <w:ind w:left="5760" w:hanging="360"/>
+      </w:pPr>
+    </w:lvl>
+    <w:lvl w:ilvl="8" w:tplc="0409001B" w:tentative="1">
+      <w:start w:val="1"/>
+      <w:numFmt w:val="lowerRoman"/>
+      <w:lvlText w:val="%9."/>
+      <w:lvlJc w:val="right"/>
+      <w:pPr>
+        <w:ind w:left="6480" w:hanging="180"/>
+      </w:pPr>
+    </w:lvl>
+  </w:abstractNum>
+  <w:num w:numId="1">
+    <w:abstractNumId w:val="0"/>
+  </w:num>
+</w:numbering>
 </file>
 
 <file path=word/styles.xml><?xml version="1.0" encoding="utf-8"?>
@@ -10729,6 +12160,17 @@
         <w:shd w:val="clear" w:color="auto" w:fill="808080" w:themeFill="text1" w:themeFillTint="7F"/>
       </w:tcPr>
     </w:tblStylePr>
+  </w:style>
+  <w:style w:type="paragraph" w:styleId="ListParagraph">
+    <w:name w:val="List Paragraph"/>
+    <w:basedOn w:val="Normal"/>
+    <w:uiPriority w:val="34"/>
+    <w:qFormat/>
+    <w:rsid w:val="004F2D0D"/>
+    <w:pPr>
+      <w:ind w:left="720"/>
+      <w:contextualSpacing/>
+    </w:pPr>
   </w:style>
 </w:styles>
 </file>
@@ -11936,6 +13378,17 @@
       </w:tcPr>
     </w:tblStylePr>
   </w:style>
+  <w:style w:type="paragraph" w:styleId="ListParagraph">
+    <w:name w:val="List Paragraph"/>
+    <w:basedOn w:val="Normal"/>
+    <w:uiPriority w:val="34"/>
+    <w:qFormat/>
+    <w:rsid w:val="004F2D0D"/>
+    <w:pPr>
+      <w:ind w:left="720"/>
+      <w:contextualSpacing/>
+    </w:pPr>
+  </w:style>
 </w:styles>
 </file>
 
@@ -12264,7 +13717,7 @@
 </file>
 
 <file path=customXml/itemProps1.xml><?xml version="1.0" encoding="utf-8"?>
-<ds:datastoreItem xmlns:ds="http://schemas.openxmlformats.org/officeDocument/2006/customXml" ds:itemID="{69BEBD14-AFC3-054D-8EBC-7E3754DAA3FA}">
+<ds:datastoreItem xmlns:ds="http://schemas.openxmlformats.org/officeDocument/2006/customXml" ds:itemID="{81689B1D-C489-BA43-8676-228E0E2F41BB}">
   <ds:schemaRefs>
     <ds:schemaRef ds:uri="http://schemas.openxmlformats.org/officeDocument/2006/bibliography"/>
   </ds:schemaRefs>

</xml_diff>